<commit_message>
Standard and Custom Interfces
</commit_message>
<xml_diff>
--- a/COM_WORKSHOP/CORE_COM/CORE_COM.docx
+++ b/COM_WORKSHOP/CORE_COM/CORE_COM.docx
@@ -658,15 +658,15 @@
       <w:pPr>
         <w:rPr>
           <w:b/>
-          <w:sz w:val="24"/>
-          <w:szCs w:val="24"/>
-        </w:rPr>
-      </w:pPr>
-      <w:r>
-        <w:rPr>
-          <w:b/>
-          <w:sz w:val="24"/>
-          <w:szCs w:val="24"/>
+          <w:sz w:val="28"/>
+          <w:szCs w:val="28"/>
+        </w:rPr>
+      </w:pPr>
+      <w:r>
+        <w:rPr>
+          <w:b/>
+          <w:sz w:val="28"/>
+          <w:szCs w:val="28"/>
         </w:rPr>
         <w:lastRenderedPageBreak/>
         <w:t>UNDERSTANDING THE OUT-OF-PROCESS RELATIONSHIP</w:t>
@@ -931,15 +931,15 @@
       <w:pPr>
         <w:rPr>
           <w:b/>
-          <w:sz w:val="24"/>
-          <w:szCs w:val="24"/>
-        </w:rPr>
-      </w:pPr>
-      <w:r>
-        <w:rPr>
-          <w:b/>
-          <w:sz w:val="24"/>
-          <w:szCs w:val="24"/>
+          <w:sz w:val="28"/>
+          <w:szCs w:val="28"/>
+        </w:rPr>
+      </w:pPr>
+      <w:r>
+        <w:rPr>
+          <w:b/>
+          <w:sz w:val="28"/>
+          <w:szCs w:val="28"/>
         </w:rPr>
         <w:lastRenderedPageBreak/>
         <w:t>UNDERSTANDING THE REMOTE RELATIONSHIP</w:t>
@@ -1258,6 +1258,11 @@
     </w:p>
     <w:p>
       <w:pPr>
+        <w:pStyle w:val="ListParagraph"/>
+        <w:numPr>
+          <w:ilvl w:val="0"/>
+          <w:numId w:val="6"/>
+        </w:numPr>
         <w:jc w:val="both"/>
         <w:rPr>
           <w:b/>
@@ -1274,6 +1279,7 @@
     </w:p>
     <w:p>
       <w:pPr>
+        <w:ind w:left="720"/>
         <w:jc w:val="both"/>
       </w:pPr>
       <w:r>
@@ -1287,6 +1293,11 @@
     </w:p>
     <w:p>
       <w:pPr>
+        <w:pStyle w:val="ListParagraph"/>
+        <w:numPr>
+          <w:ilvl w:val="0"/>
+          <w:numId w:val="6"/>
+        </w:numPr>
         <w:jc w:val="both"/>
         <w:rPr>
           <w:b/>
@@ -1310,6 +1321,7 @@
     </w:p>
     <w:p>
       <w:pPr>
+        <w:ind w:left="720"/>
         <w:jc w:val="both"/>
       </w:pPr>
       <w:r>
@@ -1326,6 +1338,11 @@
     </w:p>
     <w:p>
       <w:pPr>
+        <w:pStyle w:val="ListParagraph"/>
+        <w:numPr>
+          <w:ilvl w:val="0"/>
+          <w:numId w:val="6"/>
+        </w:numPr>
         <w:jc w:val="both"/>
         <w:rPr>
           <w:b/>
@@ -1342,6 +1359,7 @@
     </w:p>
     <w:p>
       <w:pPr>
+        <w:ind w:left="720"/>
         <w:jc w:val="both"/>
       </w:pPr>
       <w:r>
@@ -1350,6 +1368,7 @@
     </w:p>
     <w:p>
       <w:pPr>
+        <w:ind w:left="720"/>
         <w:jc w:val="both"/>
       </w:pPr>
       <w:r>
@@ -1377,7 +1396,7 @@
           <w:tab w:val="left" w:pos="14656"/>
         </w:tabs>
         <w:spacing w:after="0" w:line="240" w:lineRule="auto"/>
-        <w:ind w:left="360"/>
+        <w:ind w:left="1080"/>
         <w:rPr>
           <w:rFonts w:ascii="Courier New" w:eastAsia="Times New Roman" w:hAnsi="Courier New" w:cs="Courier New"/>
           <w:sz w:val="20"/>
@@ -1416,7 +1435,7 @@
           <w:tab w:val="left" w:pos="14656"/>
         </w:tabs>
         <w:spacing w:after="0" w:line="240" w:lineRule="auto"/>
-        <w:ind w:left="360"/>
+        <w:ind w:left="1080"/>
         <w:rPr>
           <w:rFonts w:ascii="Courier New" w:eastAsia="Times New Roman" w:hAnsi="Courier New" w:cs="Courier New"/>
           <w:sz w:val="20"/>
@@ -1475,7 +1494,7 @@
           <w:tab w:val="left" w:pos="14656"/>
         </w:tabs>
         <w:spacing w:after="0" w:line="240" w:lineRule="auto"/>
-        <w:ind w:left="360"/>
+        <w:ind w:left="1080"/>
         <w:rPr>
           <w:rFonts w:ascii="Courier New" w:eastAsia="Times New Roman" w:hAnsi="Courier New" w:cs="Courier New"/>
           <w:sz w:val="20"/>
@@ -1514,7 +1533,7 @@
           <w:tab w:val="left" w:pos="14656"/>
         </w:tabs>
         <w:spacing w:after="0" w:line="240" w:lineRule="auto"/>
-        <w:ind w:left="360"/>
+        <w:ind w:left="1080"/>
         <w:rPr>
           <w:rFonts w:ascii="Courier New" w:eastAsia="Times New Roman" w:hAnsi="Courier New" w:cs="Courier New"/>
           <w:sz w:val="20"/>
@@ -1553,7 +1572,7 @@
           <w:tab w:val="left" w:pos="14656"/>
         </w:tabs>
         <w:spacing w:after="0" w:line="240" w:lineRule="auto"/>
-        <w:ind w:left="360"/>
+        <w:ind w:left="1080"/>
         <w:rPr>
           <w:rFonts w:ascii="Courier New" w:eastAsia="Times New Roman" w:hAnsi="Courier New" w:cs="Courier New"/>
           <w:sz w:val="20"/>
@@ -1592,6 +1611,7 @@
           <w:tab w:val="left" w:pos="14656"/>
         </w:tabs>
         <w:spacing w:after="0" w:line="240" w:lineRule="auto"/>
+        <w:ind w:left="720"/>
         <w:rPr>
           <w:rFonts w:ascii="Courier New" w:eastAsia="Times New Roman" w:hAnsi="Courier New" w:cs="Courier New"/>
           <w:sz w:val="20"/>
@@ -1653,17 +1673,1245 @@
         <w:jc w:val="both"/>
         <w:rPr>
           <w:b/>
-        </w:rPr>
-      </w:pPr>
-      <w:bookmarkStart w:id="0" w:name="_GoBack"/>
-      <w:r>
-        <w:rPr>
-          <w:b/>
+          <w:sz w:val="28"/>
+          <w:szCs w:val="28"/>
+        </w:rPr>
+      </w:pPr>
+      <w:r>
+        <w:rPr>
+          <w:b/>
+          <w:sz w:val="28"/>
+          <w:szCs w:val="28"/>
+        </w:rPr>
+        <w:t>COM CONTAINMENT AND AGGREGATION</w:t>
+      </w:r>
+    </w:p>
+    <w:p>
+      <w:pPr>
+        <w:jc w:val="both"/>
+      </w:pPr>
+      <w:r>
+        <w:t xml:space="preserve">Although COM does not support inheritance it supports component reuse using Containment and Aggregation. </w:t>
+      </w:r>
+      <w:r>
+        <w:rPr>
+          <w:b/>
+        </w:rPr>
+        <w:t xml:space="preserve">We can reuse </w:t>
+      </w:r>
+      <w:r>
+        <w:rPr>
+          <w:b/>
+        </w:rPr>
+        <w:t>behaviours</w:t>
+      </w:r>
+      <w:r>
+        <w:rPr>
+          <w:b/>
+        </w:rPr>
+        <w:t xml:space="preserve"> (a.k.a. interfaces)</w:t>
+      </w:r>
+      <w:r>
+        <w:t xml:space="preserve"> across binary COM objects via containment and aggregation</w:t>
+      </w:r>
+      <w:r>
+        <w:t xml:space="preserve">. </w:t>
+      </w:r>
+      <w:r>
+        <w:t>In fact on of the primary reasons COM does not support inheritance because COM was designed to keep the objects as self-sufficient as possible.</w:t>
+      </w:r>
+    </w:p>
+    <w:p>
+      <w:pPr>
+        <w:jc w:val="both"/>
+      </w:pPr>
+      <w:r>
+        <w:t xml:space="preserve">COM is a </w:t>
+      </w:r>
+      <w:r>
+        <w:rPr>
+          <w:b/>
+        </w:rPr>
+        <w:t>binary standard</w:t>
+      </w:r>
+      <w:r>
+        <w:t xml:space="preserve">. So essentially a base class in </w:t>
+      </w:r>
+      <w:r>
+        <w:rPr>
+          <w:b/>
+        </w:rPr>
+        <w:t>COM</w:t>
+      </w:r>
+      <w:r>
+        <w:t xml:space="preserve"> will be a binary object. If we have to change something in the base class how do we know what to change? So COM side steps all these complexities by avoiding classical inheritance.</w:t>
+      </w:r>
+    </w:p>
+    <w:p>
+      <w:pPr>
+        <w:jc w:val="both"/>
+      </w:pPr>
+      <w:r>
+        <w:t>We however have binary reuse in COM using containment and delegation.</w:t>
+      </w:r>
+    </w:p>
+    <w:p>
+      <w:pPr>
+        <w:jc w:val="both"/>
+      </w:pPr>
+      <w:r>
+        <w:t xml:space="preserve">A COM object may create other COM objects and allow the access to the inner objects interfaces using delegation. Clients are unaware that the outer object (Server) is contains inner objects too. This is quite similar to out code based containment that we see in OOP where outer class contains inner class. The difference is that in the case of COM the outer class builds the inner class using the COM </w:t>
+      </w:r>
+      <w:r>
+        <w:t>library</w:t>
+      </w:r>
+      <w:r>
+        <w:t>.</w:t>
+      </w:r>
+    </w:p>
+    <w:p>
+      <w:pPr>
+        <w:jc w:val="both"/>
+      </w:pPr>
+      <w:r>
+        <w:t>The following figures show containment (delegation) and aggregation.</w:t>
+      </w:r>
+    </w:p>
+    <w:p>
+      <w:pPr>
+        <w:jc w:val="both"/>
+        <w:rPr>
+          <w:b/>
+          <w:sz w:val="28"/>
+          <w:szCs w:val="28"/>
+        </w:rPr>
+      </w:pPr>
+      <w:r>
+        <w:rPr>
+          <w:b/>
+          <w:sz w:val="28"/>
+          <w:szCs w:val="28"/>
+        </w:rPr>
+        <w:t xml:space="preserve"> </w:t>
+      </w:r>
+      <w:r>
+        <w:rPr>
+          <w:noProof/>
+          <w:lang w:eastAsia="en-IN"/>
+        </w:rPr>
+        <w:drawing>
+          <wp:inline distT="0" distB="0" distL="0" distR="0" wp14:anchorId="459F1728" wp14:editId="48564B3A">
+            <wp:extent cx="4857750" cy="2238375"/>
+            <wp:effectExtent l="0" t="0" r="0" b="9525"/>
+            <wp:docPr id="5" name="Picture 5"/>
+            <wp:cNvGraphicFramePr>
+              <a:graphicFrameLocks xmlns:a="http://schemas.openxmlformats.org/drawingml/2006/main" noChangeAspect="1"/>
+            </wp:cNvGraphicFramePr>
+            <a:graphic xmlns:a="http://schemas.openxmlformats.org/drawingml/2006/main">
+              <a:graphicData uri="http://schemas.openxmlformats.org/drawingml/2006/picture">
+                <pic:pic xmlns:pic="http://schemas.openxmlformats.org/drawingml/2006/picture">
+                  <pic:nvPicPr>
+                    <pic:cNvPr id="1" name=""/>
+                    <pic:cNvPicPr/>
+                  </pic:nvPicPr>
+                  <pic:blipFill>
+                    <a:blip r:embed="rId10"/>
+                    <a:stretch>
+                      <a:fillRect/>
+                    </a:stretch>
+                  </pic:blipFill>
+                  <pic:spPr>
+                    <a:xfrm>
+                      <a:off x="0" y="0"/>
+                      <a:ext cx="4857750" cy="2238375"/>
+                    </a:xfrm>
+                    <a:prstGeom prst="rect">
+                      <a:avLst/>
+                    </a:prstGeom>
+                  </pic:spPr>
+                </pic:pic>
+              </a:graphicData>
+            </a:graphic>
+          </wp:inline>
+        </w:drawing>
+      </w:r>
+    </w:p>
+    <w:p>
+      <w:pPr>
+        <w:jc w:val="both"/>
+        <w:rPr>
+          <w:b/>
+          <w:sz w:val="28"/>
+          <w:szCs w:val="28"/>
+        </w:rPr>
+      </w:pPr>
+    </w:p>
+    <w:p>
+      <w:pPr>
+        <w:jc w:val="both"/>
+        <w:rPr>
+          <w:b/>
+          <w:sz w:val="28"/>
+          <w:szCs w:val="28"/>
+        </w:rPr>
+      </w:pPr>
+      <w:r>
+        <w:t>The notion of containment and delegation. Notice that CoHotRod is an "outer class" that creates and maintains an "inner class" named CoCar. CoHotRod supports the IDrive interface, which has methods that forward calls to the inner object.</w:t>
+      </w:r>
+    </w:p>
+    <w:p>
+      <w:pPr>
+        <w:jc w:val="both"/>
+        <w:rPr>
+          <w:b/>
+          <w:sz w:val="28"/>
+          <w:szCs w:val="28"/>
+        </w:rPr>
+      </w:pPr>
+    </w:p>
+    <w:p>
+      <w:pPr>
+        <w:jc w:val="both"/>
+        <w:rPr>
+          <w:b/>
+          <w:sz w:val="28"/>
+          <w:szCs w:val="28"/>
+        </w:rPr>
+      </w:pPr>
+    </w:p>
+    <w:p>
+      <w:pPr>
+        <w:jc w:val="both"/>
+        <w:rPr>
+          <w:b/>
+          <w:sz w:val="28"/>
+          <w:szCs w:val="28"/>
+        </w:rPr>
+      </w:pPr>
+      <w:r>
+        <w:rPr>
+          <w:noProof/>
+          <w:lang w:eastAsia="en-IN"/>
         </w:rPr>
         <w:lastRenderedPageBreak/>
-        <w:t>COM CONTAINMENT AND AGGREGATION</w:t>
-      </w:r>
+        <w:drawing>
+          <wp:inline distT="0" distB="0" distL="0" distR="0" wp14:anchorId="49F8B27E" wp14:editId="55DF406E">
+            <wp:extent cx="4867275" cy="2200275"/>
+            <wp:effectExtent l="0" t="0" r="9525" b="9525"/>
+            <wp:docPr id="6" name="Picture 6"/>
+            <wp:cNvGraphicFramePr>
+              <a:graphicFrameLocks xmlns:a="http://schemas.openxmlformats.org/drawingml/2006/main" noChangeAspect="1"/>
+            </wp:cNvGraphicFramePr>
+            <a:graphic xmlns:a="http://schemas.openxmlformats.org/drawingml/2006/main">
+              <a:graphicData uri="http://schemas.openxmlformats.org/drawingml/2006/picture">
+                <pic:pic xmlns:pic="http://schemas.openxmlformats.org/drawingml/2006/picture">
+                  <pic:nvPicPr>
+                    <pic:cNvPr id="1" name=""/>
+                    <pic:cNvPicPr/>
+                  </pic:nvPicPr>
+                  <pic:blipFill>
+                    <a:blip r:embed="rId11"/>
+                    <a:stretch>
+                      <a:fillRect/>
+                    </a:stretch>
+                  </pic:blipFill>
+                  <pic:spPr>
+                    <a:xfrm>
+                      <a:off x="0" y="0"/>
+                      <a:ext cx="4867275" cy="2200275"/>
+                    </a:xfrm>
+                    <a:prstGeom prst="rect">
+                      <a:avLst/>
+                    </a:prstGeom>
+                  </pic:spPr>
+                </pic:pic>
+              </a:graphicData>
+            </a:graphic>
+          </wp:inline>
+        </w:drawing>
+      </w:r>
+    </w:p>
+    <w:p>
+      <w:pPr>
+        <w:jc w:val="both"/>
+        <w:rPr>
+          <w:b/>
+          <w:sz w:val="28"/>
+          <w:szCs w:val="28"/>
+        </w:rPr>
+      </w:pPr>
+    </w:p>
+    <w:p>
+      <w:pPr>
+        <w:jc w:val="both"/>
+        <w:rPr>
+          <w:b/>
+          <w:sz w:val="28"/>
+          <w:szCs w:val="28"/>
+        </w:rPr>
+      </w:pPr>
+    </w:p>
+    <w:p>
+      <w:pPr>
+        <w:jc w:val="both"/>
+      </w:pPr>
+      <w:r>
+        <w:t xml:space="preserve">COM does offer another form of binary reuse, </w:t>
+      </w:r>
+      <w:r>
+        <w:rPr>
+          <w:b/>
+        </w:rPr>
+        <w:t xml:space="preserve">called </w:t>
+      </w:r>
+      <w:r>
+        <w:rPr>
+          <w:b/>
+          <w:i/>
+          <w:iCs/>
+        </w:rPr>
+        <w:t>aggregation</w:t>
+      </w:r>
+      <w:r>
+        <w:t xml:space="preserve">. Here a COM object creates inner COM objects (just like the containment/delegation model). This time, however, the outer object </w:t>
+      </w:r>
+      <w:r>
+        <w:rPr>
+          <w:u w:val="single"/>
+        </w:rPr>
+        <w:t>directly</w:t>
+      </w:r>
+      <w:r>
+        <w:t xml:space="preserve"> extends its own set of interfaces with the interfaces of the inner objects. This gives clients the illusion that the object they are working with is composed of more interfaces than it really is, as shown above.</w:t>
+      </w:r>
+    </w:p>
+    <w:p>
+      <w:pPr>
+        <w:jc w:val="both"/>
+      </w:pPr>
+      <w:r>
+        <w:rPr>
+          <w:b/>
+        </w:rPr>
+        <w:t>In aggregation, the outer object does not "forward" calls via delegation</w:t>
+      </w:r>
+      <w:r>
+        <w:t>, as the inner object's interfaces are directly exposed as part of the outer object. We will detail the implementation of COM containment and aggregation later, so we will hold off on the specifics for now.</w:t>
+      </w:r>
+    </w:p>
+    <w:p>
+      <w:pPr>
+        <w:jc w:val="both"/>
+        <w:rPr>
+          <w:b/>
+          <w:sz w:val="28"/>
+          <w:szCs w:val="28"/>
+        </w:rPr>
+      </w:pPr>
+    </w:p>
+    <w:p>
+      <w:pPr>
+        <w:jc w:val="both"/>
+        <w:rPr>
+          <w:b/>
+          <w:sz w:val="28"/>
+          <w:szCs w:val="28"/>
+        </w:rPr>
+      </w:pPr>
+      <w:bookmarkStart w:id="0" w:name="200"/>
+      <w:bookmarkStart w:id="1" w:name="wbp07Chapter3P90"/>
       <w:bookmarkEnd w:id="0"/>
+      <w:bookmarkEnd w:id="1"/>
+      <w:r>
+        <w:rPr>
+          <w:b/>
+          <w:sz w:val="28"/>
+          <w:szCs w:val="28"/>
+        </w:rPr>
+        <w:t>COM Provides Clean Versioning of Components</w:t>
+      </w:r>
+    </w:p>
+    <w:p>
+      <w:pPr>
+        <w:jc w:val="both"/>
+      </w:pPr>
+      <w:r>
+        <w:t>We have seen that interfaces may be safely versioned by using interface inheritance. COM uses these same versioning techniques. As we have already seen, when an object implements a given interface, it may not alter that interface in any way or else it risks breaking clients. The COM interface is the key to robust versioning.</w:t>
+      </w:r>
+    </w:p>
+    <w:p>
+      <w:pPr>
+        <w:jc w:val="both"/>
+      </w:pPr>
+    </w:p>
+    <w:p>
+      <w:pPr>
+        <w:jc w:val="both"/>
+      </w:pPr>
+    </w:p>
+    <w:p>
+      <w:pPr>
+        <w:jc w:val="both"/>
+      </w:pPr>
+    </w:p>
+    <w:p>
+      <w:pPr>
+        <w:jc w:val="both"/>
+      </w:pPr>
+    </w:p>
+    <w:p>
+      <w:pPr>
+        <w:jc w:val="both"/>
+      </w:pPr>
+    </w:p>
+    <w:p>
+      <w:pPr>
+        <w:jc w:val="both"/>
+      </w:pPr>
+    </w:p>
+    <w:p>
+      <w:pPr>
+        <w:jc w:val="both"/>
+      </w:pPr>
+    </w:p>
+    <w:p>
+      <w:pPr>
+        <w:jc w:val="both"/>
+      </w:pPr>
+    </w:p>
+    <w:p>
+      <w:pPr>
+        <w:jc w:val="both"/>
+      </w:pPr>
+    </w:p>
+    <w:p>
+      <w:pPr>
+        <w:jc w:val="both"/>
+        <w:rPr>
+          <w:rFonts w:ascii="Times New Roman" w:eastAsia="Times New Roman" w:hAnsi="Times New Roman" w:cs="Times New Roman"/>
+          <w:b/>
+          <w:bCs/>
+          <w:sz w:val="36"/>
+          <w:szCs w:val="36"/>
+          <w:lang w:eastAsia="en-IN"/>
+        </w:rPr>
+      </w:pPr>
+      <w:bookmarkStart w:id="2" w:name="201"/>
+      <w:bookmarkStart w:id="3" w:name="wbp07Chapter3P92"/>
+      <w:bookmarkEnd w:id="2"/>
+      <w:bookmarkEnd w:id="3"/>
+      <w:r>
+        <w:rPr>
+          <w:b/>
+          <w:sz w:val="28"/>
+          <w:szCs w:val="28"/>
+        </w:rPr>
+        <w:lastRenderedPageBreak/>
+        <w:t>The COM, OLE, and ActiveX Relationship</w:t>
+      </w:r>
+    </w:p>
+    <w:p>
+      <w:pPr>
+        <w:jc w:val="both"/>
+      </w:pPr>
+      <w:r>
+        <w:t>COM is the backbone of each and every ActiveX and OLE technology. Pick up your current issue of Microsoft Systems Journal, and I'd bet a pay check that at least one article discusses a new set of COM interfaces, COM service, or some other COM advancement. The point here (other than I can keep my pay check to myself) is that COM technologies are bombarding us left and right. These days, any new software item coming from those kind folks in Redmond is delivered as a set of COM extensions-not a C-based API.</w:t>
+      </w:r>
+      <w:bookmarkStart w:id="4" w:name="202"/>
+      <w:bookmarkEnd w:id="4"/>
+      <w:r>
+        <w:t xml:space="preserve"> </w:t>
+      </w:r>
+    </w:p>
+    <w:p>
+      <w:pPr>
+        <w:jc w:val="both"/>
+      </w:pPr>
+      <w:r>
+        <w:t>Before we can really appreciate the full set of COM-based technologies examined throughout this book, a brief (and painless) history lesson is in order, beginning with OLE 1.0.</w:t>
+      </w:r>
+    </w:p>
+    <w:p>
+      <w:pPr>
+        <w:jc w:val="both"/>
+        <w:rPr>
+          <w:b/>
+          <w:sz w:val="28"/>
+          <w:szCs w:val="28"/>
+          <w:u w:val="single"/>
+        </w:rPr>
+      </w:pPr>
+      <w:bookmarkStart w:id="5" w:name="203"/>
+      <w:bookmarkStart w:id="6" w:name="wbp07Chapter3P95"/>
+      <w:bookmarkEnd w:id="5"/>
+      <w:bookmarkEnd w:id="6"/>
+      <w:r>
+        <w:rPr>
+          <w:b/>
+          <w:sz w:val="28"/>
+          <w:szCs w:val="28"/>
+          <w:u w:val="single"/>
+        </w:rPr>
+        <w:t>OLE 1.0</w:t>
+      </w:r>
+    </w:p>
+    <w:p>
+      <w:pPr>
+        <w:jc w:val="both"/>
+      </w:pPr>
+      <w:r>
+        <w:t>OLE 1.0 was a 16-bit technology that appeared on the scene circa 1991. This technology enabled software applications to share information through linking and embedding. As you may know, certain applications may export visual objects to other applications. A host application may embed this object inside itself (which produced a copy of the original data) or reference it through a link (which is a connection to the original data source). The classic example of this technology is an MS Word document containing an embedded MS Excel spreadsheet. Under the hood, OLE 1.0 was not based on the COM we know today, but rather the clunky Dynamic Data Exchange (DDE) protocol. At this time, OLE was a technology specifically used for object linking and embedding.</w:t>
+      </w:r>
+    </w:p>
+    <w:p>
+      <w:pPr>
+        <w:jc w:val="both"/>
+        <w:rPr>
+          <w:b/>
+          <w:sz w:val="28"/>
+          <w:szCs w:val="28"/>
+          <w:u w:val="single"/>
+        </w:rPr>
+      </w:pPr>
+      <w:bookmarkStart w:id="7" w:name="204"/>
+      <w:bookmarkStart w:id="8" w:name="wbp07Chapter3P97"/>
+      <w:bookmarkEnd w:id="7"/>
+      <w:bookmarkEnd w:id="8"/>
+      <w:r>
+        <w:rPr>
+          <w:b/>
+          <w:sz w:val="28"/>
+          <w:szCs w:val="28"/>
+          <w:u w:val="single"/>
+        </w:rPr>
+        <w:t>OLE 2.0</w:t>
+      </w:r>
+    </w:p>
+    <w:p>
+      <w:pPr>
+        <w:jc w:val="both"/>
+        <w:rPr>
+          <w:b/>
+        </w:rPr>
+      </w:pPr>
+      <w:r>
+        <w:t xml:space="preserve">Around 1993, 16-bit OLE 2.0 was released for the Windows 3.x OS. This marked a huge directional change for OLE, as the underpinnings of DDE were beginning to be stripped away and replaced with the COM infrastructure. With the release of Windows NT 3.51, OLE 2.0 was moved into 32 bits. The major additions to the existing 16-bit technology set was the full support for Unicode string handling, as well as tweaking </w:t>
+      </w:r>
+      <w:r>
+        <w:rPr>
+          <w:b/>
+        </w:rPr>
+        <w:t>COM itself to run completely on top of Microsoft's variation of the Open Software Foundation's Remote Procedure Call (OSF RPC) paradigm, rather than the older DDE paradigm.</w:t>
+      </w:r>
+    </w:p>
+    <w:p>
+      <w:pPr>
+        <w:jc w:val="both"/>
+        <w:rPr>
+          <w:b/>
+        </w:rPr>
+      </w:pPr>
+      <w:r>
+        <w:t xml:space="preserve">Linking and embedding technology was still a core service of OLE 2.0-however, it did not stop there. OLE 2.0 introduced a whole slew of COM-related technologies. The key to OLE 2.0 was the extendable COM architecture. Given this, we will never see an OLE 3.0. Instead, we'll see more COM-related technologies. </w:t>
+      </w:r>
+      <w:r>
+        <w:rPr>
+          <w:b/>
+        </w:rPr>
+        <w:t>Thus, the terms OLE 1.0 and OLE 2.0 are not much more than historical footnotes in COM's family history.</w:t>
+      </w:r>
+    </w:p>
+    <w:p>
+      <w:pPr>
+        <w:jc w:val="both"/>
+        <w:rPr>
+          <w:b/>
+          <w:sz w:val="28"/>
+          <w:szCs w:val="28"/>
+          <w:u w:val="single"/>
+        </w:rPr>
+      </w:pPr>
+      <w:bookmarkStart w:id="9" w:name="205"/>
+      <w:bookmarkStart w:id="10" w:name="wbp07Chapter3P100"/>
+      <w:bookmarkEnd w:id="9"/>
+      <w:bookmarkEnd w:id="10"/>
+      <w:r>
+        <w:rPr>
+          <w:b/>
+          <w:sz w:val="28"/>
+          <w:szCs w:val="28"/>
+          <w:u w:val="single"/>
+        </w:rPr>
+        <w:t>ActiveX</w:t>
+      </w:r>
+    </w:p>
+    <w:p>
+      <w:pPr>
+        <w:jc w:val="both"/>
+      </w:pPr>
+      <w:r>
+        <w:t>ActiveX is the current blanket name for any COM-based technology. At one time, ActiveX referred to only web-specific COM technologies; however, these days most things COM are dubbed "ActiveX" something or other (ActiveX controls, ActiveX documents, ActiveX servers, and so on). To make things a bit more confusing, Microsoft occasionally uses the legacy term "OLE" to name some newer COM-based services, such as OLE DB (which really should have been ActiveX-DB to be consistent). We will see many ActiveX services pop up throughout the remainder of this book. Just realize that all ActiveX/OLE technologies are built off the COM protocol.</w:t>
+      </w:r>
+    </w:p>
+    <w:p>
+      <w:pPr>
+        <w:jc w:val="both"/>
+      </w:pPr>
+    </w:p>
+    <w:p>
+      <w:pPr>
+        <w:jc w:val="both"/>
+      </w:pPr>
+    </w:p>
+    <w:p>
+      <w:pPr>
+        <w:jc w:val="both"/>
+        <w:rPr>
+          <w:b/>
+          <w:sz w:val="28"/>
+          <w:szCs w:val="28"/>
+          <w:u w:val="single"/>
+        </w:rPr>
+      </w:pPr>
+      <w:r>
+        <w:rPr>
+          <w:b/>
+          <w:sz w:val="28"/>
+          <w:szCs w:val="28"/>
+          <w:u w:val="single"/>
+        </w:rPr>
+        <w:lastRenderedPageBreak/>
+        <w:t>STANDARD AND CUSTOM INTERFACES IN COM</w:t>
+      </w:r>
+    </w:p>
+    <w:p>
+      <w:pPr>
+        <w:jc w:val="both"/>
+      </w:pPr>
+      <w:r>
+        <w:rPr>
+          <w:b/>
+        </w:rPr>
+        <w:t xml:space="preserve">COM </w:t>
+      </w:r>
+      <w:r>
+        <w:t>is all about interfaces.</w:t>
+      </w:r>
+      <w:r>
+        <w:t xml:space="preserve"> The only way COM clients and servers communicate is through interfaces. </w:t>
+      </w:r>
+    </w:p>
+    <w:p>
+      <w:pPr>
+        <w:jc w:val="both"/>
+      </w:pPr>
+      <w:r>
+        <w:t>Each and every interface developed is developed to specify a possible behaviour some class may support. We define an interface as the following:</w:t>
+      </w:r>
+    </w:p>
+    <w:p>
+      <w:pPr>
+        <w:jc w:val="both"/>
+      </w:pPr>
+      <w:r>
+        <w:t>__________________________________________________________________________________</w:t>
+      </w:r>
+    </w:p>
+    <w:p>
+      <w:pPr>
+        <w:jc w:val="both"/>
+        <w:rPr>
+          <w:b/>
+          <w:i/>
+        </w:rPr>
+      </w:pPr>
+      <w:r>
+        <w:rPr>
+          <w:b/>
+          <w:i/>
+        </w:rPr>
+        <w:t>An interface is a collection of semantically related functions which define a unique and single behaviour supported by the class. For example text manipulation functionality can be clubbed together as an interface called ITextFun, Graphics as IGuiFun and so on.</w:t>
+      </w:r>
+    </w:p>
+    <w:p>
+      <w:pPr>
+        <w:jc w:val="both"/>
+        <w:rPr>
+          <w:b/>
+          <w:i/>
+        </w:rPr>
+      </w:pPr>
+      <w:r>
+        <w:t>This same definition works almost perfectly in the world of COM. However, COM interfaces fall under two distinct categories. Under the hood, each type of interface is exactly the same: a collection of semantically related functions—no state, no implementation.</w:t>
+      </w:r>
+    </w:p>
+    <w:p>
+      <w:pPr>
+        <w:jc w:val="both"/>
+        <w:rPr>
+          <w:b/>
+          <w:sz w:val="28"/>
+          <w:szCs w:val="28"/>
+        </w:rPr>
+      </w:pPr>
+      <w:r>
+        <w:rPr>
+          <w:b/>
+          <w:sz w:val="28"/>
+          <w:szCs w:val="28"/>
+        </w:rPr>
+        <w:t>________________________________________________________________</w:t>
+      </w:r>
+    </w:p>
+    <w:p>
+      <w:pPr>
+        <w:jc w:val="both"/>
+      </w:pPr>
+      <w:r>
+        <w:t xml:space="preserve">COM interfaces fall under two categories. </w:t>
+      </w:r>
+    </w:p>
+    <w:p>
+      <w:pPr>
+        <w:pStyle w:val="ListParagraph"/>
+        <w:numPr>
+          <w:ilvl w:val="0"/>
+          <w:numId w:val="7"/>
+        </w:numPr>
+        <w:jc w:val="both"/>
+      </w:pPr>
+      <w:r>
+        <w:t>Standard COM Interfaces</w:t>
+      </w:r>
+    </w:p>
+    <w:p>
+      <w:pPr>
+        <w:pStyle w:val="ListParagraph"/>
+        <w:numPr>
+          <w:ilvl w:val="0"/>
+          <w:numId w:val="7"/>
+        </w:numPr>
+        <w:jc w:val="both"/>
+      </w:pPr>
+      <w:r>
+        <w:t>Custom COM interfaces</w:t>
+      </w:r>
+    </w:p>
+    <w:p>
+      <w:pPr>
+        <w:jc w:val="both"/>
+      </w:pPr>
+    </w:p>
+    <w:p>
+      <w:pPr>
+        <w:jc w:val="both"/>
+        <w:rPr>
+          <w:b/>
+        </w:rPr>
+      </w:pPr>
+      <w:r>
+        <w:rPr>
+          <w:b/>
+        </w:rPr>
+        <w:t>CUSTOM COM INTERFACES</w:t>
+      </w:r>
+    </w:p>
+    <w:p>
+      <w:pPr>
+        <w:jc w:val="both"/>
+      </w:pPr>
+      <w:r>
+        <w:t xml:space="preserve">Custom COM interfaces are developed to solve one particular programming problem. We may create custom COM interfaces as a C++ abstract classes </w:t>
+      </w:r>
+      <w:r>
+        <w:t>and extend</w:t>
+      </w:r>
+      <w:r>
+        <w:t xml:space="preserve"> them through numerical versioning. </w:t>
+      </w:r>
+      <w:r>
+        <w:t>Every Custom interface must directly or indirectly derive from IUNKNOWN or the de-facto COM interface.</w:t>
+      </w:r>
+    </w:p>
+    <w:p>
+      <w:pPr>
+        <w:jc w:val="both"/>
+      </w:pPr>
+      <w:r>
+        <w:t>For example IDRAW can be a COM interface only if it was specified as the following:</w:t>
+      </w:r>
+    </w:p>
+    <w:p>
+      <w:pPr>
+        <w:jc w:val="both"/>
+        <w:rPr>
+          <w:rFonts w:ascii="Courier New" w:hAnsi="Courier New" w:cs="Courier New"/>
+          <w:b/>
+        </w:rPr>
+      </w:pPr>
+      <w:r>
+        <w:rPr>
+          <w:rFonts w:ascii="Courier New" w:hAnsi="Courier New" w:cs="Courier New"/>
+          <w:b/>
+        </w:rPr>
+        <w:t xml:space="preserve">Interface </w:t>
+      </w:r>
+      <w:r>
+        <w:rPr>
+          <w:rFonts w:ascii="Courier New" w:hAnsi="Courier New" w:cs="Courier New"/>
+          <w:b/>
+        </w:rPr>
+        <w:t>IDRAW: public</w:t>
+      </w:r>
+      <w:r>
+        <w:rPr>
+          <w:rFonts w:ascii="Courier New" w:hAnsi="Courier New" w:cs="Courier New"/>
+          <w:b/>
+        </w:rPr>
+        <w:t xml:space="preserve"> </w:t>
+      </w:r>
+      <w:r>
+        <w:rPr>
+          <w:rFonts w:ascii="Courier New" w:hAnsi="Courier New" w:cs="Courier New"/>
+          <w:b/>
+        </w:rPr>
+        <w:t>IUNKNOWN {</w:t>
+      </w:r>
+    </w:p>
+    <w:p>
+      <w:pPr>
+        <w:jc w:val="both"/>
+        <w:rPr>
+          <w:rFonts w:ascii="Courier New" w:hAnsi="Courier New" w:cs="Courier New"/>
+          <w:b/>
+        </w:rPr>
+      </w:pPr>
+      <w:r>
+        <w:rPr>
+          <w:rFonts w:ascii="Courier New" w:hAnsi="Courier New" w:cs="Courier New"/>
+          <w:b/>
+        </w:rPr>
+        <w:t xml:space="preserve">//brings in pure virtual definitions of the functions </w:t>
+      </w:r>
+      <w:r>
+        <w:rPr>
+          <w:rFonts w:ascii="Courier New" w:hAnsi="Courier New" w:cs="Courier New"/>
+          <w:b/>
+        </w:rPr>
+        <w:t>Queryinterface (</w:t>
+      </w:r>
+      <w:r>
+        <w:rPr>
+          <w:rFonts w:ascii="Courier New" w:hAnsi="Courier New" w:cs="Courier New"/>
+          <w:b/>
+        </w:rPr>
+        <w:t xml:space="preserve">), </w:t>
+      </w:r>
+      <w:r>
+        <w:rPr>
+          <w:rFonts w:ascii="Courier New" w:hAnsi="Courier New" w:cs="Courier New"/>
+          <w:b/>
+        </w:rPr>
+        <w:t>addref (</w:t>
+      </w:r>
+      <w:r>
+        <w:rPr>
+          <w:rFonts w:ascii="Courier New" w:hAnsi="Courier New" w:cs="Courier New"/>
+          <w:b/>
+        </w:rPr>
+        <w:t xml:space="preserve">) and </w:t>
+      </w:r>
+      <w:r>
+        <w:rPr>
+          <w:rFonts w:ascii="Courier New" w:hAnsi="Courier New" w:cs="Courier New"/>
+          <w:b/>
+        </w:rPr>
+        <w:t>release ()</w:t>
+      </w:r>
+    </w:p>
+    <w:p>
+      <w:pPr>
+        <w:jc w:val="both"/>
+        <w:rPr>
+          <w:rFonts w:ascii="Courier New" w:hAnsi="Courier New" w:cs="Courier New"/>
+          <w:b/>
+        </w:rPr>
+      </w:pPr>
+      <w:r>
+        <w:rPr>
+          <w:rFonts w:ascii="Courier New" w:hAnsi="Courier New" w:cs="Courier New"/>
+          <w:b/>
+        </w:rPr>
+        <w:t xml:space="preserve">Virtual void </w:t>
+      </w:r>
+      <w:r>
+        <w:rPr>
+          <w:rFonts w:ascii="Courier New" w:hAnsi="Courier New" w:cs="Courier New"/>
+          <w:b/>
+        </w:rPr>
+        <w:t>Draw (</w:t>
+      </w:r>
+      <w:r>
+        <w:rPr>
+          <w:rFonts w:ascii="Courier New" w:hAnsi="Courier New" w:cs="Courier New"/>
+          <w:b/>
+        </w:rPr>
+        <w:t xml:space="preserve">) = </w:t>
+      </w:r>
+      <w:r>
+        <w:rPr>
+          <w:rFonts w:ascii="Courier New" w:hAnsi="Courier New" w:cs="Courier New"/>
+          <w:b/>
+        </w:rPr>
+        <w:t>0;</w:t>
+      </w:r>
+      <w:r>
+        <w:rPr>
+          <w:rFonts w:ascii="Courier New" w:hAnsi="Courier New" w:cs="Courier New"/>
+          <w:b/>
+        </w:rPr>
+        <w:t xml:space="preserve">  </w:t>
+      </w:r>
+    </w:p>
+    <w:p>
+      <w:pPr>
+        <w:jc w:val="both"/>
+        <w:rPr>
+          <w:rFonts w:ascii="Courier New" w:hAnsi="Courier New" w:cs="Courier New"/>
+          <w:b/>
+        </w:rPr>
+      </w:pPr>
+      <w:r>
+        <w:rPr>
+          <w:rFonts w:ascii="Courier New" w:hAnsi="Courier New" w:cs="Courier New"/>
+          <w:b/>
+        </w:rPr>
+        <w:t>}</w:t>
+      </w:r>
+    </w:p>
+    <w:p>
+      <w:pPr>
+        <w:jc w:val="both"/>
+        <w:rPr>
+          <w:rFonts w:ascii="Courier New" w:hAnsi="Courier New" w:cs="Courier New"/>
+          <w:b/>
+        </w:rPr>
+      </w:pPr>
+    </w:p>
+    <w:p>
+      <w:pPr>
+        <w:jc w:val="both"/>
+      </w:pPr>
+      <w:r>
+        <w:t>The above code suggests that the vtable of IDRAW will be coloured by the three members of IUNKNOWN (addref (), Queryinterface () and Release ()</w:t>
+      </w:r>
+      <w:r>
+        <w:t>. This is very true indeed. Every method of a com interface wi</w:t>
+      </w:r>
+      <w:r>
+        <w:t>ll have the three members of IUn</w:t>
+      </w:r>
+      <w:r>
+        <w:t>known as the first three members.</w:t>
+      </w:r>
+    </w:p>
+    <w:p>
+      <w:pPr>
+        <w:jc w:val="both"/>
+      </w:pPr>
+    </w:p>
+    <w:p>
+      <w:pPr>
+        <w:pStyle w:val="para"/>
+      </w:pPr>
+      <w:r>
+        <w:rPr>
+          <w:rFonts w:asciiTheme="minorHAnsi" w:eastAsiaTheme="minorHAnsi" w:hAnsiTheme="minorHAnsi" w:cstheme="minorBidi"/>
+          <w:b/>
+          <w:sz w:val="22"/>
+          <w:szCs w:val="22"/>
+          <w:lang w:eastAsia="en-US"/>
+        </w:rPr>
+        <w:t>Be aware that in interface inheritance, you are not required to explicitly relist inherited pure virtual methods in the derived interface. You may choose to relist the inherited pure virtual methods of IUnknown in your IDraw interface if you wish to be extremely clear; however, the compiler could care less. The class implementing IDraw would (of course) need to provide definitions for all four virtual functions</w:t>
+      </w:r>
+      <w:r>
+        <w:t>.</w:t>
+      </w:r>
+      <w:bookmarkStart w:id="11" w:name="208"/>
+      <w:bookmarkEnd w:id="11"/>
+      <w:r>
+        <w:t xml:space="preserve"> </w:t>
+      </w:r>
+    </w:p>
+    <w:p>
+      <w:pPr>
+        <w:pStyle w:val="para"/>
+        <w:ind w:left="720"/>
+        <w:rPr>
+          <w:rFonts w:asciiTheme="minorHAnsi" w:eastAsiaTheme="minorHAnsi" w:hAnsiTheme="minorHAnsi" w:cstheme="minorBidi"/>
+          <w:b/>
+          <w:sz w:val="22"/>
+          <w:szCs w:val="22"/>
+          <w:lang w:eastAsia="en-US"/>
+        </w:rPr>
+      </w:pPr>
+      <w:r>
+        <w:rPr>
+          <w:rFonts w:asciiTheme="minorHAnsi" w:eastAsiaTheme="minorHAnsi" w:hAnsiTheme="minorHAnsi" w:cstheme="minorBidi"/>
+          <w:b/>
+          <w:sz w:val="22"/>
+          <w:szCs w:val="22"/>
+          <w:lang w:eastAsia="en-US"/>
+        </w:rPr>
+        <w:lastRenderedPageBreak/>
+        <w:t xml:space="preserve">Given that IUnknown is a mandatory requirement of any COM object, it holds a special place in COM notation. The IUnknown interface is always represented as the lollipop extending </w:t>
+      </w:r>
+      <w:r>
+        <w:rPr>
+          <w:rFonts w:asciiTheme="minorHAnsi" w:eastAsiaTheme="minorHAnsi" w:hAnsiTheme="minorHAnsi" w:cstheme="minorBidi"/>
+          <w:b/>
+          <w:sz w:val="22"/>
+          <w:szCs w:val="22"/>
+          <w:lang w:eastAsia="en-US"/>
+        </w:rPr>
+        <w:t>from the top of a COM class.</w:t>
+      </w:r>
+    </w:p>
+    <w:p>
+      <w:pPr>
+        <w:pStyle w:val="para"/>
+        <w:ind w:left="720"/>
+        <w:rPr>
+          <w:rFonts w:asciiTheme="minorHAnsi" w:eastAsiaTheme="minorHAnsi" w:hAnsiTheme="minorHAnsi" w:cstheme="minorBidi"/>
+          <w:b/>
+          <w:sz w:val="22"/>
+          <w:szCs w:val="22"/>
+          <w:lang w:eastAsia="en-US"/>
+        </w:rPr>
+      </w:pPr>
+    </w:p>
+    <w:p>
+      <w:pPr>
+        <w:pStyle w:val="para"/>
+        <w:ind w:left="720"/>
+        <w:jc w:val="center"/>
+        <w:rPr>
+          <w:rFonts w:asciiTheme="minorHAnsi" w:eastAsiaTheme="minorHAnsi" w:hAnsiTheme="minorHAnsi" w:cstheme="minorBidi"/>
+          <w:b/>
+          <w:sz w:val="22"/>
+          <w:szCs w:val="22"/>
+          <w:lang w:eastAsia="en-US"/>
+        </w:rPr>
+      </w:pPr>
+      <w:r>
+        <w:rPr>
+          <w:noProof/>
+        </w:rPr>
+        <w:drawing>
+          <wp:inline distT="0" distB="0" distL="0" distR="0" wp14:anchorId="0D287989" wp14:editId="2E4243FA">
+            <wp:extent cx="3800475" cy="1047750"/>
+            <wp:effectExtent l="0" t="0" r="9525" b="0"/>
+            <wp:docPr id="7" name="Picture 7"/>
+            <wp:cNvGraphicFramePr>
+              <a:graphicFrameLocks xmlns:a="http://schemas.openxmlformats.org/drawingml/2006/main" noChangeAspect="1"/>
+            </wp:cNvGraphicFramePr>
+            <a:graphic xmlns:a="http://schemas.openxmlformats.org/drawingml/2006/main">
+              <a:graphicData uri="http://schemas.openxmlformats.org/drawingml/2006/picture">
+                <pic:pic xmlns:pic="http://schemas.openxmlformats.org/drawingml/2006/picture">
+                  <pic:nvPicPr>
+                    <pic:cNvPr id="1" name=""/>
+                    <pic:cNvPicPr/>
+                  </pic:nvPicPr>
+                  <pic:blipFill>
+                    <a:blip r:embed="rId12"/>
+                    <a:stretch>
+                      <a:fillRect/>
+                    </a:stretch>
+                  </pic:blipFill>
+                  <pic:spPr>
+                    <a:xfrm>
+                      <a:off x="0" y="0"/>
+                      <a:ext cx="3800475" cy="1047750"/>
+                    </a:xfrm>
+                    <a:prstGeom prst="rect">
+                      <a:avLst/>
+                    </a:prstGeom>
+                  </pic:spPr>
+                </pic:pic>
+              </a:graphicData>
+            </a:graphic>
+          </wp:inline>
+        </w:drawing>
+      </w:r>
+    </w:p>
+    <w:p>
+      <w:pPr>
+        <w:pStyle w:val="ListParagraph"/>
+        <w:jc w:val="both"/>
+      </w:pPr>
+    </w:p>
+    <w:p>
+      <w:pPr>
+        <w:pStyle w:val="ListParagraph"/>
+        <w:jc w:val="both"/>
+      </w:pPr>
+    </w:p>
+    <w:p>
+      <w:pPr>
+        <w:pStyle w:val="ListParagraph"/>
+        <w:jc w:val="both"/>
+        <w:rPr>
+          <w:b/>
+          <w:sz w:val="28"/>
+          <w:szCs w:val="28"/>
+        </w:rPr>
+      </w:pPr>
+      <w:r>
+        <w:rPr>
+          <w:b/>
+          <w:sz w:val="28"/>
+          <w:szCs w:val="28"/>
+        </w:rPr>
+        <w:t>Standard COM Interfaces</w:t>
+      </w:r>
+    </w:p>
+    <w:p>
+      <w:pPr>
+        <w:pStyle w:val="ListParagraph"/>
+        <w:jc w:val="both"/>
+        <w:rPr>
+          <w:b/>
+          <w:sz w:val="28"/>
+          <w:szCs w:val="28"/>
+        </w:rPr>
+      </w:pPr>
+    </w:p>
+    <w:p>
+      <w:pPr>
+        <w:pStyle w:val="ListParagraph"/>
+        <w:jc w:val="both"/>
+      </w:pPr>
+      <w:r>
+        <w:t>These are</w:t>
+      </w:r>
+      <w:r>
+        <w:t xml:space="preserve"> predesigned and</w:t>
+      </w:r>
+      <w:r>
+        <w:t xml:space="preserve"> well known COM interfaces useful in COM development.</w:t>
+      </w:r>
+      <w:r>
+        <w:t xml:space="preserve"> Every standard interface must be derived from IUnknown or other IUnknown derived </w:t>
+      </w:r>
+      <w:proofErr w:type="spellStart"/>
+      <w:r>
+        <w:t>interfcaes</w:t>
+      </w:r>
+      <w:proofErr w:type="spellEnd"/>
+      <w:r>
+        <w:t>.</w:t>
+      </w:r>
+    </w:p>
+    <w:p>
+      <w:pPr>
+        <w:pStyle w:val="ListParagraph"/>
+        <w:jc w:val="both"/>
+      </w:pPr>
+    </w:p>
+    <w:p>
+      <w:pPr>
+        <w:pStyle w:val="ListParagraph"/>
+        <w:jc w:val="both"/>
+        <w:rPr>
+          <w:b/>
+          <w:i/>
+        </w:rPr>
+      </w:pPr>
+      <w:r>
+        <w:rPr>
+          <w:b/>
+          <w:i/>
+        </w:rPr>
+        <w:t>Having a set of predefined standard interface is really good as it provides a really big area of standard behaviours necessary for a component-based distributed architecture such as COM.</w:t>
+      </w:r>
+    </w:p>
+    <w:p>
+      <w:pPr>
+        <w:pStyle w:val="ListParagraph"/>
+        <w:jc w:val="both"/>
+        <w:rPr>
+          <w:b/>
+          <w:i/>
+        </w:rPr>
+      </w:pPr>
+    </w:p>
+    <w:p>
+      <w:pPr>
+        <w:pStyle w:val="ListParagraph"/>
+        <w:jc w:val="both"/>
+      </w:pPr>
+      <w:proofErr w:type="spellStart"/>
+      <w:r>
+        <w:t>Infact</w:t>
+      </w:r>
+      <w:proofErr w:type="spellEnd"/>
+      <w:r>
+        <w:t xml:space="preserve"> what makes one COM based technology different from another is the set of standard interfaces supported by the COM object.</w:t>
+      </w:r>
+    </w:p>
+    <w:p>
+      <w:pPr>
+        <w:pStyle w:val="ListParagraph"/>
+        <w:jc w:val="both"/>
+      </w:pPr>
+      <w:r>
+        <w:t xml:space="preserve">ActiveX </w:t>
+      </w:r>
+      <w:r>
+        <w:t>controls</w:t>
+      </w:r>
+      <w:r>
+        <w:t xml:space="preserve"> support a number of interfaces not found in automation servers.</w:t>
+      </w:r>
+    </w:p>
+    <w:p>
+      <w:pPr>
+        <w:pStyle w:val="ListParagraph"/>
+        <w:jc w:val="both"/>
+      </w:pPr>
+      <w:r>
+        <w:t>ActiveX documents support a number of interfaces not found in OLE/COM drag and Drop.</w:t>
+      </w:r>
+    </w:p>
+    <w:p>
+      <w:pPr>
+        <w:pStyle w:val="ListParagraph"/>
+        <w:jc w:val="both"/>
+      </w:pPr>
+    </w:p>
+    <w:p>
+      <w:pPr>
+        <w:pStyle w:val="ListParagraph"/>
+        <w:jc w:val="both"/>
+      </w:pPr>
+      <w:r>
+        <w:t xml:space="preserve">This does not mean that the aforementioned technologies are mutually exclusive. The interfaces providing rendering, persistence and many other standard behaviour are implemented by numerous COM technologies. </w:t>
+      </w:r>
+      <w:bookmarkStart w:id="12" w:name="_GoBack"/>
+      <w:bookmarkEnd w:id="12"/>
+    </w:p>
+    <w:p>
+      <w:pPr>
+        <w:jc w:val="both"/>
+      </w:pPr>
+    </w:p>
+    <w:p>
+      <w:pPr>
+        <w:jc w:val="both"/>
+        <w:rPr>
+          <w:rFonts w:ascii="Courier New" w:hAnsi="Courier New" w:cs="Courier New"/>
+        </w:rPr>
+      </w:pPr>
     </w:p>
     <w:sectPr>
       <w:pgSz w:w="11906" w:h="16838"/>
@@ -1767,6 +3015,208 @@
     </w:lvl>
   </w:abstractNum>
   <w:abstractNum w:abstractNumId="1" w15:restartNumberingAfterBreak="0">
+    <w:nsid w:val="0B336240"/>
+    <w:multiLevelType w:val="hybridMultilevel"/>
+    <w:tmpl w:val="ADAE958C"/>
+    <w:lvl w:ilvl="0" w:tplc="4009000F">
+      <w:start w:val="1"/>
+      <w:numFmt w:val="decimal"/>
+      <w:lvlText w:val="%1."/>
+      <w:lvlJc w:val="left"/>
+      <w:pPr>
+        <w:ind w:left="720" w:hanging="360"/>
+      </w:pPr>
+      <w:rPr>
+        <w:rFonts w:hint="default"/>
+      </w:rPr>
+    </w:lvl>
+    <w:lvl w:ilvl="1" w:tplc="40090019" w:tentative="1">
+      <w:start w:val="1"/>
+      <w:numFmt w:val="lowerLetter"/>
+      <w:lvlText w:val="%2."/>
+      <w:lvlJc w:val="left"/>
+      <w:pPr>
+        <w:ind w:left="1440" w:hanging="360"/>
+      </w:pPr>
+    </w:lvl>
+    <w:lvl w:ilvl="2" w:tplc="4009001B" w:tentative="1">
+      <w:start w:val="1"/>
+      <w:numFmt w:val="lowerRoman"/>
+      <w:lvlText w:val="%3."/>
+      <w:lvlJc w:val="right"/>
+      <w:pPr>
+        <w:ind w:left="2160" w:hanging="180"/>
+      </w:pPr>
+    </w:lvl>
+    <w:lvl w:ilvl="3" w:tplc="4009000F" w:tentative="1">
+      <w:start w:val="1"/>
+      <w:numFmt w:val="decimal"/>
+      <w:lvlText w:val="%4."/>
+      <w:lvlJc w:val="left"/>
+      <w:pPr>
+        <w:ind w:left="2880" w:hanging="360"/>
+      </w:pPr>
+    </w:lvl>
+    <w:lvl w:ilvl="4" w:tplc="40090019" w:tentative="1">
+      <w:start w:val="1"/>
+      <w:numFmt w:val="lowerLetter"/>
+      <w:lvlText w:val="%5."/>
+      <w:lvlJc w:val="left"/>
+      <w:pPr>
+        <w:ind w:left="3600" w:hanging="360"/>
+      </w:pPr>
+    </w:lvl>
+    <w:lvl w:ilvl="5" w:tplc="4009001B" w:tentative="1">
+      <w:start w:val="1"/>
+      <w:numFmt w:val="lowerRoman"/>
+      <w:lvlText w:val="%6."/>
+      <w:lvlJc w:val="right"/>
+      <w:pPr>
+        <w:ind w:left="4320" w:hanging="180"/>
+      </w:pPr>
+    </w:lvl>
+    <w:lvl w:ilvl="6" w:tplc="4009000F" w:tentative="1">
+      <w:start w:val="1"/>
+      <w:numFmt w:val="decimal"/>
+      <w:lvlText w:val="%7."/>
+      <w:lvlJc w:val="left"/>
+      <w:pPr>
+        <w:ind w:left="5040" w:hanging="360"/>
+      </w:pPr>
+    </w:lvl>
+    <w:lvl w:ilvl="7" w:tplc="40090019" w:tentative="1">
+      <w:start w:val="1"/>
+      <w:numFmt w:val="lowerLetter"/>
+      <w:lvlText w:val="%8."/>
+      <w:lvlJc w:val="left"/>
+      <w:pPr>
+        <w:ind w:left="5760" w:hanging="360"/>
+      </w:pPr>
+    </w:lvl>
+    <w:lvl w:ilvl="8" w:tplc="4009001B" w:tentative="1">
+      <w:start w:val="1"/>
+      <w:numFmt w:val="lowerRoman"/>
+      <w:lvlText w:val="%9."/>
+      <w:lvlJc w:val="right"/>
+      <w:pPr>
+        <w:ind w:left="6480" w:hanging="180"/>
+      </w:pPr>
+    </w:lvl>
+  </w:abstractNum>
+  <w:abstractNum w:abstractNumId="2" w15:restartNumberingAfterBreak="0">
+    <w:nsid w:val="3E3824AD"/>
+    <w:multiLevelType w:val="hybridMultilevel"/>
+    <w:tmpl w:val="525C1BFA"/>
+    <w:lvl w:ilvl="0" w:tplc="40090001">
+      <w:start w:val="1"/>
+      <w:numFmt w:val="bullet"/>
+      <w:lvlText w:val=""/>
+      <w:lvlJc w:val="left"/>
+      <w:pPr>
+        <w:ind w:left="720" w:hanging="360"/>
+      </w:pPr>
+      <w:rPr>
+        <w:rFonts w:ascii="Symbol" w:hAnsi="Symbol" w:hint="default"/>
+      </w:rPr>
+    </w:lvl>
+    <w:lvl w:ilvl="1" w:tplc="40090003" w:tentative="1">
+      <w:start w:val="1"/>
+      <w:numFmt w:val="bullet"/>
+      <w:lvlText w:val="o"/>
+      <w:lvlJc w:val="left"/>
+      <w:pPr>
+        <w:ind w:left="1440" w:hanging="360"/>
+      </w:pPr>
+      <w:rPr>
+        <w:rFonts w:ascii="Courier New" w:hAnsi="Courier New" w:cs="Courier New" w:hint="default"/>
+      </w:rPr>
+    </w:lvl>
+    <w:lvl w:ilvl="2" w:tplc="40090005" w:tentative="1">
+      <w:start w:val="1"/>
+      <w:numFmt w:val="bullet"/>
+      <w:lvlText w:val=""/>
+      <w:lvlJc w:val="left"/>
+      <w:pPr>
+        <w:ind w:left="2160" w:hanging="360"/>
+      </w:pPr>
+      <w:rPr>
+        <w:rFonts w:ascii="Wingdings" w:hAnsi="Wingdings" w:hint="default"/>
+      </w:rPr>
+    </w:lvl>
+    <w:lvl w:ilvl="3" w:tplc="40090001" w:tentative="1">
+      <w:start w:val="1"/>
+      <w:numFmt w:val="bullet"/>
+      <w:lvlText w:val=""/>
+      <w:lvlJc w:val="left"/>
+      <w:pPr>
+        <w:ind w:left="2880" w:hanging="360"/>
+      </w:pPr>
+      <w:rPr>
+        <w:rFonts w:ascii="Symbol" w:hAnsi="Symbol" w:hint="default"/>
+      </w:rPr>
+    </w:lvl>
+    <w:lvl w:ilvl="4" w:tplc="40090003" w:tentative="1">
+      <w:start w:val="1"/>
+      <w:numFmt w:val="bullet"/>
+      <w:lvlText w:val="o"/>
+      <w:lvlJc w:val="left"/>
+      <w:pPr>
+        <w:ind w:left="3600" w:hanging="360"/>
+      </w:pPr>
+      <w:rPr>
+        <w:rFonts w:ascii="Courier New" w:hAnsi="Courier New" w:cs="Courier New" w:hint="default"/>
+      </w:rPr>
+    </w:lvl>
+    <w:lvl w:ilvl="5" w:tplc="40090005" w:tentative="1">
+      <w:start w:val="1"/>
+      <w:numFmt w:val="bullet"/>
+      <w:lvlText w:val=""/>
+      <w:lvlJc w:val="left"/>
+      <w:pPr>
+        <w:ind w:left="4320" w:hanging="360"/>
+      </w:pPr>
+      <w:rPr>
+        <w:rFonts w:ascii="Wingdings" w:hAnsi="Wingdings" w:hint="default"/>
+      </w:rPr>
+    </w:lvl>
+    <w:lvl w:ilvl="6" w:tplc="40090001" w:tentative="1">
+      <w:start w:val="1"/>
+      <w:numFmt w:val="bullet"/>
+      <w:lvlText w:val=""/>
+      <w:lvlJc w:val="left"/>
+      <w:pPr>
+        <w:ind w:left="5040" w:hanging="360"/>
+      </w:pPr>
+      <w:rPr>
+        <w:rFonts w:ascii="Symbol" w:hAnsi="Symbol" w:hint="default"/>
+      </w:rPr>
+    </w:lvl>
+    <w:lvl w:ilvl="7" w:tplc="40090003" w:tentative="1">
+      <w:start w:val="1"/>
+      <w:numFmt w:val="bullet"/>
+      <w:lvlText w:val="o"/>
+      <w:lvlJc w:val="left"/>
+      <w:pPr>
+        <w:ind w:left="5760" w:hanging="360"/>
+      </w:pPr>
+      <w:rPr>
+        <w:rFonts w:ascii="Courier New" w:hAnsi="Courier New" w:cs="Courier New" w:hint="default"/>
+      </w:rPr>
+    </w:lvl>
+    <w:lvl w:ilvl="8" w:tplc="40090005" w:tentative="1">
+      <w:start w:val="1"/>
+      <w:numFmt w:val="bullet"/>
+      <w:lvlText w:val=""/>
+      <w:lvlJc w:val="left"/>
+      <w:pPr>
+        <w:ind w:left="6480" w:hanging="360"/>
+      </w:pPr>
+      <w:rPr>
+        <w:rFonts w:ascii="Wingdings" w:hAnsi="Wingdings" w:hint="default"/>
+      </w:rPr>
+    </w:lvl>
+  </w:abstractNum>
+  <w:abstractNum w:abstractNumId="3" w15:restartNumberingAfterBreak="0">
     <w:nsid w:val="54285597"/>
     <w:multiLevelType w:val="hybridMultilevel"/>
     <w:tmpl w:val="9D822798"/>
@@ -1852,7 +3302,7 @@
       </w:pPr>
     </w:lvl>
   </w:abstractNum>
-  <w:abstractNum w:abstractNumId="2" w15:restartNumberingAfterBreak="0">
+  <w:abstractNum w:abstractNumId="4" w15:restartNumberingAfterBreak="0">
     <w:nsid w:val="696462F0"/>
     <w:multiLevelType w:val="hybridMultilevel"/>
     <w:tmpl w:val="A48CFCB6"/>
@@ -1965,7 +3415,120 @@
       </w:rPr>
     </w:lvl>
   </w:abstractNum>
-  <w:abstractNum w:abstractNumId="3" w15:restartNumberingAfterBreak="0">
+  <w:abstractNum w:abstractNumId="5" w15:restartNumberingAfterBreak="0">
+    <w:nsid w:val="6EF15265"/>
+    <w:multiLevelType w:val="multilevel"/>
+    <w:tmpl w:val="637CEC9E"/>
+    <w:lvl w:ilvl="0">
+      <w:start w:val="1"/>
+      <w:numFmt w:val="decimal"/>
+      <w:lvlText w:val="%1."/>
+      <w:lvlJc w:val="left"/>
+      <w:pPr>
+        <w:tabs>
+          <w:tab w:val="num" w:pos="720"/>
+        </w:tabs>
+        <w:ind w:left="720" w:hanging="360"/>
+      </w:pPr>
+    </w:lvl>
+    <w:lvl w:ilvl="1" w:tentative="1">
+      <w:start w:val="1"/>
+      <w:numFmt w:val="decimal"/>
+      <w:lvlText w:val="%2."/>
+      <w:lvlJc w:val="left"/>
+      <w:pPr>
+        <w:tabs>
+          <w:tab w:val="num" w:pos="1440"/>
+        </w:tabs>
+        <w:ind w:left="1440" w:hanging="360"/>
+      </w:pPr>
+    </w:lvl>
+    <w:lvl w:ilvl="2" w:tentative="1">
+      <w:start w:val="1"/>
+      <w:numFmt w:val="decimal"/>
+      <w:lvlText w:val="%3."/>
+      <w:lvlJc w:val="left"/>
+      <w:pPr>
+        <w:tabs>
+          <w:tab w:val="num" w:pos="2160"/>
+        </w:tabs>
+        <w:ind w:left="2160" w:hanging="360"/>
+      </w:pPr>
+    </w:lvl>
+    <w:lvl w:ilvl="3" w:tentative="1">
+      <w:start w:val="1"/>
+      <w:numFmt w:val="decimal"/>
+      <w:lvlText w:val="%4."/>
+      <w:lvlJc w:val="left"/>
+      <w:pPr>
+        <w:tabs>
+          <w:tab w:val="num" w:pos="2880"/>
+        </w:tabs>
+        <w:ind w:left="2880" w:hanging="360"/>
+      </w:pPr>
+    </w:lvl>
+    <w:lvl w:ilvl="4" w:tentative="1">
+      <w:start w:val="1"/>
+      <w:numFmt w:val="decimal"/>
+      <w:lvlText w:val="%5."/>
+      <w:lvlJc w:val="left"/>
+      <w:pPr>
+        <w:tabs>
+          <w:tab w:val="num" w:pos="3600"/>
+        </w:tabs>
+        <w:ind w:left="3600" w:hanging="360"/>
+      </w:pPr>
+    </w:lvl>
+    <w:lvl w:ilvl="5" w:tentative="1">
+      <w:start w:val="1"/>
+      <w:numFmt w:val="decimal"/>
+      <w:lvlText w:val="%6."/>
+      <w:lvlJc w:val="left"/>
+      <w:pPr>
+        <w:tabs>
+          <w:tab w:val="num" w:pos="4320"/>
+        </w:tabs>
+        <w:ind w:left="4320" w:hanging="360"/>
+      </w:pPr>
+    </w:lvl>
+    <w:lvl w:ilvl="6" w:tentative="1">
+      <w:start w:val="1"/>
+      <w:numFmt w:val="decimal"/>
+      <w:lvlText w:val="%7."/>
+      <w:lvlJc w:val="left"/>
+      <w:pPr>
+        <w:tabs>
+          <w:tab w:val="num" w:pos="5040"/>
+        </w:tabs>
+        <w:ind w:left="5040" w:hanging="360"/>
+      </w:pPr>
+    </w:lvl>
+    <w:lvl w:ilvl="7" w:tentative="1">
+      <w:start w:val="1"/>
+      <w:numFmt w:val="decimal"/>
+      <w:lvlText w:val="%8."/>
+      <w:lvlJc w:val="left"/>
+      <w:pPr>
+        <w:tabs>
+          <w:tab w:val="num" w:pos="5760"/>
+        </w:tabs>
+        <w:ind w:left="5760" w:hanging="360"/>
+      </w:pPr>
+    </w:lvl>
+    <w:lvl w:ilvl="8" w:tentative="1">
+      <w:start w:val="1"/>
+      <w:numFmt w:val="decimal"/>
+      <w:lvlText w:val="%9."/>
+      <w:lvlJc w:val="left"/>
+      <w:pPr>
+        <w:tabs>
+          <w:tab w:val="num" w:pos="6480"/>
+        </w:tabs>
+        <w:ind w:left="6480" w:hanging="360"/>
+      </w:pPr>
+    </w:lvl>
+  </w:abstractNum>
+  <w:abstractNum w:abstractNumId="6" w15:restartNumberingAfterBreak="0">
     <w:nsid w:val="6FC93DDD"/>
     <w:multiLevelType w:val="hybridMultilevel"/>
     <w:tmpl w:val="5484AEA8"/>
@@ -2054,7 +3617,7 @@
       </w:pPr>
     </w:lvl>
   </w:abstractNum>
-  <w:abstractNum w:abstractNumId="4" w15:restartNumberingAfterBreak="0">
+  <w:abstractNum w:abstractNumId="7" w15:restartNumberingAfterBreak="0">
     <w:nsid w:val="715F1342"/>
     <w:multiLevelType w:val="multilevel"/>
     <w:tmpl w:val="1FC06996"/>
@@ -2204,19 +3767,28 @@
     </w:lvl>
   </w:abstractNum>
   <w:num w:numId="1">
-    <w:abstractNumId w:val="3"/>
+    <w:abstractNumId w:val="6"/>
   </w:num>
   <w:num w:numId="2">
-    <w:abstractNumId w:val="1"/>
+    <w:abstractNumId w:val="3"/>
   </w:num>
   <w:num w:numId="3">
     <w:abstractNumId w:val="0"/>
   </w:num>
   <w:num w:numId="4">
+    <w:abstractNumId w:val="7"/>
+  </w:num>
+  <w:num w:numId="5">
     <w:abstractNumId w:val="4"/>
   </w:num>
-  <w:num w:numId="5">
+  <w:num w:numId="6">
     <w:abstractNumId w:val="2"/>
+  </w:num>
+  <w:num w:numId="7">
+    <w:abstractNumId w:val="1"/>
+  </w:num>
+  <w:num w:numId="8">
+    <w:abstractNumId w:val="5"/>
   </w:num>
 </w:numbering>
 </file>
@@ -2615,6 +4187,49 @@
     <w:name w:val="Normal"/>
     <w:qFormat/>
   </w:style>
+  <w:style w:type="paragraph" w:styleId="Heading2">
+    <w:name w:val="heading 2"/>
+    <w:basedOn w:val="Normal"/>
+    <w:next w:val="Normal"/>
+    <w:link w:val="Heading2Char"/>
+    <w:uiPriority w:val="9"/>
+    <w:semiHidden/>
+    <w:unhideWhenUsed/>
+    <w:qFormat/>
+    <w:rsid w:val="008E5293"/>
+    <w:pPr>
+      <w:keepNext/>
+      <w:keepLines/>
+      <w:spacing w:before="40" w:after="0"/>
+      <w:outlineLvl w:val="1"/>
+    </w:pPr>
+    <w:rPr>
+      <w:rFonts w:asciiTheme="majorHAnsi" w:eastAsiaTheme="majorEastAsia" w:hAnsiTheme="majorHAnsi" w:cstheme="majorBidi"/>
+      <w:color w:val="2E74B5" w:themeColor="accent1" w:themeShade="BF"/>
+      <w:sz w:val="26"/>
+      <w:szCs w:val="26"/>
+    </w:rPr>
+  </w:style>
+  <w:style w:type="paragraph" w:styleId="Heading3">
+    <w:name w:val="heading 3"/>
+    <w:basedOn w:val="Normal"/>
+    <w:link w:val="Heading3Char"/>
+    <w:uiPriority w:val="9"/>
+    <w:qFormat/>
+    <w:rsid w:val="00363C9F"/>
+    <w:pPr>
+      <w:spacing w:before="100" w:beforeAutospacing="1" w:after="100" w:afterAutospacing="1" w:line="240" w:lineRule="auto"/>
+      <w:outlineLvl w:val="2"/>
+    </w:pPr>
+    <w:rPr>
+      <w:rFonts w:ascii="Times New Roman" w:eastAsia="Times New Roman" w:hAnsi="Times New Roman" w:cs="Times New Roman"/>
+      <w:b/>
+      <w:bCs/>
+      <w:sz w:val="27"/>
+      <w:szCs w:val="27"/>
+      <w:lang w:eastAsia="en-IN"/>
+    </w:rPr>
+  </w:style>
   <w:style w:type="character" w:default="1" w:styleId="DefaultParagraphFont">
     <w:name w:val="Default Paragraph Font"/>
     <w:uiPriority w:val="1"/>
@@ -2743,6 +4358,47 @@
       <w:sz w:val="20"/>
       <w:szCs w:val="20"/>
       <w:lang w:eastAsia="en-IN"/>
+    </w:rPr>
+  </w:style>
+  <w:style w:type="character" w:styleId="Hyperlink">
+    <w:name w:val="Hyperlink"/>
+    <w:basedOn w:val="DefaultParagraphFont"/>
+    <w:uiPriority w:val="99"/>
+    <w:semiHidden/>
+    <w:unhideWhenUsed/>
+    <w:rsid w:val="00B64F95"/>
+    <w:rPr>
+      <w:color w:val="0000FF"/>
+      <w:u w:val="single"/>
+    </w:rPr>
+  </w:style>
+  <w:style w:type="character" w:customStyle="1" w:styleId="Heading3Char">
+    <w:name w:val="Heading 3 Char"/>
+    <w:basedOn w:val="DefaultParagraphFont"/>
+    <w:link w:val="Heading3"/>
+    <w:uiPriority w:val="9"/>
+    <w:rsid w:val="00363C9F"/>
+    <w:rPr>
+      <w:rFonts w:ascii="Times New Roman" w:eastAsia="Times New Roman" w:hAnsi="Times New Roman" w:cs="Times New Roman"/>
+      <w:b/>
+      <w:bCs/>
+      <w:sz w:val="27"/>
+      <w:szCs w:val="27"/>
+      <w:lang w:eastAsia="en-IN"/>
+    </w:rPr>
+  </w:style>
+  <w:style w:type="character" w:customStyle="1" w:styleId="Heading2Char">
+    <w:name w:val="Heading 2 Char"/>
+    <w:basedOn w:val="DefaultParagraphFont"/>
+    <w:link w:val="Heading2"/>
+    <w:uiPriority w:val="9"/>
+    <w:semiHidden/>
+    <w:rsid w:val="008E5293"/>
+    <w:rPr>
+      <w:rFonts w:asciiTheme="majorHAnsi" w:eastAsiaTheme="majorEastAsia" w:hAnsiTheme="majorHAnsi" w:cstheme="majorBidi"/>
+      <w:color w:val="2E74B5" w:themeColor="accent1" w:themeShade="BF"/>
+      <w:sz w:val="26"/>
+      <w:szCs w:val="26"/>
     </w:rPr>
   </w:style>
 </w:styles>
@@ -3014,7 +4670,7 @@
 </file>
 
 <file path=customXml/itemProps1.xml><?xml version="1.0" encoding="utf-8"?>
-<ds:datastoreItem xmlns:ds="http://schemas.openxmlformats.org/officeDocument/2006/customXml" ds:itemID="{C78BC789-13E8-411E-9644-20A2F880E22D}">
+<ds:datastoreItem xmlns:ds="http://schemas.openxmlformats.org/officeDocument/2006/customXml" ds:itemID="{14DB5378-AF66-4A1B-A6F9-E5161DAFA827}">
   <ds:schemaRefs>
     <ds:schemaRef ds:uri="http://schemas.openxmlformats.org/officeDocument/2006/bibliography"/>
   </ds:schemaRefs>

</xml_diff>

<commit_message>
GUIDs and IIDs completed
</commit_message>
<xml_diff>
--- a/COM_WORKSHOP/CORE_COM/CORE_COM.docx
+++ b/COM_WORKSHOP/CORE_COM/CORE_COM.docx
@@ -2,6 +2,1249 @@
 <file path=word/document.xml><?xml version="1.0" encoding="utf-8"?>
 <w:document xmlns:wpc="http://schemas.microsoft.com/office/word/2010/wordprocessingCanvas" xmlns:mc="http://schemas.openxmlformats.org/markup-compatibility/2006" xmlns:o="urn:schemas-microsoft-com:office:office" xmlns:r="http://schemas.openxmlformats.org/officeDocument/2006/relationships" xmlns:m="http://schemas.openxmlformats.org/officeDocument/2006/math" xmlns:v="urn:schemas-microsoft-com:vml" xmlns:wp14="http://schemas.microsoft.com/office/word/2010/wordprocessingDrawing" xmlns:wp="http://schemas.openxmlformats.org/drawingml/2006/wordprocessingDrawing" xmlns:w10="urn:schemas-microsoft-com:office:word" xmlns:w="http://schemas.openxmlformats.org/wordprocessingml/2006/main" xmlns:w14="http://schemas.microsoft.com/office/word/2010/wordml" xmlns:w15="http://schemas.microsoft.com/office/word/2012/wordml" xmlns:wpg="http://schemas.microsoft.com/office/word/2010/wordprocessingGroup" xmlns:wpi="http://schemas.microsoft.com/office/word/2010/wordprocessingInk" xmlns:wne="http://schemas.microsoft.com/office/word/2006/wordml" xmlns:wps="http://schemas.microsoft.com/office/word/2010/wordprocessingShape" mc:Ignorable="w14 w15 wp14">
   <w:body>
+    <w:sdt>
+      <w:sdtPr>
+        <w:rPr>
+          <w:color w:val="5B9BD5" w:themeColor="accent1"/>
+        </w:rPr>
+        <w:id w:val="531314302"/>
+        <w:docPartObj>
+          <w:docPartGallery w:val="Cover Pages"/>
+          <w:docPartUnique/>
+        </w:docPartObj>
+      </w:sdtPr>
+      <w:sdtEndPr>
+        <w:rPr>
+          <w:color w:val="auto"/>
+        </w:rPr>
+      </w:sdtEndPr>
+      <w:sdtContent>
+        <w:p>
+          <w:pPr>
+            <w:pStyle w:val="NoSpacing"/>
+            <w:spacing w:before="1540" w:after="240"/>
+            <w:jc w:val="center"/>
+            <w:rPr>
+              <w:color w:val="5B9BD5" w:themeColor="accent1"/>
+            </w:rPr>
+          </w:pPr>
+          <w:r>
+            <w:rPr>
+              <w:noProof/>
+              <w:color w:val="5B9BD5" w:themeColor="accent1"/>
+              <w:lang w:eastAsia="en-IN"/>
+            </w:rPr>
+            <w:drawing>
+              <wp:inline distT="0" distB="0" distL="0" distR="0">
+                <wp:extent cx="1417320" cy="750898"/>
+                <wp:effectExtent l="0" t="0" r="0" b="0"/>
+                <wp:docPr id="143" name="Picture 143"/>
+                <wp:cNvGraphicFramePr>
+                  <a:graphicFrameLocks xmlns:a="http://schemas.openxmlformats.org/drawingml/2006/main" noChangeAspect="1"/>
+                </wp:cNvGraphicFramePr>
+                <a:graphic xmlns:a="http://schemas.openxmlformats.org/drawingml/2006/main">
+                  <a:graphicData uri="http://schemas.openxmlformats.org/drawingml/2006/picture">
+                    <pic:pic xmlns:pic="http://schemas.openxmlformats.org/drawingml/2006/picture">
+                      <pic:nvPicPr>
+                        <pic:cNvPr id="3" name="t55.png"/>
+                        <pic:cNvPicPr/>
+                      </pic:nvPicPr>
+                      <pic:blipFill>
+                        <a:blip r:embed="rId8" cstate="print">
+                          <a:duotone>
+                            <a:schemeClr val="accent1">
+                              <a:shade val="45000"/>
+                              <a:satMod val="135000"/>
+                            </a:schemeClr>
+                            <a:prstClr val="white"/>
+                          </a:duotone>
+                          <a:extLst>
+                            <a:ext uri="{28A0092B-C50C-407E-A947-70E740481C1C}">
+                              <a14:useLocalDpi xmlns:a14="http://schemas.microsoft.com/office/drawing/2010/main" val="0"/>
+                            </a:ext>
+                          </a:extLst>
+                        </a:blip>
+                        <a:stretch>
+                          <a:fillRect/>
+                        </a:stretch>
+                      </pic:blipFill>
+                      <pic:spPr>
+                        <a:xfrm>
+                          <a:off x="0" y="0"/>
+                          <a:ext cx="1417320" cy="750898"/>
+                        </a:xfrm>
+                        <a:prstGeom prst="rect">
+                          <a:avLst/>
+                        </a:prstGeom>
+                        <a:noFill/>
+                        <a:ln>
+                          <a:noFill/>
+                        </a:ln>
+                      </pic:spPr>
+                    </pic:pic>
+                  </a:graphicData>
+                </a:graphic>
+              </wp:inline>
+            </w:drawing>
+          </w:r>
+        </w:p>
+        <w:sdt>
+          <w:sdtPr>
+            <w:rPr>
+              <w:rFonts w:asciiTheme="majorHAnsi" w:eastAsiaTheme="majorEastAsia" w:hAnsiTheme="majorHAnsi" w:cstheme="majorBidi"/>
+              <w:caps/>
+              <w:color w:val="5B9BD5" w:themeColor="accent1"/>
+              <w:sz w:val="72"/>
+              <w:szCs w:val="72"/>
+            </w:rPr>
+            <w:alias w:val="Title"/>
+            <w:tag w:val=""/>
+            <w:id w:val="1735040861"/>
+            <w:placeholder>
+              <w:docPart w:val="A0BB2A9CCCEF4AF884113C585A3D47B1"/>
+            </w:placeholder>
+            <w:showingPlcHdr/>
+            <w:dataBinding w:prefixMappings="xmlns:ns0='http://purl.org/dc/elements/1.1/' xmlns:ns1='http://schemas.openxmlformats.org/package/2006/metadata/core-properties' " w:xpath="/ns1:coreProperties[1]/ns0:title[1]" w:storeItemID="{6C3C8BC8-F283-45AE-878A-BAB7291924A1}"/>
+            <w:text/>
+          </w:sdtPr>
+          <w:sdtEndPr>
+            <w:rPr>
+              <w:sz w:val="80"/>
+              <w:szCs w:val="80"/>
+            </w:rPr>
+          </w:sdtEndPr>
+          <w:sdtContent>
+            <w:p>
+              <w:pPr>
+                <w:pStyle w:val="NoSpacing"/>
+                <w:pBdr>
+                  <w:top w:val="single" w:sz="6" w:space="6" w:color="5B9BD5" w:themeColor="accent1"/>
+                  <w:bottom w:val="single" w:sz="6" w:space="6" w:color="5B9BD5" w:themeColor="accent1"/>
+                </w:pBdr>
+                <w:spacing w:after="240"/>
+                <w:jc w:val="center"/>
+                <w:rPr>
+                  <w:rFonts w:asciiTheme="majorHAnsi" w:eastAsiaTheme="majorEastAsia" w:hAnsiTheme="majorHAnsi" w:cstheme="majorBidi"/>
+                  <w:caps/>
+                  <w:color w:val="5B9BD5" w:themeColor="accent1"/>
+                  <w:sz w:val="80"/>
+                  <w:szCs w:val="80"/>
+                </w:rPr>
+              </w:pPr>
+              <w:r>
+                <w:rPr>
+                  <w:rFonts w:asciiTheme="majorHAnsi" w:eastAsiaTheme="majorEastAsia" w:hAnsiTheme="majorHAnsi" w:cstheme="majorBidi"/>
+                  <w:caps/>
+                  <w:color w:val="5B9BD5" w:themeColor="accent1"/>
+                  <w:sz w:val="80"/>
+                  <w:szCs w:val="80"/>
+                </w:rPr>
+                <w:t>[Document title]</w:t>
+              </w:r>
+            </w:p>
+          </w:sdtContent>
+        </w:sdt>
+        <w:sdt>
+          <w:sdtPr>
+            <w:rPr>
+              <w:color w:val="5B9BD5" w:themeColor="accent1"/>
+              <w:sz w:val="28"/>
+              <w:szCs w:val="28"/>
+            </w:rPr>
+            <w:alias w:val="Subtitle"/>
+            <w:tag w:val=""/>
+            <w:id w:val="328029620"/>
+            <w:placeholder>
+              <w:docPart w:val="BA6F118B5376457085418005D30871CF"/>
+            </w:placeholder>
+            <w:showingPlcHdr/>
+            <w:dataBinding w:prefixMappings="xmlns:ns0='http://purl.org/dc/elements/1.1/' xmlns:ns1='http://schemas.openxmlformats.org/package/2006/metadata/core-properties' " w:xpath="/ns1:coreProperties[1]/ns0:subject[1]" w:storeItemID="{6C3C8BC8-F283-45AE-878A-BAB7291924A1}"/>
+            <w:text/>
+          </w:sdtPr>
+          <w:sdtContent>
+            <w:p>
+              <w:pPr>
+                <w:pStyle w:val="NoSpacing"/>
+                <w:jc w:val="center"/>
+                <w:rPr>
+                  <w:color w:val="5B9BD5" w:themeColor="accent1"/>
+                  <w:sz w:val="28"/>
+                  <w:szCs w:val="28"/>
+                </w:rPr>
+              </w:pPr>
+              <w:r>
+                <w:rPr>
+                  <w:color w:val="5B9BD5" w:themeColor="accent1"/>
+                  <w:sz w:val="28"/>
+                  <w:szCs w:val="28"/>
+                </w:rPr>
+                <w:t>[Document subtitle]</w:t>
+              </w:r>
+            </w:p>
+          </w:sdtContent>
+        </w:sdt>
+        <w:p>
+          <w:pPr>
+            <w:pStyle w:val="NoSpacing"/>
+            <w:spacing w:before="480"/>
+            <w:jc w:val="center"/>
+            <w:rPr>
+              <w:color w:val="5B9BD5" w:themeColor="accent1"/>
+            </w:rPr>
+          </w:pPr>
+          <w:r>
+            <w:rPr>
+              <w:noProof/>
+              <w:color w:val="5B9BD5" w:themeColor="accent1"/>
+              <w:lang w:eastAsia="en-IN"/>
+            </w:rPr>
+            <mc:AlternateContent>
+              <mc:Choice Requires="wps">
+                <w:drawing>
+                  <wp:anchor distT="0" distB="0" distL="114300" distR="114300" simplePos="0" relativeHeight="251661312" behindDoc="0" locked="0" layoutInCell="1" allowOverlap="1">
+                    <wp:simplePos x="0" y="0"/>
+                    <wp:positionH relativeFrom="margin">
+                      <wp:align>center</wp:align>
+                    </wp:positionH>
+                    <mc:AlternateContent>
+                      <mc:Choice Requires="wp14">
+                        <wp:positionV relativeFrom="page">
+                          <wp14:pctPosVOffset>85000</wp14:pctPosVOffset>
+                        </wp:positionV>
+                      </mc:Choice>
+                      <mc:Fallback>
+                        <wp:positionV relativeFrom="page">
+                          <wp:posOffset>9088120</wp:posOffset>
+                        </wp:positionV>
+                      </mc:Fallback>
+                    </mc:AlternateContent>
+                    <wp:extent cx="6553200" cy="557784"/>
+                    <wp:effectExtent l="0" t="0" r="0" b="12700"/>
+                    <wp:wrapNone/>
+                    <wp:docPr id="142" name="Text Box 142"/>
+                    <wp:cNvGraphicFramePr/>
+                    <a:graphic xmlns:a="http://schemas.openxmlformats.org/drawingml/2006/main">
+                      <a:graphicData uri="http://schemas.microsoft.com/office/word/2010/wordprocessingShape">
+                        <wps:wsp>
+                          <wps:cNvSpPr txBox="1"/>
+                          <wps:spPr>
+                            <a:xfrm>
+                              <a:off x="0" y="0"/>
+                              <a:ext cx="6553200" cy="557784"/>
+                            </a:xfrm>
+                            <a:prstGeom prst="rect">
+                              <a:avLst/>
+                            </a:prstGeom>
+                            <a:noFill/>
+                            <a:ln w="6350">
+                              <a:noFill/>
+                            </a:ln>
+                            <a:effectLst/>
+                          </wps:spPr>
+                          <wps:style>
+                            <a:lnRef idx="0">
+                              <a:schemeClr val="accent1"/>
+                            </a:lnRef>
+                            <a:fillRef idx="0">
+                              <a:schemeClr val="accent1"/>
+                            </a:fillRef>
+                            <a:effectRef idx="0">
+                              <a:schemeClr val="accent1"/>
+                            </a:effectRef>
+                            <a:fontRef idx="minor">
+                              <a:schemeClr val="dk1"/>
+                            </a:fontRef>
+                          </wps:style>
+                          <wps:txbx>
+                            <w:txbxContent>
+                              <w:sdt>
+                                <w:sdtPr>
+                                  <w:rPr>
+                                    <w:caps/>
+                                    <w:color w:val="5B9BD5" w:themeColor="accent1"/>
+                                    <w:sz w:val="28"/>
+                                    <w:szCs w:val="28"/>
+                                  </w:rPr>
+                                  <w:alias w:val="Date"/>
+                                  <w:tag w:val=""/>
+                                  <w:id w:val="197127006"/>
+                                  <w:showingPlcHdr/>
+                                  <w:dataBinding w:prefixMappings="xmlns:ns0='http://schemas.microsoft.com/office/2006/coverPageProps' " w:xpath="/ns0:CoverPageProperties[1]/ns0:PublishDate[1]" w:storeItemID="{55AF091B-3C7A-41E3-B477-F2FDAA23CFDA}"/>
+                                  <w:date>
+                                    <w:dateFormat w:val="MMMM d, yyyy"/>
+                                    <w:lid w:val="en-US"/>
+                                    <w:storeMappedDataAs w:val="dateTime"/>
+                                    <w:calendar w:val="gregorian"/>
+                                  </w:date>
+                                </w:sdtPr>
+                                <w:sdtContent>
+                                  <w:p>
+                                    <w:pPr>
+                                      <w:pStyle w:val="NoSpacing"/>
+                                      <w:spacing w:after="40"/>
+                                      <w:jc w:val="center"/>
+                                      <w:rPr>
+                                        <w:caps/>
+                                        <w:color w:val="5B9BD5" w:themeColor="accent1"/>
+                                        <w:sz w:val="28"/>
+                                        <w:szCs w:val="28"/>
+                                      </w:rPr>
+                                    </w:pPr>
+                                    <w:r>
+                                      <w:rPr>
+                                        <w:caps/>
+                                        <w:color w:val="5B9BD5" w:themeColor="accent1"/>
+                                        <w:sz w:val="28"/>
+                                        <w:szCs w:val="28"/>
+                                      </w:rPr>
+                                      <w:t>[Date]</w:t>
+                                    </w:r>
+                                  </w:p>
+                                </w:sdtContent>
+                              </w:sdt>
+                              <w:p>
+                                <w:pPr>
+                                  <w:pStyle w:val="NoSpacing"/>
+                                  <w:jc w:val="center"/>
+                                  <w:rPr>
+                                    <w:color w:val="5B9BD5" w:themeColor="accent1"/>
+                                  </w:rPr>
+                                </w:pPr>
+                                <w:sdt>
+                                  <w:sdtPr>
+                                    <w:rPr>
+                                      <w:caps/>
+                                      <w:color w:val="5B9BD5" w:themeColor="accent1"/>
+                                    </w:rPr>
+                                    <w:alias w:val="Company"/>
+                                    <w:tag w:val=""/>
+                                    <w:id w:val="1390145197"/>
+                                    <w:showingPlcHdr/>
+                                    <w:dataBinding w:prefixMappings="xmlns:ns0='http://schemas.openxmlformats.org/officeDocument/2006/extended-properties' " w:xpath="/ns0:Properties[1]/ns0:Company[1]" w:storeItemID="{6668398D-A668-4E3E-A5EB-62B293D839F1}"/>
+                                    <w:text/>
+                                  </w:sdtPr>
+                                  <w:sdtContent>
+                                    <w:r>
+                                      <w:rPr>
+                                        <w:caps/>
+                                        <w:color w:val="5B9BD5" w:themeColor="accent1"/>
+                                      </w:rPr>
+                                      <w:t>[Company name]</w:t>
+                                    </w:r>
+                                  </w:sdtContent>
+                                </w:sdt>
+                              </w:p>
+                              <w:p>
+                                <w:pPr>
+                                  <w:pStyle w:val="NoSpacing"/>
+                                  <w:jc w:val="center"/>
+                                  <w:rPr>
+                                    <w:color w:val="5B9BD5" w:themeColor="accent1"/>
+                                  </w:rPr>
+                                </w:pPr>
+                                <w:sdt>
+                                  <w:sdtPr>
+                                    <w:rPr>
+                                      <w:color w:val="5B9BD5" w:themeColor="accent1"/>
+                                    </w:rPr>
+                                    <w:alias w:val="Address"/>
+                                    <w:tag w:val=""/>
+                                    <w:id w:val="-726379553"/>
+                                    <w:showingPlcHdr/>
+                                    <w:dataBinding w:prefixMappings="xmlns:ns0='http://schemas.microsoft.com/office/2006/coverPageProps' " w:xpath="/ns0:CoverPageProperties[1]/ns0:CompanyAddress[1]" w:storeItemID="{55AF091B-3C7A-41E3-B477-F2FDAA23CFDA}"/>
+                                    <w:text/>
+                                  </w:sdtPr>
+                                  <w:sdtContent>
+                                    <w:r>
+                                      <w:rPr>
+                                        <w:color w:val="5B9BD5" w:themeColor="accent1"/>
+                                      </w:rPr>
+                                      <w:t>[Company address]</w:t>
+                                    </w:r>
+                                  </w:sdtContent>
+                                </w:sdt>
+                              </w:p>
+                            </w:txbxContent>
+                          </wps:txbx>
+                          <wps:bodyPr rot="0" spcFirstLastPara="0" vertOverflow="overflow" horzOverflow="overflow" vert="horz" wrap="square" lIns="0" tIns="0" rIns="0" bIns="0" numCol="1" spcCol="0" rtlCol="0" fromWordArt="0" anchor="b" anchorCtr="0" forceAA="0" compatLnSpc="1">
+                            <a:prstTxWarp prst="textNoShape">
+                              <a:avLst/>
+                            </a:prstTxWarp>
+                            <a:spAutoFit/>
+                          </wps:bodyPr>
+                        </wps:wsp>
+                      </a:graphicData>
+                    </a:graphic>
+                    <wp14:sizeRelH relativeFrom="margin">
+                      <wp14:pctWidth>100000</wp14:pctWidth>
+                    </wp14:sizeRelH>
+                    <wp14:sizeRelV relativeFrom="margin">
+                      <wp14:pctHeight>0</wp14:pctHeight>
+                    </wp14:sizeRelV>
+                  </wp:anchor>
+                </w:drawing>
+              </mc:Choice>
+              <mc:Fallback>
+                <w:pict>
+                  <v:shapetype id="_x0000_t202" coordsize="21600,21600" o:spt="202" path="m,l,21600r21600,l21600,xe">
+                    <v:stroke joinstyle="miter"/>
+                    <v:path gradientshapeok="t" o:connecttype="rect"/>
+                  </v:shapetype>
+                  <v:shape id="Text Box 142" o:spid="_x0000_s1026" type="#_x0000_t202" style="position:absolute;left:0;text-align:left;margin-left:0;margin-top:0;width:516pt;height:43.9pt;z-index:251661312;visibility:visible;mso-wrap-style:square;mso-width-percent:1000;mso-height-percent:0;mso-top-percent:850;mso-wrap-distance-left:9pt;mso-wrap-distance-top:0;mso-wrap-distance-right:9pt;mso-wrap-distance-bottom:0;mso-position-horizontal:center;mso-position-horizontal-relative:margin;mso-position-vertical-relative:page;mso-width-percent:1000;mso-height-percent:0;mso-top-percent:850;mso-width-relative:margin;mso-height-relative:margin;v-text-anchor:bottom" o:gfxdata="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" filled="f" stroked="f" strokeweight=".5pt">
+                    <v:textbox style="mso-fit-shape-to-text:t" inset="0,0,0,0">
+                      <w:txbxContent>
+                        <w:sdt>
+                          <w:sdtPr>
+                            <w:rPr>
+                              <w:caps/>
+                              <w:color w:val="5B9BD5" w:themeColor="accent1"/>
+                              <w:sz w:val="28"/>
+                              <w:szCs w:val="28"/>
+                            </w:rPr>
+                            <w:alias w:val="Date"/>
+                            <w:tag w:val=""/>
+                            <w:id w:val="197127006"/>
+                            <w:showingPlcHdr/>
+                            <w:dataBinding w:prefixMappings="xmlns:ns0='http://schemas.microsoft.com/office/2006/coverPageProps' " w:xpath="/ns0:CoverPageProperties[1]/ns0:PublishDate[1]" w:storeItemID="{55AF091B-3C7A-41E3-B477-F2FDAA23CFDA}"/>
+                            <w:date>
+                              <w:dateFormat w:val="MMMM d, yyyy"/>
+                              <w:lid w:val="en-US"/>
+                              <w:storeMappedDataAs w:val="dateTime"/>
+                              <w:calendar w:val="gregorian"/>
+                            </w:date>
+                          </w:sdtPr>
+                          <w:sdtContent>
+                            <w:p>
+                              <w:pPr>
+                                <w:pStyle w:val="NoSpacing"/>
+                                <w:spacing w:after="40"/>
+                                <w:jc w:val="center"/>
+                                <w:rPr>
+                                  <w:caps/>
+                                  <w:color w:val="5B9BD5" w:themeColor="accent1"/>
+                                  <w:sz w:val="28"/>
+                                  <w:szCs w:val="28"/>
+                                </w:rPr>
+                              </w:pPr>
+                              <w:r>
+                                <w:rPr>
+                                  <w:caps/>
+                                  <w:color w:val="5B9BD5" w:themeColor="accent1"/>
+                                  <w:sz w:val="28"/>
+                                  <w:szCs w:val="28"/>
+                                </w:rPr>
+                                <w:t>[Date]</w:t>
+                              </w:r>
+                            </w:p>
+                          </w:sdtContent>
+                        </w:sdt>
+                        <w:p>
+                          <w:pPr>
+                            <w:pStyle w:val="NoSpacing"/>
+                            <w:jc w:val="center"/>
+                            <w:rPr>
+                              <w:color w:val="5B9BD5" w:themeColor="accent1"/>
+                            </w:rPr>
+                          </w:pPr>
+                          <w:sdt>
+                            <w:sdtPr>
+                              <w:rPr>
+                                <w:caps/>
+                                <w:color w:val="5B9BD5" w:themeColor="accent1"/>
+                              </w:rPr>
+                              <w:alias w:val="Company"/>
+                              <w:tag w:val=""/>
+                              <w:id w:val="1390145197"/>
+                              <w:showingPlcHdr/>
+                              <w:dataBinding w:prefixMappings="xmlns:ns0='http://schemas.openxmlformats.org/officeDocument/2006/extended-properties' " w:xpath="/ns0:Properties[1]/ns0:Company[1]" w:storeItemID="{6668398D-A668-4E3E-A5EB-62B293D839F1}"/>
+                              <w:text/>
+                            </w:sdtPr>
+                            <w:sdtContent>
+                              <w:r>
+                                <w:rPr>
+                                  <w:caps/>
+                                  <w:color w:val="5B9BD5" w:themeColor="accent1"/>
+                                </w:rPr>
+                                <w:t>[Company name]</w:t>
+                              </w:r>
+                            </w:sdtContent>
+                          </w:sdt>
+                        </w:p>
+                        <w:p>
+                          <w:pPr>
+                            <w:pStyle w:val="NoSpacing"/>
+                            <w:jc w:val="center"/>
+                            <w:rPr>
+                              <w:color w:val="5B9BD5" w:themeColor="accent1"/>
+                            </w:rPr>
+                          </w:pPr>
+                          <w:sdt>
+                            <w:sdtPr>
+                              <w:rPr>
+                                <w:color w:val="5B9BD5" w:themeColor="accent1"/>
+                              </w:rPr>
+                              <w:alias w:val="Address"/>
+                              <w:tag w:val=""/>
+                              <w:id w:val="-726379553"/>
+                              <w:showingPlcHdr/>
+                              <w:dataBinding w:prefixMappings="xmlns:ns0='http://schemas.microsoft.com/office/2006/coverPageProps' " w:xpath="/ns0:CoverPageProperties[1]/ns0:CompanyAddress[1]" w:storeItemID="{55AF091B-3C7A-41E3-B477-F2FDAA23CFDA}"/>
+                              <w:text/>
+                            </w:sdtPr>
+                            <w:sdtContent>
+                              <w:r>
+                                <w:rPr>
+                                  <w:color w:val="5B9BD5" w:themeColor="accent1"/>
+                                </w:rPr>
+                                <w:t>[Company address]</w:t>
+                              </w:r>
+                            </w:sdtContent>
+                          </w:sdt>
+                        </w:p>
+                      </w:txbxContent>
+                    </v:textbox>
+                    <w10:wrap anchorx="margin" anchory="page"/>
+                  </v:shape>
+                </w:pict>
+              </mc:Fallback>
+            </mc:AlternateContent>
+          </w:r>
+          <w:r>
+            <w:rPr>
+              <w:noProof/>
+              <w:color w:val="5B9BD5" w:themeColor="accent1"/>
+              <w:lang w:eastAsia="en-IN"/>
+            </w:rPr>
+            <w:drawing>
+              <wp:inline distT="0" distB="0" distL="0" distR="0">
+                <wp:extent cx="758952" cy="478932"/>
+                <wp:effectExtent l="0" t="0" r="3175" b="0"/>
+                <wp:docPr id="144" name="Picture 144"/>
+                <wp:cNvGraphicFramePr>
+                  <a:graphicFrameLocks xmlns:a="http://schemas.openxmlformats.org/drawingml/2006/main" noChangeAspect="1"/>
+                </wp:cNvGraphicFramePr>
+                <a:graphic xmlns:a="http://schemas.openxmlformats.org/drawingml/2006/main">
+                  <a:graphicData uri="http://schemas.openxmlformats.org/drawingml/2006/picture">
+                    <pic:pic xmlns:pic="http://schemas.openxmlformats.org/drawingml/2006/picture">
+                      <pic:nvPicPr>
+                        <pic:cNvPr id="9" name="roco bottom.png"/>
+                        <pic:cNvPicPr/>
+                      </pic:nvPicPr>
+                      <pic:blipFill>
+                        <a:blip r:embed="rId9" cstate="print">
+                          <a:duotone>
+                            <a:schemeClr val="accent1">
+                              <a:shade val="45000"/>
+                              <a:satMod val="135000"/>
+                            </a:schemeClr>
+                            <a:prstClr val="white"/>
+                          </a:duotone>
+                          <a:extLst>
+                            <a:ext uri="{28A0092B-C50C-407E-A947-70E740481C1C}">
+                              <a14:useLocalDpi xmlns:a14="http://schemas.microsoft.com/office/drawing/2010/main" val="0"/>
+                            </a:ext>
+                          </a:extLst>
+                        </a:blip>
+                        <a:stretch>
+                          <a:fillRect/>
+                        </a:stretch>
+                      </pic:blipFill>
+                      <pic:spPr>
+                        <a:xfrm>
+                          <a:off x="0" y="0"/>
+                          <a:ext cx="758952" cy="478932"/>
+                        </a:xfrm>
+                        <a:prstGeom prst="rect">
+                          <a:avLst/>
+                        </a:prstGeom>
+                      </pic:spPr>
+                    </pic:pic>
+                  </a:graphicData>
+                </a:graphic>
+              </wp:inline>
+            </w:drawing>
+          </w:r>
+        </w:p>
+        <w:p>
+          <w:r>
+            <w:br w:type="page"/>
+          </w:r>
+        </w:p>
+        <w:bookmarkStart w:id="0" w:name="_GoBack" w:displacedByCustomXml="next"/>
+        <w:bookmarkEnd w:id="0" w:displacedByCustomXml="next"/>
+      </w:sdtContent>
+    </w:sdt>
+    <w:sdt>
+      <w:sdtPr>
+        <w:id w:val="375050674"/>
+        <w:docPartObj>
+          <w:docPartGallery w:val="Table of Contents"/>
+          <w:docPartUnique/>
+        </w:docPartObj>
+      </w:sdtPr>
+      <w:sdtEndPr>
+        <w:rPr>
+          <w:rFonts w:asciiTheme="minorHAnsi" w:eastAsiaTheme="minorHAnsi" w:hAnsiTheme="minorHAnsi" w:cstheme="minorBidi"/>
+          <w:b/>
+          <w:bCs/>
+          <w:noProof/>
+          <w:color w:val="auto"/>
+          <w:sz w:val="22"/>
+          <w:szCs w:val="22"/>
+          <w:lang w:val="en-IN"/>
+        </w:rPr>
+      </w:sdtEndPr>
+      <w:sdtContent>
+        <w:p>
+          <w:pPr>
+            <w:pStyle w:val="TOCHeading"/>
+          </w:pPr>
+          <w:r>
+            <w:t>Table of Contents</w:t>
+          </w:r>
+        </w:p>
+        <w:p>
+          <w:r>
+            <w:rPr>
+              <w:b/>
+              <w:bCs/>
+              <w:noProof/>
+            </w:rPr>
+            <w:fldChar w:fldCharType="begin"/>
+          </w:r>
+          <w:r>
+            <w:rPr>
+              <w:b/>
+              <w:bCs/>
+              <w:noProof/>
+            </w:rPr>
+            <w:instrText xml:space="preserve"> TOC \o "1-3" \h \z \u </w:instrText>
+          </w:r>
+          <w:r>
+            <w:rPr>
+              <w:b/>
+              <w:bCs/>
+              <w:noProof/>
+            </w:rPr>
+            <w:fldChar w:fldCharType="separate"/>
+          </w:r>
+          <w:r>
+            <w:rPr>
+              <w:noProof/>
+              <w:lang w:val="en-US"/>
+            </w:rPr>
+            <w:t>No table of contents entries found.</w:t>
+          </w:r>
+          <w:r>
+            <w:rPr>
+              <w:b/>
+              <w:bCs/>
+              <w:noProof/>
+            </w:rPr>
+            <w:fldChar w:fldCharType="end"/>
+          </w:r>
+        </w:p>
+      </w:sdtContent>
+    </w:sdt>
+    <w:p>
+      <w:pPr>
+        <w:autoSpaceDE w:val="0"/>
+        <w:autoSpaceDN w:val="0"/>
+        <w:adjustRightInd w:val="0"/>
+        <w:spacing w:after="0" w:line="240" w:lineRule="auto"/>
+        <w:rPr>
+          <w:rFonts w:cstheme="minorHAnsi"/>
+          <w:b/>
+          <w:color w:val="000000"/>
+          <w:sz w:val="28"/>
+          <w:szCs w:val="28"/>
+        </w:rPr>
+      </w:pPr>
+    </w:p>
+    <w:p>
+      <w:pPr>
+        <w:autoSpaceDE w:val="0"/>
+        <w:autoSpaceDN w:val="0"/>
+        <w:adjustRightInd w:val="0"/>
+        <w:spacing w:after="0" w:line="240" w:lineRule="auto"/>
+        <w:rPr>
+          <w:rFonts w:cstheme="minorHAnsi"/>
+          <w:b/>
+          <w:color w:val="000000"/>
+          <w:sz w:val="28"/>
+          <w:szCs w:val="28"/>
+        </w:rPr>
+      </w:pPr>
+    </w:p>
+    <w:p>
+      <w:pPr>
+        <w:autoSpaceDE w:val="0"/>
+        <w:autoSpaceDN w:val="0"/>
+        <w:adjustRightInd w:val="0"/>
+        <w:spacing w:after="0" w:line="240" w:lineRule="auto"/>
+        <w:rPr>
+          <w:rFonts w:cstheme="minorHAnsi"/>
+          <w:b/>
+          <w:color w:val="000000"/>
+          <w:sz w:val="28"/>
+          <w:szCs w:val="28"/>
+        </w:rPr>
+      </w:pPr>
+    </w:p>
+    <w:p>
+      <w:pPr>
+        <w:autoSpaceDE w:val="0"/>
+        <w:autoSpaceDN w:val="0"/>
+        <w:adjustRightInd w:val="0"/>
+        <w:spacing w:after="0" w:line="240" w:lineRule="auto"/>
+        <w:rPr>
+          <w:rFonts w:cstheme="minorHAnsi"/>
+          <w:b/>
+          <w:color w:val="000000"/>
+          <w:sz w:val="28"/>
+          <w:szCs w:val="28"/>
+        </w:rPr>
+      </w:pPr>
+    </w:p>
+    <w:p>
+      <w:pPr>
+        <w:autoSpaceDE w:val="0"/>
+        <w:autoSpaceDN w:val="0"/>
+        <w:adjustRightInd w:val="0"/>
+        <w:spacing w:after="0" w:line="240" w:lineRule="auto"/>
+        <w:rPr>
+          <w:rFonts w:cstheme="minorHAnsi"/>
+          <w:b/>
+          <w:color w:val="000000"/>
+          <w:sz w:val="28"/>
+          <w:szCs w:val="28"/>
+        </w:rPr>
+      </w:pPr>
+    </w:p>
+    <w:p>
+      <w:pPr>
+        <w:autoSpaceDE w:val="0"/>
+        <w:autoSpaceDN w:val="0"/>
+        <w:adjustRightInd w:val="0"/>
+        <w:spacing w:after="0" w:line="240" w:lineRule="auto"/>
+        <w:rPr>
+          <w:rFonts w:cstheme="minorHAnsi"/>
+          <w:b/>
+          <w:color w:val="000000"/>
+          <w:sz w:val="28"/>
+          <w:szCs w:val="28"/>
+        </w:rPr>
+      </w:pPr>
+    </w:p>
+    <w:p>
+      <w:pPr>
+        <w:autoSpaceDE w:val="0"/>
+        <w:autoSpaceDN w:val="0"/>
+        <w:adjustRightInd w:val="0"/>
+        <w:spacing w:after="0" w:line="240" w:lineRule="auto"/>
+        <w:rPr>
+          <w:rFonts w:cstheme="minorHAnsi"/>
+          <w:b/>
+          <w:color w:val="000000"/>
+          <w:sz w:val="28"/>
+          <w:szCs w:val="28"/>
+        </w:rPr>
+      </w:pPr>
+    </w:p>
+    <w:p>
+      <w:pPr>
+        <w:autoSpaceDE w:val="0"/>
+        <w:autoSpaceDN w:val="0"/>
+        <w:adjustRightInd w:val="0"/>
+        <w:spacing w:after="0" w:line="240" w:lineRule="auto"/>
+        <w:rPr>
+          <w:rFonts w:cstheme="minorHAnsi"/>
+          <w:b/>
+          <w:color w:val="000000"/>
+          <w:sz w:val="28"/>
+          <w:szCs w:val="28"/>
+        </w:rPr>
+      </w:pPr>
+    </w:p>
+    <w:p>
+      <w:pPr>
+        <w:autoSpaceDE w:val="0"/>
+        <w:autoSpaceDN w:val="0"/>
+        <w:adjustRightInd w:val="0"/>
+        <w:spacing w:after="0" w:line="240" w:lineRule="auto"/>
+        <w:rPr>
+          <w:rFonts w:cstheme="minorHAnsi"/>
+          <w:b/>
+          <w:color w:val="000000"/>
+          <w:sz w:val="28"/>
+          <w:szCs w:val="28"/>
+        </w:rPr>
+      </w:pPr>
+    </w:p>
+    <w:p>
+      <w:pPr>
+        <w:autoSpaceDE w:val="0"/>
+        <w:autoSpaceDN w:val="0"/>
+        <w:adjustRightInd w:val="0"/>
+        <w:spacing w:after="0" w:line="240" w:lineRule="auto"/>
+        <w:rPr>
+          <w:rFonts w:cstheme="minorHAnsi"/>
+          <w:b/>
+          <w:color w:val="000000"/>
+          <w:sz w:val="28"/>
+          <w:szCs w:val="28"/>
+        </w:rPr>
+      </w:pPr>
+    </w:p>
+    <w:p>
+      <w:pPr>
+        <w:autoSpaceDE w:val="0"/>
+        <w:autoSpaceDN w:val="0"/>
+        <w:adjustRightInd w:val="0"/>
+        <w:spacing w:after="0" w:line="240" w:lineRule="auto"/>
+        <w:rPr>
+          <w:rFonts w:cstheme="minorHAnsi"/>
+          <w:b/>
+          <w:color w:val="000000"/>
+          <w:sz w:val="28"/>
+          <w:szCs w:val="28"/>
+        </w:rPr>
+      </w:pPr>
+    </w:p>
+    <w:p>
+      <w:pPr>
+        <w:autoSpaceDE w:val="0"/>
+        <w:autoSpaceDN w:val="0"/>
+        <w:adjustRightInd w:val="0"/>
+        <w:spacing w:after="0" w:line="240" w:lineRule="auto"/>
+        <w:rPr>
+          <w:rFonts w:cstheme="minorHAnsi"/>
+          <w:b/>
+          <w:color w:val="000000"/>
+          <w:sz w:val="28"/>
+          <w:szCs w:val="28"/>
+        </w:rPr>
+      </w:pPr>
+    </w:p>
+    <w:p>
+      <w:pPr>
+        <w:autoSpaceDE w:val="0"/>
+        <w:autoSpaceDN w:val="0"/>
+        <w:adjustRightInd w:val="0"/>
+        <w:spacing w:after="0" w:line="240" w:lineRule="auto"/>
+        <w:rPr>
+          <w:rFonts w:cstheme="minorHAnsi"/>
+          <w:b/>
+          <w:color w:val="000000"/>
+          <w:sz w:val="28"/>
+          <w:szCs w:val="28"/>
+        </w:rPr>
+      </w:pPr>
+    </w:p>
+    <w:p>
+      <w:pPr>
+        <w:autoSpaceDE w:val="0"/>
+        <w:autoSpaceDN w:val="0"/>
+        <w:adjustRightInd w:val="0"/>
+        <w:spacing w:after="0" w:line="240" w:lineRule="auto"/>
+        <w:rPr>
+          <w:rFonts w:cstheme="minorHAnsi"/>
+          <w:b/>
+          <w:color w:val="000000"/>
+          <w:sz w:val="28"/>
+          <w:szCs w:val="28"/>
+        </w:rPr>
+      </w:pPr>
+    </w:p>
+    <w:p>
+      <w:pPr>
+        <w:autoSpaceDE w:val="0"/>
+        <w:autoSpaceDN w:val="0"/>
+        <w:adjustRightInd w:val="0"/>
+        <w:spacing w:after="0" w:line="240" w:lineRule="auto"/>
+        <w:rPr>
+          <w:rFonts w:cstheme="minorHAnsi"/>
+          <w:b/>
+          <w:color w:val="000000"/>
+          <w:sz w:val="28"/>
+          <w:szCs w:val="28"/>
+        </w:rPr>
+      </w:pPr>
+    </w:p>
+    <w:p>
+      <w:pPr>
+        <w:autoSpaceDE w:val="0"/>
+        <w:autoSpaceDN w:val="0"/>
+        <w:adjustRightInd w:val="0"/>
+        <w:spacing w:after="0" w:line="240" w:lineRule="auto"/>
+        <w:rPr>
+          <w:rFonts w:cstheme="minorHAnsi"/>
+          <w:b/>
+          <w:color w:val="000000"/>
+          <w:sz w:val="28"/>
+          <w:szCs w:val="28"/>
+        </w:rPr>
+      </w:pPr>
+    </w:p>
+    <w:p>
+      <w:pPr>
+        <w:autoSpaceDE w:val="0"/>
+        <w:autoSpaceDN w:val="0"/>
+        <w:adjustRightInd w:val="0"/>
+        <w:spacing w:after="0" w:line="240" w:lineRule="auto"/>
+        <w:rPr>
+          <w:rFonts w:cstheme="minorHAnsi"/>
+          <w:b/>
+          <w:color w:val="000000"/>
+          <w:sz w:val="28"/>
+          <w:szCs w:val="28"/>
+        </w:rPr>
+      </w:pPr>
+    </w:p>
+    <w:p>
+      <w:pPr>
+        <w:autoSpaceDE w:val="0"/>
+        <w:autoSpaceDN w:val="0"/>
+        <w:adjustRightInd w:val="0"/>
+        <w:spacing w:after="0" w:line="240" w:lineRule="auto"/>
+        <w:rPr>
+          <w:rFonts w:cstheme="minorHAnsi"/>
+          <w:b/>
+          <w:color w:val="000000"/>
+          <w:sz w:val="28"/>
+          <w:szCs w:val="28"/>
+        </w:rPr>
+      </w:pPr>
+    </w:p>
+    <w:p>
+      <w:pPr>
+        <w:autoSpaceDE w:val="0"/>
+        <w:autoSpaceDN w:val="0"/>
+        <w:adjustRightInd w:val="0"/>
+        <w:spacing w:after="0" w:line="240" w:lineRule="auto"/>
+        <w:rPr>
+          <w:rFonts w:cstheme="minorHAnsi"/>
+          <w:b/>
+          <w:color w:val="000000"/>
+          <w:sz w:val="28"/>
+          <w:szCs w:val="28"/>
+        </w:rPr>
+      </w:pPr>
+    </w:p>
+    <w:p>
+      <w:pPr>
+        <w:autoSpaceDE w:val="0"/>
+        <w:autoSpaceDN w:val="0"/>
+        <w:adjustRightInd w:val="0"/>
+        <w:spacing w:after="0" w:line="240" w:lineRule="auto"/>
+        <w:rPr>
+          <w:rFonts w:cstheme="minorHAnsi"/>
+          <w:b/>
+          <w:color w:val="000000"/>
+          <w:sz w:val="28"/>
+          <w:szCs w:val="28"/>
+        </w:rPr>
+      </w:pPr>
+    </w:p>
+    <w:p>
+      <w:pPr>
+        <w:autoSpaceDE w:val="0"/>
+        <w:autoSpaceDN w:val="0"/>
+        <w:adjustRightInd w:val="0"/>
+        <w:spacing w:after="0" w:line="240" w:lineRule="auto"/>
+        <w:rPr>
+          <w:rFonts w:cstheme="minorHAnsi"/>
+          <w:b/>
+          <w:color w:val="000000"/>
+          <w:sz w:val="28"/>
+          <w:szCs w:val="28"/>
+        </w:rPr>
+      </w:pPr>
+    </w:p>
+    <w:p>
+      <w:pPr>
+        <w:autoSpaceDE w:val="0"/>
+        <w:autoSpaceDN w:val="0"/>
+        <w:adjustRightInd w:val="0"/>
+        <w:spacing w:after="0" w:line="240" w:lineRule="auto"/>
+        <w:rPr>
+          <w:rFonts w:cstheme="minorHAnsi"/>
+          <w:b/>
+          <w:color w:val="000000"/>
+          <w:sz w:val="28"/>
+          <w:szCs w:val="28"/>
+        </w:rPr>
+      </w:pPr>
+    </w:p>
+    <w:p>
+      <w:pPr>
+        <w:autoSpaceDE w:val="0"/>
+        <w:autoSpaceDN w:val="0"/>
+        <w:adjustRightInd w:val="0"/>
+        <w:spacing w:after="0" w:line="240" w:lineRule="auto"/>
+        <w:rPr>
+          <w:rFonts w:cstheme="minorHAnsi"/>
+          <w:b/>
+          <w:color w:val="000000"/>
+          <w:sz w:val="28"/>
+          <w:szCs w:val="28"/>
+        </w:rPr>
+      </w:pPr>
+    </w:p>
+    <w:p>
+      <w:pPr>
+        <w:autoSpaceDE w:val="0"/>
+        <w:autoSpaceDN w:val="0"/>
+        <w:adjustRightInd w:val="0"/>
+        <w:spacing w:after="0" w:line="240" w:lineRule="auto"/>
+        <w:rPr>
+          <w:rFonts w:cstheme="minorHAnsi"/>
+          <w:b/>
+          <w:color w:val="000000"/>
+          <w:sz w:val="28"/>
+          <w:szCs w:val="28"/>
+        </w:rPr>
+      </w:pPr>
+    </w:p>
+    <w:p>
+      <w:pPr>
+        <w:autoSpaceDE w:val="0"/>
+        <w:autoSpaceDN w:val="0"/>
+        <w:adjustRightInd w:val="0"/>
+        <w:spacing w:after="0" w:line="240" w:lineRule="auto"/>
+        <w:rPr>
+          <w:rFonts w:cstheme="minorHAnsi"/>
+          <w:b/>
+          <w:color w:val="000000"/>
+          <w:sz w:val="28"/>
+          <w:szCs w:val="28"/>
+        </w:rPr>
+      </w:pPr>
+    </w:p>
+    <w:p>
+      <w:pPr>
+        <w:autoSpaceDE w:val="0"/>
+        <w:autoSpaceDN w:val="0"/>
+        <w:adjustRightInd w:val="0"/>
+        <w:spacing w:after="0" w:line="240" w:lineRule="auto"/>
+        <w:rPr>
+          <w:rFonts w:cstheme="minorHAnsi"/>
+          <w:b/>
+          <w:color w:val="000000"/>
+          <w:sz w:val="28"/>
+          <w:szCs w:val="28"/>
+        </w:rPr>
+      </w:pPr>
+    </w:p>
+    <w:p>
+      <w:pPr>
+        <w:autoSpaceDE w:val="0"/>
+        <w:autoSpaceDN w:val="0"/>
+        <w:adjustRightInd w:val="0"/>
+        <w:spacing w:after="0" w:line="240" w:lineRule="auto"/>
+        <w:rPr>
+          <w:rFonts w:cstheme="minorHAnsi"/>
+          <w:b/>
+          <w:color w:val="000000"/>
+          <w:sz w:val="28"/>
+          <w:szCs w:val="28"/>
+        </w:rPr>
+      </w:pPr>
+    </w:p>
+    <w:p>
+      <w:pPr>
+        <w:autoSpaceDE w:val="0"/>
+        <w:autoSpaceDN w:val="0"/>
+        <w:adjustRightInd w:val="0"/>
+        <w:spacing w:after="0" w:line="240" w:lineRule="auto"/>
+        <w:rPr>
+          <w:rFonts w:cstheme="minorHAnsi"/>
+          <w:b/>
+          <w:color w:val="000000"/>
+          <w:sz w:val="28"/>
+          <w:szCs w:val="28"/>
+        </w:rPr>
+      </w:pPr>
+    </w:p>
+    <w:p>
+      <w:pPr>
+        <w:autoSpaceDE w:val="0"/>
+        <w:autoSpaceDN w:val="0"/>
+        <w:adjustRightInd w:val="0"/>
+        <w:spacing w:after="0" w:line="240" w:lineRule="auto"/>
+        <w:rPr>
+          <w:rFonts w:cstheme="minorHAnsi"/>
+          <w:b/>
+          <w:color w:val="000000"/>
+          <w:sz w:val="28"/>
+          <w:szCs w:val="28"/>
+        </w:rPr>
+      </w:pPr>
+    </w:p>
+    <w:p>
+      <w:pPr>
+        <w:autoSpaceDE w:val="0"/>
+        <w:autoSpaceDN w:val="0"/>
+        <w:adjustRightInd w:val="0"/>
+        <w:spacing w:after="0" w:line="240" w:lineRule="auto"/>
+        <w:rPr>
+          <w:rFonts w:cstheme="minorHAnsi"/>
+          <w:b/>
+          <w:color w:val="000000"/>
+          <w:sz w:val="28"/>
+          <w:szCs w:val="28"/>
+        </w:rPr>
+      </w:pPr>
+    </w:p>
+    <w:p>
+      <w:pPr>
+        <w:autoSpaceDE w:val="0"/>
+        <w:autoSpaceDN w:val="0"/>
+        <w:adjustRightInd w:val="0"/>
+        <w:spacing w:after="0" w:line="240" w:lineRule="auto"/>
+        <w:rPr>
+          <w:rFonts w:cstheme="minorHAnsi"/>
+          <w:b/>
+          <w:color w:val="000000"/>
+          <w:sz w:val="28"/>
+          <w:szCs w:val="28"/>
+        </w:rPr>
+      </w:pPr>
+    </w:p>
+    <w:p>
+      <w:pPr>
+        <w:autoSpaceDE w:val="0"/>
+        <w:autoSpaceDN w:val="0"/>
+        <w:adjustRightInd w:val="0"/>
+        <w:spacing w:after="0" w:line="240" w:lineRule="auto"/>
+        <w:rPr>
+          <w:rFonts w:cstheme="minorHAnsi"/>
+          <w:b/>
+          <w:color w:val="000000"/>
+          <w:sz w:val="28"/>
+          <w:szCs w:val="28"/>
+        </w:rPr>
+      </w:pPr>
+    </w:p>
+    <w:p>
+      <w:pPr>
+        <w:autoSpaceDE w:val="0"/>
+        <w:autoSpaceDN w:val="0"/>
+        <w:adjustRightInd w:val="0"/>
+        <w:spacing w:after="0" w:line="240" w:lineRule="auto"/>
+        <w:rPr>
+          <w:rFonts w:cstheme="minorHAnsi"/>
+          <w:b/>
+          <w:color w:val="000000"/>
+          <w:sz w:val="28"/>
+          <w:szCs w:val="28"/>
+        </w:rPr>
+      </w:pPr>
+    </w:p>
+    <w:p>
+      <w:pPr>
+        <w:autoSpaceDE w:val="0"/>
+        <w:autoSpaceDN w:val="0"/>
+        <w:adjustRightInd w:val="0"/>
+        <w:spacing w:after="0" w:line="240" w:lineRule="auto"/>
+        <w:rPr>
+          <w:rFonts w:cstheme="minorHAnsi"/>
+          <w:b/>
+          <w:color w:val="000000"/>
+          <w:sz w:val="28"/>
+          <w:szCs w:val="28"/>
+        </w:rPr>
+      </w:pPr>
+    </w:p>
+    <w:p>
+      <w:pPr>
+        <w:autoSpaceDE w:val="0"/>
+        <w:autoSpaceDN w:val="0"/>
+        <w:adjustRightInd w:val="0"/>
+        <w:spacing w:after="0" w:line="240" w:lineRule="auto"/>
+        <w:rPr>
+          <w:rFonts w:cstheme="minorHAnsi"/>
+          <w:b/>
+          <w:color w:val="000000"/>
+          <w:sz w:val="28"/>
+          <w:szCs w:val="28"/>
+        </w:rPr>
+      </w:pPr>
+    </w:p>
+    <w:p>
+      <w:pPr>
+        <w:autoSpaceDE w:val="0"/>
+        <w:autoSpaceDN w:val="0"/>
+        <w:adjustRightInd w:val="0"/>
+        <w:spacing w:after="0" w:line="240" w:lineRule="auto"/>
+        <w:rPr>
+          <w:rFonts w:cstheme="minorHAnsi"/>
+          <w:b/>
+          <w:color w:val="000000"/>
+          <w:sz w:val="28"/>
+          <w:szCs w:val="28"/>
+        </w:rPr>
+      </w:pPr>
+    </w:p>
+    <w:p>
+      <w:pPr>
+        <w:autoSpaceDE w:val="0"/>
+        <w:autoSpaceDN w:val="0"/>
+        <w:adjustRightInd w:val="0"/>
+        <w:spacing w:after="0" w:line="240" w:lineRule="auto"/>
+        <w:rPr>
+          <w:rFonts w:cstheme="minorHAnsi"/>
+          <w:b/>
+          <w:color w:val="000000"/>
+          <w:sz w:val="28"/>
+          <w:szCs w:val="28"/>
+        </w:rPr>
+      </w:pPr>
+    </w:p>
+    <w:p>
+      <w:pPr>
+        <w:autoSpaceDE w:val="0"/>
+        <w:autoSpaceDN w:val="0"/>
+        <w:adjustRightInd w:val="0"/>
+        <w:spacing w:after="0" w:line="240" w:lineRule="auto"/>
+        <w:rPr>
+          <w:rFonts w:cstheme="minorHAnsi"/>
+          <w:b/>
+          <w:color w:val="000000"/>
+          <w:sz w:val="28"/>
+          <w:szCs w:val="28"/>
+        </w:rPr>
+      </w:pPr>
+    </w:p>
+    <w:p>
+      <w:pPr>
+        <w:autoSpaceDE w:val="0"/>
+        <w:autoSpaceDN w:val="0"/>
+        <w:adjustRightInd w:val="0"/>
+        <w:spacing w:after="0" w:line="240" w:lineRule="auto"/>
+        <w:rPr>
+          <w:rFonts w:cstheme="minorHAnsi"/>
+          <w:b/>
+          <w:color w:val="000000"/>
+          <w:sz w:val="28"/>
+          <w:szCs w:val="28"/>
+        </w:rPr>
+      </w:pPr>
+    </w:p>
+    <w:p>
+      <w:pPr>
+        <w:autoSpaceDE w:val="0"/>
+        <w:autoSpaceDN w:val="0"/>
+        <w:adjustRightInd w:val="0"/>
+        <w:spacing w:after="0" w:line="240" w:lineRule="auto"/>
+        <w:rPr>
+          <w:rFonts w:cstheme="minorHAnsi"/>
+          <w:b/>
+          <w:color w:val="000000"/>
+          <w:sz w:val="28"/>
+          <w:szCs w:val="28"/>
+        </w:rPr>
+      </w:pPr>
+    </w:p>
     <w:p>
       <w:pPr>
         <w:autoSpaceDE w:val="0"/>
@@ -300,7 +1543,7 @@
                     <pic:cNvPicPr/>
                   </pic:nvPicPr>
                   <pic:blipFill>
-                    <a:blip r:embed="rId6"/>
+                    <a:blip r:embed="rId10"/>
                     <a:stretch>
                       <a:fillRect/>
                     </a:stretch>
@@ -358,6 +1601,7 @@
     </w:p>
     <w:p>
       <w:r>
+        <w:lastRenderedPageBreak/>
         <w:tab/>
       </w:r>
       <w:r>
@@ -379,7 +1623,6 @@
           <w:sz w:val="28"/>
           <w:szCs w:val="28"/>
         </w:rPr>
-        <w:lastRenderedPageBreak/>
         <w:t>UNDERSTANDING THE IN-PROCESS RELATIONSHIP:</w:t>
       </w:r>
     </w:p>
@@ -594,7 +1837,7 @@
                     <pic:cNvPicPr/>
                   </pic:nvPicPr>
                   <pic:blipFill>
-                    <a:blip r:embed="rId7"/>
+                    <a:blip r:embed="rId11"/>
                     <a:stretch>
                       <a:fillRect/>
                     </a:stretch>
@@ -676,7 +1919,6 @@
           <w:sz w:val="28"/>
           <w:szCs w:val="28"/>
         </w:rPr>
-        <w:lastRenderedPageBreak/>
         <w:t>UNDERSTANDING THE OUT-OF-PROCESS RELATIONSHIP</w:t>
       </w:r>
     </w:p>
@@ -811,7 +2053,7 @@
                     <pic:cNvPicPr/>
                   </pic:nvPicPr>
                   <pic:blipFill>
-                    <a:blip r:embed="rId8"/>
+                    <a:blip r:embed="rId12"/>
                     <a:stretch>
                       <a:fillRect/>
                     </a:stretch>
@@ -949,7 +2191,6 @@
           <w:sz w:val="28"/>
           <w:szCs w:val="28"/>
         </w:rPr>
-        <w:lastRenderedPageBreak/>
         <w:t>UNDERSTANDING THE REMOTE RELATIONSHIP</w:t>
       </w:r>
     </w:p>
@@ -1054,7 +2295,7 @@
                     <pic:cNvPicPr/>
                   </pic:nvPicPr>
                   <pic:blipFill>
-                    <a:blip r:embed="rId9"/>
+                    <a:blip r:embed="rId13"/>
                     <a:stretch>
                       <a:fillRect/>
                     </a:stretch>
@@ -1147,6 +2388,7 @@
         <w:jc w:val="both"/>
       </w:pPr>
       <w:r>
+        <w:lastRenderedPageBreak/>
         <w:t>This also states that the client side code used to access the interfaces of the server side COM object need not change based on the location of the COM object.</w:t>
       </w:r>
     </w:p>
@@ -1158,7 +2400,6 @@
         <w:rPr>
           <w:b/>
         </w:rPr>
-        <w:lastRenderedPageBreak/>
         <w:t>Stubs and proxies</w:t>
       </w:r>
       <w:r>
@@ -1831,7 +3072,7 @@
                     <pic:cNvPicPr/>
                   </pic:nvPicPr>
                   <pic:blipFill>
-                    <a:blip r:embed="rId10"/>
+                    <a:blip r:embed="rId14"/>
                     <a:stretch>
                       <a:fillRect/>
                     </a:stretch>
@@ -1958,7 +3199,7 @@
                     <pic:cNvPicPr/>
                   </pic:nvPicPr>
                   <pic:blipFill>
-                    <a:blip r:embed="rId11"/>
+                    <a:blip r:embed="rId15"/>
                     <a:stretch>
                       <a:fillRect/>
                     </a:stretch>
@@ -2066,10 +3307,10 @@
           <w:szCs w:val="28"/>
         </w:rPr>
       </w:pPr>
-      <w:bookmarkStart w:id="0" w:name="200"/>
-      <w:bookmarkStart w:id="1" w:name="wbp07Chapter3P90"/>
-      <w:bookmarkEnd w:id="0"/>
+      <w:bookmarkStart w:id="1" w:name="200"/>
+      <w:bookmarkStart w:id="2" w:name="wbp07Chapter3P90"/>
       <w:bookmarkEnd w:id="1"/>
+      <w:bookmarkEnd w:id="2"/>
       <w:r>
         <w:rPr>
           <w:b/>
@@ -2153,10 +3394,10 @@
           <w:lang w:eastAsia="en-IN"/>
         </w:rPr>
       </w:pPr>
-      <w:bookmarkStart w:id="2" w:name="201"/>
-      <w:bookmarkStart w:id="3" w:name="wbp07Chapter3P92"/>
-      <w:bookmarkEnd w:id="2"/>
+      <w:bookmarkStart w:id="3" w:name="201"/>
+      <w:bookmarkStart w:id="4" w:name="wbp07Chapter3P92"/>
       <w:bookmarkEnd w:id="3"/>
+      <w:bookmarkEnd w:id="4"/>
       <w:r>
         <w:rPr>
           <w:b/>
@@ -2174,8 +3415,8 @@
       <w:r>
         <w:t>COM is the backbone of each and every ActiveX and OLE technology. Pick up your current issue of Microsoft Systems Journal, and I'd bet a pay check that at least one article discusses a new set of COM interfaces, COM service, or some other COM advancement. The point here (other than I can keep my pay check to myself) is that COM technologies are bombarding us left and right. These days, any new software item coming from those kind folks in Redmond is delivered as a set of COM extensions-not a C-based API.</w:t>
       </w:r>
-      <w:bookmarkStart w:id="4" w:name="202"/>
-      <w:bookmarkEnd w:id="4"/>
+      <w:bookmarkStart w:id="5" w:name="202"/>
+      <w:bookmarkEnd w:id="5"/>
       <w:r>
         <w:t xml:space="preserve"> </w:t>
       </w:r>
@@ -2198,10 +3439,10 @@
           <w:u w:val="single"/>
         </w:rPr>
       </w:pPr>
-      <w:bookmarkStart w:id="5" w:name="203"/>
-      <w:bookmarkStart w:id="6" w:name="wbp07Chapter3P95"/>
-      <w:bookmarkEnd w:id="5"/>
+      <w:bookmarkStart w:id="6" w:name="203"/>
+      <w:bookmarkStart w:id="7" w:name="wbp07Chapter3P95"/>
       <w:bookmarkEnd w:id="6"/>
+      <w:bookmarkEnd w:id="7"/>
       <w:r>
         <w:rPr>
           <w:b/>
@@ -2230,10 +3471,10 @@
           <w:u w:val="single"/>
         </w:rPr>
       </w:pPr>
-      <w:bookmarkStart w:id="7" w:name="204"/>
-      <w:bookmarkStart w:id="8" w:name="wbp07Chapter3P97"/>
-      <w:bookmarkEnd w:id="7"/>
+      <w:bookmarkStart w:id="8" w:name="204"/>
+      <w:bookmarkStart w:id="9" w:name="wbp07Chapter3P97"/>
       <w:bookmarkEnd w:id="8"/>
+      <w:bookmarkEnd w:id="9"/>
       <w:r>
         <w:rPr>
           <w:b/>
@@ -2288,10 +3529,10 @@
           <w:u w:val="single"/>
         </w:rPr>
       </w:pPr>
-      <w:bookmarkStart w:id="9" w:name="205"/>
-      <w:bookmarkStart w:id="10" w:name="wbp07Chapter3P100"/>
-      <w:bookmarkEnd w:id="9"/>
+      <w:bookmarkStart w:id="10" w:name="205"/>
+      <w:bookmarkStart w:id="11" w:name="wbp07Chapter3P100"/>
       <w:bookmarkEnd w:id="10"/>
+      <w:bookmarkEnd w:id="11"/>
       <w:r>
         <w:rPr>
           <w:b/>
@@ -2730,8 +3971,8 @@
       <w:r>
         <w:t>.</w:t>
       </w:r>
-      <w:bookmarkStart w:id="11" w:name="208"/>
-      <w:bookmarkEnd w:id="11"/>
+      <w:bookmarkStart w:id="12" w:name="208"/>
+      <w:bookmarkEnd w:id="12"/>
       <w:r>
         <w:t xml:space="preserve"> </w:t>
       </w:r>
@@ -2816,7 +4057,7 @@
                     <pic:cNvPicPr/>
                   </pic:nvPicPr>
                   <pic:blipFill>
-                    <a:blip r:embed="rId12"/>
+                    <a:blip r:embed="rId16"/>
                     <a:stretch>
                       <a:fillRect/>
                     </a:stretch>
@@ -3573,8 +4814,8 @@
           </mc:Choice>
           <mc:Fallback>
             <w:pict>
-              <v:group id="Group 198" o:spid="_x0000_s1026" style="position:absolute;left:0;text-align:left;margin-left:-12pt;margin-top:370.5pt;width:474.75pt;height:164.25pt;z-index:251659264;mso-wrap-distance-left:14.4pt;mso-wrap-distance-top:3.6pt;mso-wrap-distance-right:14.4pt;mso-wrap-distance-bottom:3.6pt;mso-position-horizontal-relative:margin;mso-position-vertical-relative:margin;mso-width-relative:margin;mso-height-relative:margin" coordsize="35674,19992" o:gfxdata="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">
-                <v:rect id="Rectangle 199" o:spid="_x0000_s1027" style="position:absolute;left:4452;width:25530;height:3810;visibility:visible;mso-wrap-style:square;v-text-anchor:middle" o:gfxdata="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" fillcolor="#5b9bd5 [3204]" stroked="f" strokeweight="1pt">
+              <v:group id="Group 198" o:spid="_x0000_s1027" style="position:absolute;left:0;text-align:left;margin-left:-12pt;margin-top:370.5pt;width:474.75pt;height:164.25pt;z-index:251659264;mso-wrap-distance-left:14.4pt;mso-wrap-distance-top:3.6pt;mso-wrap-distance-right:14.4pt;mso-wrap-distance-bottom:3.6pt;mso-position-horizontal-relative:margin;mso-position-vertical-relative:margin;mso-width-relative:margin;mso-height-relative:margin" coordsize="35674,19992" o:gfxdata="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">
+                <v:rect id="Rectangle 199" o:spid="_x0000_s1028" style="position:absolute;left:4452;width:25530;height:3810;visibility:visible;mso-wrap-style:square;v-text-anchor:middle" o:gfxdata="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" fillcolor="#5b9bd5 [3204]" stroked="f" strokeweight="1pt">
                   <v:textbox>
                     <w:txbxContent>
                       <w:p>
@@ -3600,11 +4841,7 @@
                     </w:txbxContent>
                   </v:textbox>
                 </v:rect>
-                <v:shapetype id="_x0000_t202" coordsize="21600,21600" o:spt="202" path="m,l,21600r21600,l21600,xe">
-                  <v:stroke joinstyle="miter"/>
-                  <v:path gradientshapeok="t" o:connecttype="rect"/>
-                </v:shapetype>
-                <v:shape id="Text Box 200" o:spid="_x0000_s1028" type="#_x0000_t202" style="position:absolute;top:3810;width:35674;height:16182;visibility:visible;mso-wrap-style:square;v-text-anchor:top" o:gfxdata="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" filled="f" stroked="f" strokeweight=".5pt">
+                <v:shape id="Text Box 200" o:spid="_x0000_s1029" type="#_x0000_t202" style="position:absolute;top:3810;width:35674;height:16182;visibility:visible;mso-wrap-style:square;v-text-anchor:top" o:gfxdata="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" filled="f" stroked="f" strokeweight=".5pt">
                   <v:textbox inset=",7.2pt,,0">
                     <w:txbxContent>
                       <w:p>
@@ -5390,12 +6627,11 @@
     </w:p>
     <w:p>
       <w:pPr>
-        <w:jc w:val="both"/>
-        <w:rPr>
-          <w:rFonts w:cstheme="minorHAnsi"/>
-        </w:rPr>
-      </w:pPr>
-      <w:bookmarkStart w:id="12" w:name="_GoBack"/>
+        <w:jc w:val="center"/>
+        <w:rPr>
+          <w:rFonts w:cstheme="minorHAnsi"/>
+        </w:rPr>
+      </w:pPr>
       <w:r>
         <w:rPr>
           <w:noProof/>
@@ -5417,7 +6653,7 @@
                     <pic:cNvPicPr/>
                   </pic:nvPicPr>
                   <pic:blipFill>
-                    <a:blip r:embed="rId13"/>
+                    <a:blip r:embed="rId17"/>
                     <a:stretch>
                       <a:fillRect/>
                     </a:stretch>
@@ -5437,16 +6673,1039 @@
           </wp:inline>
         </w:drawing>
       </w:r>
-      <w:bookmarkEnd w:id="12"/>
-    </w:p>
-    <w:p>
-      <w:pPr>
-        <w:jc w:val="both"/>
-        <w:rPr>
-          <w:rFonts w:cstheme="minorHAnsi"/>
-        </w:rPr>
-      </w:pPr>
-    </w:p>
+    </w:p>
+    <w:p>
+      <w:pPr>
+        <w:jc w:val="center"/>
+        <w:rPr>
+          <w:rFonts w:cstheme="minorHAnsi"/>
+        </w:rPr>
+      </w:pPr>
+    </w:p>
+    <w:p>
+      <w:pPr>
+        <w:jc w:val="both"/>
+        <w:rPr>
+          <w:rFonts w:cstheme="minorHAnsi"/>
+        </w:rPr>
+      </w:pPr>
+      <w:r>
+        <w:rPr>
+          <w:rFonts w:cstheme="minorHAnsi"/>
+        </w:rPr>
+        <w:t>NOTES ABOUT GUIDGEN.EXE</w:t>
+      </w:r>
+    </w:p>
+    <w:p>
+      <w:pPr>
+        <w:pStyle w:val="ListParagraph"/>
+        <w:numPr>
+          <w:ilvl w:val="0"/>
+          <w:numId w:val="11"/>
+        </w:numPr>
+        <w:jc w:val="both"/>
+        <w:rPr>
+          <w:rFonts w:cstheme="minorHAnsi"/>
+        </w:rPr>
+      </w:pPr>
+      <w:r>
+        <w:rPr>
+          <w:rFonts w:cstheme="minorHAnsi"/>
+        </w:rPr>
+        <w:t>Guidgen.exe provides four possible formats of the GUID.</w:t>
+      </w:r>
+    </w:p>
+    <w:p>
+      <w:pPr>
+        <w:pStyle w:val="ListParagraph"/>
+        <w:jc w:val="both"/>
+        <w:rPr>
+          <w:rFonts w:cstheme="minorHAnsi"/>
+        </w:rPr>
+      </w:pPr>
+    </w:p>
+    <w:p>
+      <w:pPr>
+        <w:pStyle w:val="ListParagraph"/>
+        <w:numPr>
+          <w:ilvl w:val="1"/>
+          <w:numId w:val="11"/>
+        </w:numPr>
+        <w:jc w:val="both"/>
+        <w:rPr>
+          <w:rFonts w:cstheme="minorHAnsi"/>
+        </w:rPr>
+      </w:pPr>
+      <w:r>
+        <w:rPr>
+          <w:rFonts w:cstheme="minorHAnsi"/>
+        </w:rPr>
+        <w:t>The first format is a MFC specific MACRO which is used to define a GUID for a MFC based class factory.</w:t>
+      </w:r>
+      <w:r>
+        <w:rPr>
+          <w:rFonts w:cstheme="minorHAnsi"/>
+        </w:rPr>
+        <w:t xml:space="preserve"> For COM let us ignore this GUID format completely to avoid conf</w:t>
+      </w:r>
+      <w:r>
+        <w:rPr>
+          <w:rFonts w:cstheme="minorHAnsi"/>
+        </w:rPr>
+        <w:t>usion.</w:t>
+      </w:r>
+    </w:p>
+    <w:p>
+      <w:pPr>
+        <w:pStyle w:val="ListParagraph"/>
+        <w:numPr>
+          <w:ilvl w:val="1"/>
+          <w:numId w:val="11"/>
+        </w:numPr>
+        <w:jc w:val="both"/>
+        <w:rPr>
+          <w:rFonts w:cstheme="minorHAnsi"/>
+        </w:rPr>
+      </w:pPr>
+      <w:r>
+        <w:rPr>
+          <w:rFonts w:cstheme="minorHAnsi"/>
+        </w:rPr>
+        <w:t>Format 4 is useful when we are writing an IDL(Interface Definition Language)</w:t>
+      </w:r>
+    </w:p>
+    <w:p>
+      <w:pPr>
+        <w:pStyle w:val="ListParagraph"/>
+        <w:numPr>
+          <w:ilvl w:val="1"/>
+          <w:numId w:val="11"/>
+        </w:numPr>
+        <w:jc w:val="both"/>
+        <w:rPr>
+          <w:rFonts w:cstheme="minorHAnsi"/>
+        </w:rPr>
+      </w:pPr>
+      <w:r>
+        <w:rPr>
+          <w:rFonts w:cstheme="minorHAnsi"/>
+        </w:rPr>
+        <w:t>Format 3 is what the DEFINE_GUID macro basically expands to.</w:t>
+      </w:r>
+    </w:p>
+    <w:p>
+      <w:pPr>
+        <w:pStyle w:val="ListParagraph"/>
+        <w:numPr>
+          <w:ilvl w:val="1"/>
+          <w:numId w:val="11"/>
+        </w:numPr>
+        <w:jc w:val="both"/>
+        <w:rPr>
+          <w:rFonts w:cstheme="minorHAnsi"/>
+        </w:rPr>
+      </w:pPr>
+      <w:r>
+        <w:rPr>
+          <w:rFonts w:cstheme="minorHAnsi"/>
+        </w:rPr>
+        <w:t>We are left finally with the DEFINE_GUID macro which we can associate a newly generated 128 bit GUID to a human readable constant. Much like the INTERFACE id enumerations we defined in the previous exercise!</w:t>
+      </w:r>
+      <w:r>
+        <w:rPr>
+          <w:rFonts w:cstheme="minorHAnsi"/>
+        </w:rPr>
+        <w:t xml:space="preserve"> When we paste the newly generated GUID from the clipboard we see the following:</w:t>
+      </w:r>
+    </w:p>
+    <w:p>
+      <w:pPr>
+        <w:pStyle w:val="ListParagraph"/>
+        <w:tabs>
+          <w:tab w:val="left" w:pos="916"/>
+          <w:tab w:val="left" w:pos="1832"/>
+          <w:tab w:val="left" w:pos="2748"/>
+          <w:tab w:val="left" w:pos="3664"/>
+          <w:tab w:val="left" w:pos="4580"/>
+          <w:tab w:val="left" w:pos="5496"/>
+          <w:tab w:val="left" w:pos="6412"/>
+          <w:tab w:val="left" w:pos="7328"/>
+          <w:tab w:val="left" w:pos="8244"/>
+          <w:tab w:val="left" w:pos="9160"/>
+          <w:tab w:val="left" w:pos="10076"/>
+          <w:tab w:val="left" w:pos="10992"/>
+          <w:tab w:val="left" w:pos="11908"/>
+          <w:tab w:val="left" w:pos="12824"/>
+          <w:tab w:val="left" w:pos="13740"/>
+          <w:tab w:val="left" w:pos="14656"/>
+        </w:tabs>
+        <w:spacing w:after="0" w:line="240" w:lineRule="auto"/>
+        <w:rPr>
+          <w:rFonts w:ascii="Courier New" w:eastAsia="Times New Roman" w:hAnsi="Courier New" w:cs="Courier New"/>
+          <w:sz w:val="20"/>
+          <w:szCs w:val="20"/>
+          <w:lang w:eastAsia="en-IN"/>
+        </w:rPr>
+      </w:pPr>
+      <w:r>
+        <w:rPr>
+          <w:rFonts w:ascii="Courier New" w:eastAsia="Times New Roman" w:hAnsi="Courier New" w:cs="Courier New"/>
+          <w:sz w:val="20"/>
+          <w:szCs w:val="20"/>
+          <w:lang w:eastAsia="en-IN"/>
+        </w:rPr>
+        <w:tab/>
+      </w:r>
+      <w:r>
+        <w:rPr>
+          <w:rFonts w:ascii="Courier New" w:eastAsia="Times New Roman" w:hAnsi="Courier New" w:cs="Courier New"/>
+          <w:sz w:val="20"/>
+          <w:szCs w:val="20"/>
+          <w:lang w:eastAsia="en-IN"/>
+        </w:rPr>
+        <w:tab/>
+      </w:r>
+      <w:r>
+        <w:rPr>
+          <w:rFonts w:ascii="Courier New" w:eastAsia="Times New Roman" w:hAnsi="Courier New" w:cs="Courier New"/>
+          <w:sz w:val="20"/>
+          <w:szCs w:val="20"/>
+          <w:lang w:eastAsia="en-IN"/>
+        </w:rPr>
+        <w:t>// {4B475690-DE06-11d2-AAF4-00A0C9312D57}</w:t>
+      </w:r>
+    </w:p>
+    <w:p>
+      <w:pPr>
+        <w:pStyle w:val="ListParagraph"/>
+        <w:tabs>
+          <w:tab w:val="left" w:pos="916"/>
+          <w:tab w:val="left" w:pos="1832"/>
+          <w:tab w:val="left" w:pos="2748"/>
+          <w:tab w:val="left" w:pos="3664"/>
+          <w:tab w:val="left" w:pos="4580"/>
+          <w:tab w:val="left" w:pos="5496"/>
+          <w:tab w:val="left" w:pos="6412"/>
+          <w:tab w:val="left" w:pos="7328"/>
+          <w:tab w:val="left" w:pos="8244"/>
+          <w:tab w:val="left" w:pos="9160"/>
+          <w:tab w:val="left" w:pos="10076"/>
+          <w:tab w:val="left" w:pos="10992"/>
+          <w:tab w:val="left" w:pos="11908"/>
+          <w:tab w:val="left" w:pos="12824"/>
+          <w:tab w:val="left" w:pos="13740"/>
+          <w:tab w:val="left" w:pos="14656"/>
+        </w:tabs>
+        <w:spacing w:after="0" w:line="240" w:lineRule="auto"/>
+        <w:rPr>
+          <w:rFonts w:ascii="Courier New" w:eastAsia="Times New Roman" w:hAnsi="Courier New" w:cs="Courier New"/>
+          <w:sz w:val="20"/>
+          <w:szCs w:val="20"/>
+          <w:lang w:eastAsia="en-IN"/>
+        </w:rPr>
+      </w:pPr>
+      <w:r>
+        <w:rPr>
+          <w:rFonts w:ascii="Courier New" w:eastAsia="Times New Roman" w:hAnsi="Courier New" w:cs="Courier New"/>
+          <w:sz w:val="20"/>
+          <w:szCs w:val="20"/>
+          <w:lang w:eastAsia="en-IN"/>
+        </w:rPr>
+        <w:tab/>
+      </w:r>
+      <w:r>
+        <w:rPr>
+          <w:rFonts w:ascii="Courier New" w:eastAsia="Times New Roman" w:hAnsi="Courier New" w:cs="Courier New"/>
+          <w:sz w:val="20"/>
+          <w:szCs w:val="20"/>
+          <w:lang w:eastAsia="en-IN"/>
+        </w:rPr>
+        <w:tab/>
+      </w:r>
+      <w:r>
+        <w:rPr>
+          <w:rFonts w:ascii="Courier New" w:eastAsia="Times New Roman" w:hAnsi="Courier New" w:cs="Courier New"/>
+          <w:sz w:val="20"/>
+          <w:szCs w:val="20"/>
+          <w:lang w:eastAsia="en-IN"/>
+        </w:rPr>
+        <w:t>DEFINE_</w:t>
+      </w:r>
+      <w:r>
+        <w:rPr>
+          <w:rFonts w:ascii="Courier New" w:eastAsia="Times New Roman" w:hAnsi="Courier New" w:cs="Courier New"/>
+          <w:sz w:val="20"/>
+          <w:szCs w:val="20"/>
+          <w:lang w:eastAsia="en-IN"/>
+        </w:rPr>
+        <w:t>GUID (</w:t>
+      </w:r>
+      <w:r>
+        <w:rPr>
+          <w:rFonts w:ascii="Courier New" w:eastAsia="Times New Roman" w:hAnsi="Courier New" w:cs="Courier New"/>
+          <w:sz w:val="20"/>
+          <w:szCs w:val="20"/>
+          <w:lang w:eastAsia="en-IN"/>
+        </w:rPr>
+        <w:t>&lt;&lt;</w:t>
+      </w:r>
+      <w:r>
+        <w:rPr>
+          <w:rFonts w:ascii="Courier New" w:eastAsia="Times New Roman" w:hAnsi="Courier New" w:cs="Courier New"/>
+          <w:b/>
+          <w:bCs/>
+          <w:sz w:val="20"/>
+          <w:szCs w:val="20"/>
+          <w:lang w:eastAsia="en-IN"/>
+        </w:rPr>
+        <w:t>name</w:t>
+      </w:r>
+      <w:r>
+        <w:rPr>
+          <w:rFonts w:ascii="Courier New" w:eastAsia="Times New Roman" w:hAnsi="Courier New" w:cs="Courier New"/>
+          <w:sz w:val="20"/>
+          <w:szCs w:val="20"/>
+          <w:lang w:eastAsia="en-IN"/>
+        </w:rPr>
+        <w:t>&gt;&gt;,</w:t>
+      </w:r>
+    </w:p>
+    <w:p>
+      <w:pPr>
+        <w:pStyle w:val="ListParagraph"/>
+        <w:tabs>
+          <w:tab w:val="left" w:pos="916"/>
+          <w:tab w:val="left" w:pos="1832"/>
+          <w:tab w:val="left" w:pos="2748"/>
+          <w:tab w:val="left" w:pos="3664"/>
+          <w:tab w:val="left" w:pos="4580"/>
+          <w:tab w:val="left" w:pos="5496"/>
+          <w:tab w:val="left" w:pos="6412"/>
+          <w:tab w:val="left" w:pos="7328"/>
+          <w:tab w:val="left" w:pos="8244"/>
+          <w:tab w:val="left" w:pos="9160"/>
+          <w:tab w:val="left" w:pos="10076"/>
+          <w:tab w:val="left" w:pos="10992"/>
+          <w:tab w:val="left" w:pos="11908"/>
+          <w:tab w:val="left" w:pos="12824"/>
+          <w:tab w:val="left" w:pos="13740"/>
+          <w:tab w:val="left" w:pos="14656"/>
+        </w:tabs>
+        <w:spacing w:after="0" w:line="240" w:lineRule="auto"/>
+        <w:ind w:left="1832"/>
+        <w:rPr>
+          <w:rFonts w:ascii="Courier New" w:eastAsia="Times New Roman" w:hAnsi="Courier New" w:cs="Courier New"/>
+          <w:sz w:val="20"/>
+          <w:szCs w:val="20"/>
+          <w:lang w:eastAsia="en-IN"/>
+        </w:rPr>
+      </w:pPr>
+      <w:r>
+        <w:rPr>
+          <w:rFonts w:ascii="Courier New" w:eastAsia="Times New Roman" w:hAnsi="Courier New" w:cs="Courier New"/>
+          <w:sz w:val="20"/>
+          <w:szCs w:val="20"/>
+          <w:lang w:eastAsia="en-IN"/>
+        </w:rPr>
+        <w:t>0x4b475690, 0xde06, 0x11d2, 0xaa, 0xf4, 0x0, 0xa0, 0xc9, 0x31, 0x2d, 0x57);</w:t>
+      </w:r>
+    </w:p>
+    <w:p>
+      <w:pPr>
+        <w:pStyle w:val="ListParagraph"/>
+        <w:numPr>
+          <w:ilvl w:val="0"/>
+          <w:numId w:val="11"/>
+        </w:numPr>
+        <w:jc w:val="both"/>
+        <w:rPr>
+          <w:rFonts w:cstheme="minorHAnsi"/>
+        </w:rPr>
+      </w:pPr>
+      <w:r>
+        <w:rPr>
+          <w:rFonts w:cstheme="minorHAnsi"/>
+        </w:rPr>
+        <w:lastRenderedPageBreak/>
+        <w:t xml:space="preserve">We select the </w:t>
+      </w:r>
+      <w:r>
+        <w:rPr>
+          <w:rFonts w:cstheme="minorHAnsi"/>
+          <w:b/>
+        </w:rPr>
+        <w:t>&lt;&lt;name&gt;&gt;</w:t>
+      </w:r>
+      <w:r>
+        <w:rPr>
+          <w:rFonts w:cstheme="minorHAnsi"/>
+        </w:rPr>
+        <w:t xml:space="preserve"> and replace it with a human readable constant and use it to refer to the underlying GUID</w:t>
+      </w:r>
+      <w:r>
+        <w:rPr>
+          <w:rFonts w:cstheme="minorHAnsi"/>
+        </w:rPr>
+        <w:t>.</w:t>
+      </w:r>
+    </w:p>
+    <w:p>
+      <w:pPr>
+        <w:pStyle w:val="ListParagraph"/>
+        <w:tabs>
+          <w:tab w:val="left" w:pos="916"/>
+          <w:tab w:val="left" w:pos="1832"/>
+          <w:tab w:val="left" w:pos="2748"/>
+          <w:tab w:val="left" w:pos="3664"/>
+          <w:tab w:val="left" w:pos="4580"/>
+          <w:tab w:val="left" w:pos="5496"/>
+          <w:tab w:val="left" w:pos="6412"/>
+          <w:tab w:val="left" w:pos="7328"/>
+          <w:tab w:val="left" w:pos="8244"/>
+          <w:tab w:val="left" w:pos="9160"/>
+          <w:tab w:val="left" w:pos="10076"/>
+          <w:tab w:val="left" w:pos="10992"/>
+          <w:tab w:val="left" w:pos="11908"/>
+          <w:tab w:val="left" w:pos="12824"/>
+          <w:tab w:val="left" w:pos="13740"/>
+          <w:tab w:val="left" w:pos="14656"/>
+        </w:tabs>
+        <w:spacing w:after="0" w:line="240" w:lineRule="auto"/>
+        <w:rPr>
+          <w:rFonts w:ascii="Courier New" w:eastAsia="Times New Roman" w:hAnsi="Courier New" w:cs="Courier New"/>
+          <w:sz w:val="20"/>
+          <w:szCs w:val="20"/>
+          <w:lang w:eastAsia="en-IN"/>
+        </w:rPr>
+      </w:pPr>
+      <w:r>
+        <w:rPr>
+          <w:rFonts w:ascii="Courier New" w:eastAsia="Times New Roman" w:hAnsi="Courier New" w:cs="Courier New"/>
+          <w:sz w:val="20"/>
+          <w:szCs w:val="20"/>
+          <w:lang w:eastAsia="en-IN"/>
+        </w:rPr>
+        <w:tab/>
+      </w:r>
+      <w:r>
+        <w:rPr>
+          <w:rFonts w:ascii="Courier New" w:eastAsia="Times New Roman" w:hAnsi="Courier New" w:cs="Courier New"/>
+          <w:sz w:val="20"/>
+          <w:szCs w:val="20"/>
+          <w:lang w:eastAsia="en-IN"/>
+        </w:rPr>
+        <w:t>// {4B475690-DE06-11d2-AAF4-00A0C9312D57}</w:t>
+      </w:r>
+    </w:p>
+    <w:p>
+      <w:pPr>
+        <w:pStyle w:val="ListParagraph"/>
+        <w:tabs>
+          <w:tab w:val="left" w:pos="916"/>
+          <w:tab w:val="left" w:pos="1832"/>
+          <w:tab w:val="left" w:pos="2748"/>
+          <w:tab w:val="left" w:pos="3664"/>
+          <w:tab w:val="left" w:pos="4580"/>
+          <w:tab w:val="left" w:pos="5496"/>
+          <w:tab w:val="left" w:pos="6412"/>
+          <w:tab w:val="left" w:pos="7328"/>
+          <w:tab w:val="left" w:pos="8244"/>
+          <w:tab w:val="left" w:pos="9160"/>
+          <w:tab w:val="left" w:pos="10076"/>
+          <w:tab w:val="left" w:pos="10992"/>
+          <w:tab w:val="left" w:pos="11908"/>
+          <w:tab w:val="left" w:pos="12824"/>
+          <w:tab w:val="left" w:pos="13740"/>
+          <w:tab w:val="left" w:pos="14656"/>
+        </w:tabs>
+        <w:spacing w:after="0" w:line="240" w:lineRule="auto"/>
+        <w:rPr>
+          <w:rFonts w:ascii="Courier New" w:eastAsia="Times New Roman" w:hAnsi="Courier New" w:cs="Courier New"/>
+          <w:sz w:val="20"/>
+          <w:szCs w:val="20"/>
+          <w:lang w:eastAsia="en-IN"/>
+        </w:rPr>
+      </w:pPr>
+      <w:r>
+        <w:rPr>
+          <w:rFonts w:ascii="Courier New" w:eastAsia="Times New Roman" w:hAnsi="Courier New" w:cs="Courier New"/>
+          <w:sz w:val="20"/>
+          <w:szCs w:val="20"/>
+          <w:lang w:eastAsia="en-IN"/>
+        </w:rPr>
+        <w:tab/>
+      </w:r>
+      <w:r>
+        <w:rPr>
+          <w:rFonts w:ascii="Courier New" w:eastAsia="Times New Roman" w:hAnsi="Courier New" w:cs="Courier New"/>
+          <w:sz w:val="20"/>
+          <w:szCs w:val="20"/>
+          <w:lang w:eastAsia="en-IN"/>
+        </w:rPr>
+        <w:t>DEFINE_</w:t>
+      </w:r>
+      <w:r>
+        <w:rPr>
+          <w:rFonts w:ascii="Courier New" w:eastAsia="Times New Roman" w:hAnsi="Courier New" w:cs="Courier New"/>
+          <w:sz w:val="20"/>
+          <w:szCs w:val="20"/>
+          <w:lang w:eastAsia="en-IN"/>
+        </w:rPr>
+        <w:t>GUID (</w:t>
+      </w:r>
+      <w:r>
+        <w:rPr>
+          <w:rFonts w:ascii="Courier New" w:eastAsia="Times New Roman" w:hAnsi="Courier New" w:cs="Courier New"/>
+          <w:b/>
+          <w:bCs/>
+          <w:sz w:val="20"/>
+          <w:szCs w:val="20"/>
+          <w:lang w:eastAsia="en-IN"/>
+        </w:rPr>
+        <w:t>IID_IDraw</w:t>
+      </w:r>
+      <w:r>
+        <w:rPr>
+          <w:rFonts w:ascii="Courier New" w:eastAsia="Times New Roman" w:hAnsi="Courier New" w:cs="Courier New"/>
+          <w:sz w:val="20"/>
+          <w:szCs w:val="20"/>
+          <w:lang w:eastAsia="en-IN"/>
+        </w:rPr>
+        <w:t>,</w:t>
+      </w:r>
+    </w:p>
+    <w:p>
+      <w:pPr>
+        <w:pStyle w:val="ListParagraph"/>
+        <w:tabs>
+          <w:tab w:val="left" w:pos="916"/>
+          <w:tab w:val="left" w:pos="1832"/>
+          <w:tab w:val="left" w:pos="2748"/>
+          <w:tab w:val="left" w:pos="3664"/>
+          <w:tab w:val="left" w:pos="4580"/>
+          <w:tab w:val="left" w:pos="5496"/>
+          <w:tab w:val="left" w:pos="6412"/>
+          <w:tab w:val="left" w:pos="7328"/>
+          <w:tab w:val="left" w:pos="8244"/>
+          <w:tab w:val="left" w:pos="9160"/>
+          <w:tab w:val="left" w:pos="10076"/>
+          <w:tab w:val="left" w:pos="10992"/>
+          <w:tab w:val="left" w:pos="11908"/>
+          <w:tab w:val="left" w:pos="12824"/>
+          <w:tab w:val="left" w:pos="13740"/>
+          <w:tab w:val="left" w:pos="14656"/>
+        </w:tabs>
+        <w:spacing w:after="0" w:line="240" w:lineRule="auto"/>
+        <w:ind w:left="916"/>
+        <w:rPr>
+          <w:rFonts w:ascii="Courier New" w:eastAsia="Times New Roman" w:hAnsi="Courier New" w:cs="Courier New"/>
+          <w:sz w:val="20"/>
+          <w:szCs w:val="20"/>
+          <w:lang w:eastAsia="en-IN"/>
+        </w:rPr>
+      </w:pPr>
+      <w:r>
+        <w:rPr>
+          <w:rFonts w:ascii="Courier New" w:eastAsia="Times New Roman" w:hAnsi="Courier New" w:cs="Courier New"/>
+          <w:sz w:val="20"/>
+          <w:szCs w:val="20"/>
+          <w:lang w:eastAsia="en-IN"/>
+        </w:rPr>
+        <w:t>0x4b475690, 0xde06, 0x11d2, 0xaa, 0xf4, 0x0, 0xa0, 0xc9, 0x31, 0x2d, 0x57);</w:t>
+      </w:r>
+    </w:p>
+    <w:p>
+      <w:pPr>
+        <w:jc w:val="both"/>
+        <w:rPr>
+          <w:rFonts w:cstheme="minorHAnsi"/>
+          <w:b/>
+        </w:rPr>
+      </w:pPr>
+      <w:r>
+        <w:rPr>
+          <w:rFonts w:cstheme="minorHAnsi"/>
+        </w:rPr>
+        <w:t xml:space="preserve"> NOTE: It is a common convention to prefix a user defined interface name with IID_ for example </w:t>
+      </w:r>
+      <w:r>
+        <w:rPr>
+          <w:rFonts w:cstheme="minorHAnsi"/>
+          <w:b/>
+        </w:rPr>
+        <w:t>IID_MyInterface.</w:t>
+      </w:r>
+    </w:p>
+    <w:p>
+      <w:pPr>
+        <w:jc w:val="both"/>
+        <w:rPr>
+          <w:rFonts w:cstheme="minorHAnsi"/>
+          <w:b/>
+        </w:rPr>
+      </w:pPr>
+      <w:r>
+        <w:rPr>
+          <w:rFonts w:cstheme="minorHAnsi"/>
+          <w:b/>
+        </w:rPr>
+        <w:t xml:space="preserve">DEFINE_GUID expands to the following macro. Notice how the </w:t>
+      </w:r>
+      <w:r>
+        <w:rPr>
+          <w:rFonts w:cstheme="minorHAnsi"/>
+          <w:b/>
+        </w:rPr>
+        <w:t>long, word, and byte parameters are simply sent into the GUID fields. Also see that the name becomes the first parameter and hence the name of this newly assigned structure.</w:t>
+      </w:r>
+    </w:p>
+    <w:p>
+      <w:pPr>
+        <w:tabs>
+          <w:tab w:val="left" w:pos="916"/>
+          <w:tab w:val="left" w:pos="1832"/>
+          <w:tab w:val="left" w:pos="2748"/>
+          <w:tab w:val="left" w:pos="3664"/>
+          <w:tab w:val="left" w:pos="4580"/>
+          <w:tab w:val="left" w:pos="5496"/>
+          <w:tab w:val="left" w:pos="6412"/>
+          <w:tab w:val="left" w:pos="7328"/>
+          <w:tab w:val="left" w:pos="8244"/>
+          <w:tab w:val="left" w:pos="9160"/>
+          <w:tab w:val="left" w:pos="10076"/>
+          <w:tab w:val="left" w:pos="10992"/>
+          <w:tab w:val="left" w:pos="11908"/>
+          <w:tab w:val="left" w:pos="12824"/>
+          <w:tab w:val="left" w:pos="13740"/>
+          <w:tab w:val="left" w:pos="14656"/>
+        </w:tabs>
+        <w:spacing w:after="0" w:line="240" w:lineRule="auto"/>
+        <w:rPr>
+          <w:rFonts w:ascii="Courier New" w:eastAsia="Times New Roman" w:hAnsi="Courier New" w:cs="Courier New"/>
+          <w:sz w:val="20"/>
+          <w:szCs w:val="20"/>
+          <w:lang w:eastAsia="en-IN"/>
+        </w:rPr>
+      </w:pPr>
+      <w:r>
+        <w:rPr>
+          <w:rFonts w:ascii="Courier New" w:eastAsia="Times New Roman" w:hAnsi="Courier New" w:cs="Courier New"/>
+          <w:sz w:val="20"/>
+          <w:szCs w:val="20"/>
+          <w:lang w:eastAsia="en-IN"/>
+        </w:rPr>
+        <w:t>// The DEFINE_GUID macro creates a new GUID structure of some name.</w:t>
+      </w:r>
+    </w:p>
+    <w:p>
+      <w:pPr>
+        <w:tabs>
+          <w:tab w:val="left" w:pos="916"/>
+          <w:tab w:val="left" w:pos="1832"/>
+          <w:tab w:val="left" w:pos="2748"/>
+          <w:tab w:val="left" w:pos="3664"/>
+          <w:tab w:val="left" w:pos="4580"/>
+          <w:tab w:val="left" w:pos="5496"/>
+          <w:tab w:val="left" w:pos="6412"/>
+          <w:tab w:val="left" w:pos="7328"/>
+          <w:tab w:val="left" w:pos="8244"/>
+          <w:tab w:val="left" w:pos="9160"/>
+          <w:tab w:val="left" w:pos="10076"/>
+          <w:tab w:val="left" w:pos="10992"/>
+          <w:tab w:val="left" w:pos="11908"/>
+          <w:tab w:val="left" w:pos="12824"/>
+          <w:tab w:val="left" w:pos="13740"/>
+          <w:tab w:val="left" w:pos="14656"/>
+        </w:tabs>
+        <w:spacing w:after="0" w:line="240" w:lineRule="auto"/>
+        <w:rPr>
+          <w:rFonts w:ascii="Courier New" w:eastAsia="Times New Roman" w:hAnsi="Courier New" w:cs="Courier New"/>
+          <w:sz w:val="20"/>
+          <w:szCs w:val="20"/>
+          <w:lang w:eastAsia="en-IN"/>
+        </w:rPr>
+      </w:pPr>
+      <w:r>
+        <w:rPr>
+          <w:rFonts w:ascii="Courier New" w:eastAsia="Times New Roman" w:hAnsi="Courier New" w:cs="Courier New"/>
+          <w:sz w:val="20"/>
+          <w:szCs w:val="20"/>
+          <w:lang w:eastAsia="en-IN"/>
+        </w:rPr>
+        <w:t xml:space="preserve">#define </w:t>
+      </w:r>
+      <w:r>
+        <w:rPr>
+          <w:rFonts w:ascii="Courier New" w:eastAsia="Times New Roman" w:hAnsi="Courier New" w:cs="Courier New"/>
+          <w:b/>
+          <w:bCs/>
+          <w:sz w:val="20"/>
+          <w:szCs w:val="20"/>
+          <w:lang w:eastAsia="en-IN"/>
+        </w:rPr>
+        <w:t>DEFINE_GUID</w:t>
+      </w:r>
+      <w:r>
+        <w:rPr>
+          <w:rFonts w:ascii="Courier New" w:eastAsia="Times New Roman" w:hAnsi="Courier New" w:cs="Courier New"/>
+          <w:sz w:val="20"/>
+          <w:szCs w:val="20"/>
+          <w:lang w:eastAsia="en-IN"/>
+        </w:rPr>
+        <w:t xml:space="preserve"> (</w:t>
+      </w:r>
+      <w:r>
+        <w:rPr>
+          <w:rFonts w:ascii="Courier New" w:eastAsia="Times New Roman" w:hAnsi="Courier New" w:cs="Courier New"/>
+          <w:b/>
+          <w:sz w:val="20"/>
+          <w:szCs w:val="20"/>
+          <w:lang w:eastAsia="en-IN"/>
+        </w:rPr>
+        <w:t>name</w:t>
+      </w:r>
+      <w:r>
+        <w:rPr>
+          <w:rFonts w:ascii="Courier New" w:eastAsia="Times New Roman" w:hAnsi="Courier New" w:cs="Courier New"/>
+          <w:sz w:val="20"/>
+          <w:szCs w:val="20"/>
+          <w:lang w:eastAsia="en-IN"/>
+        </w:rPr>
+        <w:t>, l, w1, w2, b1, b2, b3, b4, b5, b6, b7, b8) \</w:t>
+      </w:r>
+    </w:p>
+    <w:p>
+      <w:pPr>
+        <w:tabs>
+          <w:tab w:val="left" w:pos="916"/>
+          <w:tab w:val="left" w:pos="1832"/>
+          <w:tab w:val="left" w:pos="2748"/>
+          <w:tab w:val="left" w:pos="3664"/>
+          <w:tab w:val="left" w:pos="4580"/>
+          <w:tab w:val="left" w:pos="5496"/>
+          <w:tab w:val="left" w:pos="6412"/>
+          <w:tab w:val="left" w:pos="7328"/>
+          <w:tab w:val="left" w:pos="8244"/>
+          <w:tab w:val="left" w:pos="9160"/>
+          <w:tab w:val="left" w:pos="10076"/>
+          <w:tab w:val="left" w:pos="10992"/>
+          <w:tab w:val="left" w:pos="11908"/>
+          <w:tab w:val="left" w:pos="12824"/>
+          <w:tab w:val="left" w:pos="13740"/>
+          <w:tab w:val="left" w:pos="14656"/>
+        </w:tabs>
+        <w:spacing w:after="0" w:line="240" w:lineRule="auto"/>
+        <w:rPr>
+          <w:rFonts w:ascii="Courier New" w:eastAsia="Times New Roman" w:hAnsi="Courier New" w:cs="Courier New"/>
+          <w:sz w:val="20"/>
+          <w:szCs w:val="20"/>
+          <w:lang w:eastAsia="en-IN"/>
+        </w:rPr>
+      </w:pPr>
+    </w:p>
+    <w:p>
+      <w:pPr>
+        <w:tabs>
+          <w:tab w:val="left" w:pos="916"/>
+          <w:tab w:val="left" w:pos="1832"/>
+          <w:tab w:val="left" w:pos="2748"/>
+          <w:tab w:val="left" w:pos="3664"/>
+          <w:tab w:val="left" w:pos="4580"/>
+          <w:tab w:val="left" w:pos="5496"/>
+          <w:tab w:val="left" w:pos="6412"/>
+          <w:tab w:val="left" w:pos="7328"/>
+          <w:tab w:val="left" w:pos="8244"/>
+          <w:tab w:val="left" w:pos="9160"/>
+          <w:tab w:val="left" w:pos="10076"/>
+          <w:tab w:val="left" w:pos="10992"/>
+          <w:tab w:val="left" w:pos="11908"/>
+          <w:tab w:val="left" w:pos="12824"/>
+          <w:tab w:val="left" w:pos="13740"/>
+          <w:tab w:val="left" w:pos="14656"/>
+        </w:tabs>
+        <w:spacing w:after="0" w:line="240" w:lineRule="auto"/>
+        <w:rPr>
+          <w:rFonts w:ascii="Courier New" w:eastAsia="Times New Roman" w:hAnsi="Courier New" w:cs="Courier New"/>
+          <w:sz w:val="20"/>
+          <w:szCs w:val="20"/>
+          <w:lang w:eastAsia="en-IN"/>
+        </w:rPr>
+      </w:pPr>
+      <w:r>
+        <w:rPr>
+          <w:rFonts w:ascii="Courier New" w:eastAsia="Times New Roman" w:hAnsi="Courier New" w:cs="Courier New"/>
+          <w:sz w:val="20"/>
+          <w:szCs w:val="20"/>
+          <w:lang w:eastAsia="en-IN"/>
+        </w:rPr>
+        <w:t xml:space="preserve">EXTERN_C const GUID </w:t>
+      </w:r>
+      <w:r>
+        <w:rPr>
+          <w:rFonts w:ascii="Courier New" w:eastAsia="Times New Roman" w:hAnsi="Courier New" w:cs="Courier New"/>
+          <w:b/>
+          <w:sz w:val="20"/>
+          <w:szCs w:val="20"/>
+          <w:lang w:eastAsia="en-IN"/>
+        </w:rPr>
+        <w:t>name</w:t>
+      </w:r>
+      <w:r>
+        <w:rPr>
+          <w:rFonts w:ascii="Courier New" w:eastAsia="Times New Roman" w:hAnsi="Courier New" w:cs="Courier New"/>
+          <w:sz w:val="20"/>
+          <w:szCs w:val="20"/>
+          <w:lang w:eastAsia="en-IN"/>
+        </w:rPr>
+        <w:t xml:space="preserve"> \</w:t>
+      </w:r>
+    </w:p>
+    <w:p>
+      <w:pPr>
+        <w:tabs>
+          <w:tab w:val="left" w:pos="916"/>
+          <w:tab w:val="left" w:pos="1832"/>
+          <w:tab w:val="left" w:pos="2748"/>
+          <w:tab w:val="left" w:pos="3664"/>
+          <w:tab w:val="left" w:pos="4580"/>
+          <w:tab w:val="left" w:pos="5496"/>
+          <w:tab w:val="left" w:pos="6412"/>
+          <w:tab w:val="left" w:pos="7328"/>
+          <w:tab w:val="left" w:pos="8244"/>
+          <w:tab w:val="left" w:pos="9160"/>
+          <w:tab w:val="left" w:pos="10076"/>
+          <w:tab w:val="left" w:pos="10992"/>
+          <w:tab w:val="left" w:pos="11908"/>
+          <w:tab w:val="left" w:pos="12824"/>
+          <w:tab w:val="left" w:pos="13740"/>
+          <w:tab w:val="left" w:pos="14656"/>
+        </w:tabs>
+        <w:spacing w:after="0" w:line="240" w:lineRule="auto"/>
+        <w:rPr>
+          <w:rFonts w:ascii="Courier New" w:eastAsia="Times New Roman" w:hAnsi="Courier New" w:cs="Courier New"/>
+          <w:sz w:val="20"/>
+          <w:szCs w:val="20"/>
+          <w:lang w:eastAsia="en-IN"/>
+        </w:rPr>
+      </w:pPr>
+      <w:r>
+        <w:rPr>
+          <w:rFonts w:ascii="Times New Roman" w:eastAsia="Times New Roman" w:hAnsi="Times New Roman" w:cs="Times New Roman"/>
+          <w:sz w:val="24"/>
+          <w:szCs w:val="24"/>
+          <w:lang w:eastAsia="en-IN"/>
+        </w:rPr>
+        <w:t xml:space="preserve">         </w:t>
+      </w:r>
+      <w:r>
+        <w:rPr>
+          <w:rFonts w:ascii="Courier New" w:eastAsia="Times New Roman" w:hAnsi="Courier New" w:cs="Courier New"/>
+          <w:sz w:val="20"/>
+          <w:szCs w:val="20"/>
+          <w:lang w:eastAsia="en-IN"/>
+        </w:rPr>
+        <w:t>= {l, w1, w2, {b1, b2, b3, b4, b5, b6, b7, b8}}</w:t>
+      </w:r>
+    </w:p>
+    <w:p>
+      <w:pPr>
+        <w:jc w:val="both"/>
+        <w:rPr>
+          <w:rFonts w:cstheme="minorHAnsi"/>
+        </w:rPr>
+      </w:pPr>
+      <w:r>
+        <w:rPr>
+          <w:rFonts w:cstheme="minorHAnsi"/>
+          <w:b/>
+        </w:rPr>
+        <w:t xml:space="preserve"> </w:t>
+      </w:r>
+    </w:p>
+    <w:p>
+      <w:pPr>
+        <w:jc w:val="both"/>
+        <w:rPr>
+          <w:rFonts w:cstheme="minorHAnsi"/>
+        </w:rPr>
+      </w:pPr>
+      <w:r>
+        <w:rPr>
+          <w:rFonts w:cstheme="minorHAnsi"/>
+        </w:rPr>
+        <w:t xml:space="preserve">In this chapter we will use the DEFINE_GUID macro when we create new GUIDs to identify our COM items. To do so, your </w:t>
+      </w:r>
+      <w:r>
+        <w:rPr>
+          <w:rFonts w:cstheme="minorHAnsi"/>
+          <w:b/>
+          <w:u w:val="single"/>
+        </w:rPr>
+        <w:t>projects must make a pre</w:t>
+      </w:r>
+      <w:r>
+        <w:rPr>
+          <w:rFonts w:cstheme="minorHAnsi"/>
+          <w:b/>
+          <w:u w:val="single"/>
+        </w:rPr>
+        <w:t>-</w:t>
+      </w:r>
+      <w:r>
+        <w:rPr>
+          <w:rFonts w:cstheme="minorHAnsi"/>
+          <w:b/>
+          <w:u w:val="single"/>
+        </w:rPr>
+        <w:t>processor include to the &lt;initguid.h&gt; header file in order to obtain the DEFINE_GUID macro definition</w:t>
+      </w:r>
+      <w:r>
+        <w:rPr>
+          <w:rFonts w:cstheme="minorHAnsi"/>
+        </w:rPr>
+        <w:t>. We will be creating interface header files in the upcoming labs, but just remember you can't use DEFINE_GUID without including &lt;initguid.h&gt; in your project.</w:t>
+      </w:r>
+    </w:p>
+    <w:p>
+      <w:pPr>
+        <w:jc w:val="both"/>
+        <w:rPr>
+          <w:rFonts w:cstheme="minorHAnsi"/>
+        </w:rPr>
+      </w:pPr>
+      <w:r>
+        <w:rPr>
+          <w:rFonts w:cstheme="minorHAnsi"/>
+        </w:rPr>
+        <w:t>On a final GUID-related note, the COM library function CoCreateGuid () may be used to create a GUID programmatically. Just send in a reference to a GUID, and it will stuff the fields:</w:t>
+      </w:r>
+    </w:p>
+    <w:p>
+      <w:pPr>
+        <w:jc w:val="center"/>
+        <w:rPr>
+          <w:rFonts w:cstheme="minorHAnsi"/>
+          <w:b/>
+          <w:highlight w:val="lightGray"/>
+          <w:u w:val="single"/>
+        </w:rPr>
+      </w:pPr>
+      <w:r>
+        <w:rPr>
+          <w:rFonts w:cstheme="minorHAnsi"/>
+          <w:b/>
+          <w:highlight w:val="lightGray"/>
+          <w:u w:val="single"/>
+        </w:rPr>
+        <w:t>// If you ever need to create a GUID on the fly...</w:t>
+      </w:r>
+    </w:p>
+    <w:p>
+      <w:pPr>
+        <w:jc w:val="center"/>
+        <w:rPr>
+          <w:rFonts w:cstheme="minorHAnsi"/>
+        </w:rPr>
+      </w:pPr>
+      <w:r>
+        <w:rPr>
+          <w:rFonts w:cstheme="minorHAnsi"/>
+          <w:highlight w:val="lightGray"/>
+        </w:rPr>
+        <w:t xml:space="preserve">HRESULT </w:t>
+      </w:r>
+      <w:r>
+        <w:rPr>
+          <w:rFonts w:cstheme="minorHAnsi"/>
+          <w:highlight w:val="lightGray"/>
+        </w:rPr>
+        <w:t>CoCreateGuid (</w:t>
+      </w:r>
+      <w:r>
+        <w:rPr>
+          <w:rFonts w:cstheme="minorHAnsi"/>
+          <w:highlight w:val="lightGray"/>
+        </w:rPr>
+        <w:t>GUID *pguid);</w:t>
+      </w:r>
+    </w:p>
+    <w:tbl>
+      <w:tblPr>
+        <w:tblW w:w="0" w:type="auto"/>
+        <w:tblCellSpacing w:w="0" w:type="dxa"/>
+        <w:tblCellMar>
+          <w:left w:w="0" w:type="dxa"/>
+          <w:right w:w="0" w:type="dxa"/>
+        </w:tblCellMar>
+        <w:tblLook w:val="04A0" w:firstRow="1" w:lastRow="0" w:firstColumn="1" w:lastColumn="0" w:noHBand="0" w:noVBand="1"/>
+      </w:tblPr>
+      <w:tblGrid>
+        <w:gridCol w:w="6"/>
+        <w:gridCol w:w="500"/>
+        <w:gridCol w:w="8520"/>
+      </w:tblGrid>
+      <w:tr>
+        <w:trPr>
+          <w:tblCellSpacing w:w="0" w:type="dxa"/>
+        </w:trPr>
+        <w:tc>
+          <w:tcPr>
+            <w:tcW w:w="0" w:type="auto"/>
+            <w:hideMark/>
+          </w:tcPr>
+          <w:p>
+            <w:pPr>
+              <w:jc w:val="both"/>
+              <w:rPr>
+                <w:rFonts w:cstheme="minorHAnsi"/>
+              </w:rPr>
+            </w:pPr>
+          </w:p>
+        </w:tc>
+        <w:tc>
+          <w:tcPr>
+            <w:tcW w:w="0" w:type="auto"/>
+            <w:hideMark/>
+          </w:tcPr>
+          <w:p>
+            <w:pPr>
+              <w:jc w:val="both"/>
+              <w:rPr>
+                <w:rFonts w:cstheme="minorHAnsi"/>
+                <w:b/>
+              </w:rPr>
+            </w:pPr>
+            <w:r>
+              <w:rPr>
+                <w:rFonts w:cstheme="minorHAnsi"/>
+                <w:b/>
+              </w:rPr>
+              <w:t>Note </w:t>
+            </w:r>
+          </w:p>
+        </w:tc>
+        <w:tc>
+          <w:tcPr>
+            <w:tcW w:w="0" w:type="auto"/>
+            <w:hideMark/>
+          </w:tcPr>
+          <w:p>
+            <w:pPr>
+              <w:jc w:val="both"/>
+              <w:rPr>
+                <w:rFonts w:cstheme="minorHAnsi"/>
+              </w:rPr>
+            </w:pPr>
+            <w:r>
+              <w:rPr>
+                <w:rFonts w:cstheme="minorHAnsi"/>
+              </w:rPr>
+              <w:t>Because the use of guidgen.exe is so common in COM and ATL programming, you may wish to create a custom menu item in the Visual C++ IDE to access it. To do so, select the Tools | Customize... menu selection and from the resulting dialog box, select the Tools tab. Type in a name for this custom menu item using the Menu Contents list box and map a path to guidgen.exe from the Command edit box (i.e., C:\Program Files\Microsoft Visual Studio\Common\Tools\Guidgen.exe). Select the Close button and examine your Tools menu. You will see your custom menu item is now visible and can be selected to run guidgen.exe.</w:t>
+            </w:r>
+          </w:p>
+        </w:tc>
+      </w:tr>
+    </w:tbl>
     <w:p>
       <w:pPr>
         <w:jc w:val="both"/>
@@ -5722,13 +7981,118 @@
       </w:pPr>
     </w:p>
     <w:sectPr>
+      <w:headerReference w:type="default" r:id="rId18"/>
       <w:pgSz w:w="11906" w:h="16838"/>
       <w:pgMar w:top="1440" w:right="1440" w:bottom="1440" w:left="1440" w:header="708" w:footer="708" w:gutter="0"/>
+      <w:pgNumType w:start="0"/>
       <w:cols w:space="708"/>
+      <w:titlePg/>
       <w:docGrid w:linePitch="360"/>
     </w:sectPr>
   </w:body>
 </w:document>
+</file>
+
+<file path=word/endnotes.xml><?xml version="1.0" encoding="utf-8"?>
+<w:endnotes xmlns:wpc="http://schemas.microsoft.com/office/word/2010/wordprocessingCanvas" xmlns:mc="http://schemas.openxmlformats.org/markup-compatibility/2006" xmlns:o="urn:schemas-microsoft-com:office:office" xmlns:r="http://schemas.openxmlformats.org/officeDocument/2006/relationships" xmlns:m="http://schemas.openxmlformats.org/officeDocument/2006/math" xmlns:v="urn:schemas-microsoft-com:vml" xmlns:wp14="http://schemas.microsoft.com/office/word/2010/wordprocessingDrawing" xmlns:wp="http://schemas.openxmlformats.org/drawingml/2006/wordprocessingDrawing" xmlns:w10="urn:schemas-microsoft-com:office:word" xmlns:w="http://schemas.openxmlformats.org/wordprocessingml/2006/main" xmlns:w14="http://schemas.microsoft.com/office/word/2010/wordml" xmlns:w15="http://schemas.microsoft.com/office/word/2012/wordml" xmlns:wpg="http://schemas.microsoft.com/office/word/2010/wordprocessingGroup" xmlns:wpi="http://schemas.microsoft.com/office/word/2010/wordprocessingInk" xmlns:wne="http://schemas.microsoft.com/office/word/2006/wordml" xmlns:wps="http://schemas.microsoft.com/office/word/2010/wordprocessingShape" mc:Ignorable="w14 w15 wp14">
+  <w:endnote w:type="separator" w:id="-1">
+    <w:p>
+      <w:pPr>
+        <w:spacing w:after="0" w:line="240" w:lineRule="auto"/>
+      </w:pPr>
+      <w:r>
+        <w:separator/>
+      </w:r>
+    </w:p>
+  </w:endnote>
+  <w:endnote w:type="continuationSeparator" w:id="0">
+    <w:p>
+      <w:pPr>
+        <w:spacing w:after="0" w:line="240" w:lineRule="auto"/>
+      </w:pPr>
+      <w:r>
+        <w:continuationSeparator/>
+      </w:r>
+    </w:p>
+  </w:endnote>
+</w:endnotes>
+</file>
+
+<file path=word/footnotes.xml><?xml version="1.0" encoding="utf-8"?>
+<w:footnotes xmlns:wpc="http://schemas.microsoft.com/office/word/2010/wordprocessingCanvas" xmlns:mc="http://schemas.openxmlformats.org/markup-compatibility/2006" xmlns:o="urn:schemas-microsoft-com:office:office" xmlns:r="http://schemas.openxmlformats.org/officeDocument/2006/relationships" xmlns:m="http://schemas.openxmlformats.org/officeDocument/2006/math" xmlns:v="urn:schemas-microsoft-com:vml" xmlns:wp14="http://schemas.microsoft.com/office/word/2010/wordprocessingDrawing" xmlns:wp="http://schemas.openxmlformats.org/drawingml/2006/wordprocessingDrawing" xmlns:w10="urn:schemas-microsoft-com:office:word" xmlns:w="http://schemas.openxmlformats.org/wordprocessingml/2006/main" xmlns:w14="http://schemas.microsoft.com/office/word/2010/wordml" xmlns:w15="http://schemas.microsoft.com/office/word/2012/wordml" xmlns:wpg="http://schemas.microsoft.com/office/word/2010/wordprocessingGroup" xmlns:wpi="http://schemas.microsoft.com/office/word/2010/wordprocessingInk" xmlns:wne="http://schemas.microsoft.com/office/word/2006/wordml" xmlns:wps="http://schemas.microsoft.com/office/word/2010/wordprocessingShape" mc:Ignorable="w14 w15 wp14">
+  <w:footnote w:type="separator" w:id="-1">
+    <w:p>
+      <w:pPr>
+        <w:spacing w:after="0" w:line="240" w:lineRule="auto"/>
+      </w:pPr>
+      <w:r>
+        <w:separator/>
+      </w:r>
+    </w:p>
+  </w:footnote>
+  <w:footnote w:type="continuationSeparator" w:id="0">
+    <w:p>
+      <w:pPr>
+        <w:spacing w:after="0" w:line="240" w:lineRule="auto"/>
+      </w:pPr>
+      <w:r>
+        <w:continuationSeparator/>
+      </w:r>
+    </w:p>
+  </w:footnote>
+</w:footnotes>
+</file>
+
+<file path=word/header1.xml><?xml version="1.0" encoding="utf-8"?>
+<w:hdr xmlns:wpc="http://schemas.microsoft.com/office/word/2010/wordprocessingCanvas" xmlns:mc="http://schemas.openxmlformats.org/markup-compatibility/2006" xmlns:o="urn:schemas-microsoft-com:office:office" xmlns:r="http://schemas.openxmlformats.org/officeDocument/2006/relationships" xmlns:m="http://schemas.openxmlformats.org/officeDocument/2006/math" xmlns:v="urn:schemas-microsoft-com:vml" xmlns:wp14="http://schemas.microsoft.com/office/word/2010/wordprocessingDrawing" xmlns:wp="http://schemas.openxmlformats.org/drawingml/2006/wordprocessingDrawing" xmlns:w10="urn:schemas-microsoft-com:office:word" xmlns:w="http://schemas.openxmlformats.org/wordprocessingml/2006/main" xmlns:w14="http://schemas.microsoft.com/office/word/2010/wordml" xmlns:w15="http://schemas.microsoft.com/office/word/2012/wordml" xmlns:wpg="http://schemas.microsoft.com/office/word/2010/wordprocessingGroup" xmlns:wpi="http://schemas.microsoft.com/office/word/2010/wordprocessingInk" xmlns:wne="http://schemas.microsoft.com/office/word/2006/wordml" xmlns:wps="http://schemas.microsoft.com/office/word/2010/wordprocessingShape" mc:Ignorable="w14 w15 wp14">
+  <w:sdt>
+    <w:sdtPr>
+      <w:id w:val="992529306"/>
+      <w:docPartObj>
+        <w:docPartGallery w:val="Page Numbers (Top of Page)"/>
+        <w:docPartUnique/>
+      </w:docPartObj>
+    </w:sdtPr>
+    <w:sdtEndPr>
+      <w:rPr>
+        <w:noProof/>
+      </w:rPr>
+    </w:sdtEndPr>
+    <w:sdtContent>
+      <w:p>
+        <w:pPr>
+          <w:pStyle w:val="Header"/>
+        </w:pPr>
+        <w:r>
+          <w:fldChar w:fldCharType="begin"/>
+        </w:r>
+        <w:r>
+          <w:instrText xml:space="preserve"> PAGE   \* MERGEFORMAT </w:instrText>
+        </w:r>
+        <w:r>
+          <w:fldChar w:fldCharType="separate"/>
+        </w:r>
+        <w:r>
+          <w:rPr>
+            <w:noProof/>
+          </w:rPr>
+          <w:t>17</w:t>
+        </w:r>
+        <w:r>
+          <w:rPr>
+            <w:noProof/>
+          </w:rPr>
+          <w:fldChar w:fldCharType="end"/>
+        </w:r>
+      </w:p>
+    </w:sdtContent>
+  </w:sdt>
+  <w:p>
+    <w:pPr>
+      <w:pStyle w:val="Header"/>
+    </w:pPr>
+  </w:p>
+</w:hdr>
 </file>
 
 <file path=word/numbering.xml><?xml version="1.0" encoding="utf-8"?>
@@ -6462,6 +8826,95 @@
     </w:lvl>
   </w:abstractNum>
   <w:abstractNum w:abstractNumId="7" w15:restartNumberingAfterBreak="0">
+    <w:nsid w:val="6E422000"/>
+    <w:multiLevelType w:val="hybridMultilevel"/>
+    <w:tmpl w:val="564E59B8"/>
+    <w:lvl w:ilvl="0" w:tplc="4009000F">
+      <w:start w:val="1"/>
+      <w:numFmt w:val="decimal"/>
+      <w:lvlText w:val="%1."/>
+      <w:lvlJc w:val="left"/>
+      <w:pPr>
+        <w:ind w:left="720" w:hanging="360"/>
+      </w:pPr>
+      <w:rPr>
+        <w:rFonts w:hint="default"/>
+      </w:rPr>
+    </w:lvl>
+    <w:lvl w:ilvl="1" w:tplc="40090019">
+      <w:start w:val="1"/>
+      <w:numFmt w:val="lowerLetter"/>
+      <w:lvlText w:val="%2."/>
+      <w:lvlJc w:val="left"/>
+      <w:pPr>
+        <w:ind w:left="1440" w:hanging="360"/>
+      </w:pPr>
+    </w:lvl>
+    <w:lvl w:ilvl="2" w:tplc="4009001B" w:tentative="1">
+      <w:start w:val="1"/>
+      <w:numFmt w:val="lowerRoman"/>
+      <w:lvlText w:val="%3."/>
+      <w:lvlJc w:val="right"/>
+      <w:pPr>
+        <w:ind w:left="2160" w:hanging="180"/>
+      </w:pPr>
+    </w:lvl>
+    <w:lvl w:ilvl="3" w:tplc="4009000F" w:tentative="1">
+      <w:start w:val="1"/>
+      <w:numFmt w:val="decimal"/>
+      <w:lvlText w:val="%4."/>
+      <w:lvlJc w:val="left"/>
+      <w:pPr>
+        <w:ind w:left="2880" w:hanging="360"/>
+      </w:pPr>
+    </w:lvl>
+    <w:lvl w:ilvl="4" w:tplc="40090019" w:tentative="1">
+      <w:start w:val="1"/>
+      <w:numFmt w:val="lowerLetter"/>
+      <w:lvlText w:val="%5."/>
+      <w:lvlJc w:val="left"/>
+      <w:pPr>
+        <w:ind w:left="3600" w:hanging="360"/>
+      </w:pPr>
+    </w:lvl>
+    <w:lvl w:ilvl="5" w:tplc="4009001B" w:tentative="1">
+      <w:start w:val="1"/>
+      <w:numFmt w:val="lowerRoman"/>
+      <w:lvlText w:val="%6."/>
+      <w:lvlJc w:val="right"/>
+      <w:pPr>
+        <w:ind w:left="4320" w:hanging="180"/>
+      </w:pPr>
+    </w:lvl>
+    <w:lvl w:ilvl="6" w:tplc="4009000F" w:tentative="1">
+      <w:start w:val="1"/>
+      <w:numFmt w:val="decimal"/>
+      <w:lvlText w:val="%7."/>
+      <w:lvlJc w:val="left"/>
+      <w:pPr>
+        <w:ind w:left="5040" w:hanging="360"/>
+      </w:pPr>
+    </w:lvl>
+    <w:lvl w:ilvl="7" w:tplc="40090019" w:tentative="1">
+      <w:start w:val="1"/>
+      <w:numFmt w:val="lowerLetter"/>
+      <w:lvlText w:val="%8."/>
+      <w:lvlJc w:val="left"/>
+      <w:pPr>
+        <w:ind w:left="5760" w:hanging="360"/>
+      </w:pPr>
+    </w:lvl>
+    <w:lvl w:ilvl="8" w:tplc="4009001B" w:tentative="1">
+      <w:start w:val="1"/>
+      <w:numFmt w:val="lowerRoman"/>
+      <w:lvlText w:val="%9."/>
+      <w:lvlJc w:val="right"/>
+      <w:pPr>
+        <w:ind w:left="6480" w:hanging="180"/>
+      </w:pPr>
+    </w:lvl>
+  </w:abstractNum>
+  <w:abstractNum w:abstractNumId="8" w15:restartNumberingAfterBreak="0">
     <w:nsid w:val="6EF15265"/>
     <w:multiLevelType w:val="multilevel"/>
     <w:tmpl w:val="637CEC9E"/>
@@ -6574,7 +9027,7 @@
       </w:pPr>
     </w:lvl>
   </w:abstractNum>
-  <w:abstractNum w:abstractNumId="8" w15:restartNumberingAfterBreak="0">
+  <w:abstractNum w:abstractNumId="9" w15:restartNumberingAfterBreak="0">
     <w:nsid w:val="6FC93DDD"/>
     <w:multiLevelType w:val="hybridMultilevel"/>
     <w:tmpl w:val="5484AEA8"/>
@@ -6663,7 +9116,7 @@
       </w:pPr>
     </w:lvl>
   </w:abstractNum>
-  <w:abstractNum w:abstractNumId="9" w15:restartNumberingAfterBreak="0">
+  <w:abstractNum w:abstractNumId="10" w15:restartNumberingAfterBreak="0">
     <w:nsid w:val="715F1342"/>
     <w:multiLevelType w:val="multilevel"/>
     <w:tmpl w:val="1FC06996"/>
@@ -6813,7 +9266,7 @@
     </w:lvl>
   </w:abstractNum>
   <w:num w:numId="1">
-    <w:abstractNumId w:val="8"/>
+    <w:abstractNumId w:val="9"/>
   </w:num>
   <w:num w:numId="2">
     <w:abstractNumId w:val="5"/>
@@ -6822,7 +9275,7 @@
     <w:abstractNumId w:val="0"/>
   </w:num>
   <w:num w:numId="4">
-    <w:abstractNumId w:val="9"/>
+    <w:abstractNumId w:val="10"/>
   </w:num>
   <w:num w:numId="5">
     <w:abstractNumId w:val="6"/>
@@ -6834,13 +9287,16 @@
     <w:abstractNumId w:val="1"/>
   </w:num>
   <w:num w:numId="8">
-    <w:abstractNumId w:val="7"/>
+    <w:abstractNumId w:val="8"/>
   </w:num>
   <w:num w:numId="9">
     <w:abstractNumId w:val="2"/>
   </w:num>
   <w:num w:numId="10">
     <w:abstractNumId w:val="3"/>
+  </w:num>
+  <w:num w:numId="11">
+    <w:abstractNumId w:val="7"/>
   </w:num>
 </w:numbering>
 </file>
@@ -7239,6 +9695,27 @@
     <w:name w:val="Normal"/>
     <w:qFormat/>
   </w:style>
+  <w:style w:type="paragraph" w:styleId="Heading1">
+    <w:name w:val="heading 1"/>
+    <w:basedOn w:val="Normal"/>
+    <w:next w:val="Normal"/>
+    <w:link w:val="Heading1Char"/>
+    <w:uiPriority w:val="9"/>
+    <w:qFormat/>
+    <w:rsid w:val="00F378CD"/>
+    <w:pPr>
+      <w:keepNext/>
+      <w:keepLines/>
+      <w:spacing w:before="240" w:after="0"/>
+      <w:outlineLvl w:val="0"/>
+    </w:pPr>
+    <w:rPr>
+      <w:rFonts w:asciiTheme="majorHAnsi" w:eastAsiaTheme="majorEastAsia" w:hAnsiTheme="majorHAnsi" w:cstheme="majorBidi"/>
+      <w:color w:val="2E74B5" w:themeColor="accent1" w:themeShade="BF"/>
+      <w:sz w:val="32"/>
+      <w:szCs w:val="32"/>
+    </w:rPr>
+  </w:style>
   <w:style w:type="paragraph" w:styleId="Heading2">
     <w:name w:val="heading 2"/>
     <w:basedOn w:val="Normal"/>
@@ -7472,6 +9949,7 @@
   </w:style>
   <w:style w:type="paragraph" w:styleId="NoSpacing">
     <w:name w:val="No Spacing"/>
+    <w:link w:val="NoSpacingChar"/>
     <w:uiPriority w:val="1"/>
     <w:qFormat/>
     <w:rsid w:val="0057066A"/>
@@ -7503,7 +9981,772 @@
       <w:iCs/>
     </w:rPr>
   </w:style>
+  <w:style w:type="paragraph" w:styleId="Header">
+    <w:name w:val="header"/>
+    <w:basedOn w:val="Normal"/>
+    <w:link w:val="HeaderChar"/>
+    <w:uiPriority w:val="99"/>
+    <w:unhideWhenUsed/>
+    <w:rsid w:val="00F378CD"/>
+    <w:pPr>
+      <w:tabs>
+        <w:tab w:val="center" w:pos="4513"/>
+        <w:tab w:val="right" w:pos="9026"/>
+      </w:tabs>
+      <w:spacing w:after="0" w:line="240" w:lineRule="auto"/>
+    </w:pPr>
+  </w:style>
+  <w:style w:type="character" w:customStyle="1" w:styleId="HeaderChar">
+    <w:name w:val="Header Char"/>
+    <w:basedOn w:val="DefaultParagraphFont"/>
+    <w:link w:val="Header"/>
+    <w:uiPriority w:val="99"/>
+    <w:rsid w:val="00F378CD"/>
+  </w:style>
+  <w:style w:type="paragraph" w:styleId="Footer">
+    <w:name w:val="footer"/>
+    <w:basedOn w:val="Normal"/>
+    <w:link w:val="FooterChar"/>
+    <w:uiPriority w:val="99"/>
+    <w:unhideWhenUsed/>
+    <w:rsid w:val="00F378CD"/>
+    <w:pPr>
+      <w:tabs>
+        <w:tab w:val="center" w:pos="4513"/>
+        <w:tab w:val="right" w:pos="9026"/>
+      </w:tabs>
+      <w:spacing w:after="0" w:line="240" w:lineRule="auto"/>
+    </w:pPr>
+  </w:style>
+  <w:style w:type="character" w:customStyle="1" w:styleId="FooterChar">
+    <w:name w:val="Footer Char"/>
+    <w:basedOn w:val="DefaultParagraphFont"/>
+    <w:link w:val="Footer"/>
+    <w:uiPriority w:val="99"/>
+    <w:rsid w:val="00F378CD"/>
+  </w:style>
+  <w:style w:type="character" w:customStyle="1" w:styleId="Heading1Char">
+    <w:name w:val="Heading 1 Char"/>
+    <w:basedOn w:val="DefaultParagraphFont"/>
+    <w:link w:val="Heading1"/>
+    <w:uiPriority w:val="9"/>
+    <w:rsid w:val="00F378CD"/>
+    <w:rPr>
+      <w:rFonts w:asciiTheme="majorHAnsi" w:eastAsiaTheme="majorEastAsia" w:hAnsiTheme="majorHAnsi" w:cstheme="majorBidi"/>
+      <w:color w:val="2E74B5" w:themeColor="accent1" w:themeShade="BF"/>
+      <w:sz w:val="32"/>
+      <w:szCs w:val="32"/>
+    </w:rPr>
+  </w:style>
+  <w:style w:type="paragraph" w:styleId="TOCHeading">
+    <w:name w:val="TOC Heading"/>
+    <w:basedOn w:val="Heading1"/>
+    <w:next w:val="Normal"/>
+    <w:uiPriority w:val="39"/>
+    <w:unhideWhenUsed/>
+    <w:qFormat/>
+    <w:rsid w:val="00F378CD"/>
+    <w:pPr>
+      <w:outlineLvl w:val="9"/>
+    </w:pPr>
+    <w:rPr>
+      <w:lang w:val="en-US"/>
+    </w:rPr>
+  </w:style>
+  <w:style w:type="character" w:customStyle="1" w:styleId="NoSpacingChar">
+    <w:name w:val="No Spacing Char"/>
+    <w:basedOn w:val="DefaultParagraphFont"/>
+    <w:link w:val="NoSpacing"/>
+    <w:uiPriority w:val="1"/>
+    <w:rsid w:val="00F378CD"/>
+  </w:style>
+  <w:style w:type="paragraph" w:styleId="TOC2">
+    <w:name w:val="toc 2"/>
+    <w:basedOn w:val="Normal"/>
+    <w:next w:val="Normal"/>
+    <w:autoRedefine/>
+    <w:uiPriority w:val="39"/>
+    <w:unhideWhenUsed/>
+    <w:rsid w:val="00DB61F9"/>
+    <w:pPr>
+      <w:spacing w:after="100"/>
+      <w:ind w:left="220"/>
+    </w:pPr>
+    <w:rPr>
+      <w:rFonts w:eastAsiaTheme="minorEastAsia" w:cs="Times New Roman"/>
+      <w:lang w:val="en-US"/>
+    </w:rPr>
+  </w:style>
+  <w:style w:type="paragraph" w:styleId="TOC1">
+    <w:name w:val="toc 1"/>
+    <w:basedOn w:val="Normal"/>
+    <w:next w:val="Normal"/>
+    <w:autoRedefine/>
+    <w:uiPriority w:val="39"/>
+    <w:unhideWhenUsed/>
+    <w:rsid w:val="00DB61F9"/>
+    <w:pPr>
+      <w:spacing w:after="100"/>
+    </w:pPr>
+    <w:rPr>
+      <w:rFonts w:eastAsiaTheme="minorEastAsia" w:cs="Times New Roman"/>
+      <w:lang w:val="en-US"/>
+    </w:rPr>
+  </w:style>
+  <w:style w:type="paragraph" w:styleId="TOC3">
+    <w:name w:val="toc 3"/>
+    <w:basedOn w:val="Normal"/>
+    <w:next w:val="Normal"/>
+    <w:autoRedefine/>
+    <w:uiPriority w:val="39"/>
+    <w:unhideWhenUsed/>
+    <w:rsid w:val="00DB61F9"/>
+    <w:pPr>
+      <w:spacing w:after="100"/>
+      <w:ind w:left="440"/>
+    </w:pPr>
+    <w:rPr>
+      <w:rFonts w:eastAsiaTheme="minorEastAsia" w:cs="Times New Roman"/>
+      <w:lang w:val="en-US"/>
+    </w:rPr>
+  </w:style>
 </w:styles>
+</file>
+
+<file path=word/glossary/document.xml><?xml version="1.0" encoding="utf-8"?>
+<w:glossaryDocument xmlns:wpc="http://schemas.microsoft.com/office/word/2010/wordprocessingCanvas" xmlns:mc="http://schemas.openxmlformats.org/markup-compatibility/2006" xmlns:o="urn:schemas-microsoft-com:office:office" xmlns:r="http://schemas.openxmlformats.org/officeDocument/2006/relationships" xmlns:m="http://schemas.openxmlformats.org/officeDocument/2006/math" xmlns:v="urn:schemas-microsoft-com:vml" xmlns:wp14="http://schemas.microsoft.com/office/word/2010/wordprocessingDrawing" xmlns:wp="http://schemas.openxmlformats.org/drawingml/2006/wordprocessingDrawing" xmlns:w10="urn:schemas-microsoft-com:office:word" xmlns:w="http://schemas.openxmlformats.org/wordprocessingml/2006/main" xmlns:w14="http://schemas.microsoft.com/office/word/2010/wordml" xmlns:w15="http://schemas.microsoft.com/office/word/2012/wordml" xmlns:wpg="http://schemas.microsoft.com/office/word/2010/wordprocessingGroup" xmlns:wpi="http://schemas.microsoft.com/office/word/2010/wordprocessingInk" xmlns:wne="http://schemas.microsoft.com/office/word/2006/wordml" xmlns:wps="http://schemas.microsoft.com/office/word/2010/wordprocessingShape" mc:Ignorable="w14 w15 wp14">
+  <w:docParts>
+    <w:docPart>
+      <w:docPartPr>
+        <w:name w:val="A0BB2A9CCCEF4AF884113C585A3D47B1"/>
+        <w:category>
+          <w:name w:val="General"/>
+          <w:gallery w:val="placeholder"/>
+        </w:category>
+        <w:types>
+          <w:type w:val="bbPlcHdr"/>
+        </w:types>
+        <w:behaviors>
+          <w:behavior w:val="content"/>
+        </w:behaviors>
+        <w:guid w:val="{73D2C805-9D23-4279-A580-E716FD2F804D}"/>
+      </w:docPartPr>
+      <w:docPartBody>
+        <w:p>
+          <w:pPr>
+            <w:pStyle w:val="A0BB2A9CCCEF4AF884113C585A3D47B1"/>
+          </w:pPr>
+          <w:r>
+            <w:rPr>
+              <w:rFonts w:asciiTheme="majorHAnsi" w:eastAsiaTheme="majorEastAsia" w:hAnsiTheme="majorHAnsi" w:cstheme="majorBidi"/>
+              <w:caps/>
+              <w:color w:val="5B9BD5" w:themeColor="accent1"/>
+              <w:sz w:val="80"/>
+              <w:szCs w:val="80"/>
+            </w:rPr>
+            <w:t>[Document title]</w:t>
+          </w:r>
+        </w:p>
+      </w:docPartBody>
+    </w:docPart>
+    <w:docPart>
+      <w:docPartPr>
+        <w:name w:val="BA6F118B5376457085418005D30871CF"/>
+        <w:category>
+          <w:name w:val="General"/>
+          <w:gallery w:val="placeholder"/>
+        </w:category>
+        <w:types>
+          <w:type w:val="bbPlcHdr"/>
+        </w:types>
+        <w:behaviors>
+          <w:behavior w:val="content"/>
+        </w:behaviors>
+        <w:guid w:val="{ECA9E0AE-3539-4C69-B8C4-6197D4A4BECF}"/>
+      </w:docPartPr>
+      <w:docPartBody>
+        <w:p>
+          <w:pPr>
+            <w:pStyle w:val="BA6F118B5376457085418005D30871CF"/>
+          </w:pPr>
+          <w:r>
+            <w:rPr>
+              <w:color w:val="5B9BD5" w:themeColor="accent1"/>
+              <w:sz w:val="28"/>
+              <w:szCs w:val="28"/>
+            </w:rPr>
+            <w:t>[Document subtitle]</w:t>
+          </w:r>
+        </w:p>
+      </w:docPartBody>
+    </w:docPart>
+  </w:docParts>
+</w:glossaryDocument>
+</file>
+
+<file path=word/glossary/fontTable.xml><?xml version="1.0" encoding="utf-8"?>
+<w:fonts xmlns:mc="http://schemas.openxmlformats.org/markup-compatibility/2006" xmlns:r="http://schemas.openxmlformats.org/officeDocument/2006/relationships" xmlns:w="http://schemas.openxmlformats.org/wordprocessingml/2006/main" xmlns:w14="http://schemas.microsoft.com/office/word/2010/wordml" xmlns:w15="http://schemas.microsoft.com/office/word/2012/wordml" mc:Ignorable="w14 w15">
+  <w:font w:name="Times New Roman">
+    <w:panose1 w:val="02020603050405020304"/>
+    <w:charset w:val="00"/>
+    <w:family w:val="roman"/>
+    <w:pitch w:val="variable"/>
+    <w:sig w:usb0="E0002EFF" w:usb1="C000785B" w:usb2="00000009" w:usb3="00000000" w:csb0="000001FF" w:csb1="00000000"/>
+  </w:font>
+  <w:font w:name="Symbol">
+    <w:panose1 w:val="05050102010706020507"/>
+    <w:charset w:val="02"/>
+    <w:family w:val="roman"/>
+    <w:pitch w:val="variable"/>
+    <w:sig w:usb0="00000000" w:usb1="10000000" w:usb2="00000000" w:usb3="00000000" w:csb0="80000000" w:csb1="00000000"/>
+  </w:font>
+  <w:font w:name="Courier New">
+    <w:panose1 w:val="02070309020205020404"/>
+    <w:charset w:val="00"/>
+    <w:family w:val="modern"/>
+    <w:pitch w:val="fixed"/>
+    <w:sig w:usb0="E0002EFF" w:usb1="C0007843" w:usb2="00000009" w:usb3="00000000" w:csb0="000001FF" w:csb1="00000000"/>
+  </w:font>
+  <w:font w:name="Wingdings">
+    <w:panose1 w:val="05000000000000000000"/>
+    <w:charset w:val="02"/>
+    <w:family w:val="auto"/>
+    <w:pitch w:val="variable"/>
+    <w:sig w:usb0="00000000" w:usb1="10000000" w:usb2="00000000" w:usb3="00000000" w:csb0="80000000" w:csb1="00000000"/>
+  </w:font>
+  <w:font w:name="Calibri">
+    <w:panose1 w:val="020F0502020204030204"/>
+    <w:charset w:val="00"/>
+    <w:family w:val="swiss"/>
+    <w:pitch w:val="variable"/>
+    <w:sig w:usb0="E4002EFF" w:usb1="C000247B" w:usb2="00000009" w:usb3="00000000" w:csb0="000001FF" w:csb1="00000000"/>
+  </w:font>
+  <w:font w:name="Calibri Light">
+    <w:panose1 w:val="020F0302020204030204"/>
+    <w:charset w:val="00"/>
+    <w:family w:val="swiss"/>
+    <w:pitch w:val="variable"/>
+    <w:sig w:usb0="E4002EFF" w:usb1="C000247B" w:usb2="00000009" w:usb3="00000000" w:csb0="000001FF" w:csb1="00000000"/>
+  </w:font>
+  <w:font w:name="Consolas">
+    <w:panose1 w:val="020B0609020204030204"/>
+    <w:charset w:val="00"/>
+    <w:family w:val="modern"/>
+    <w:pitch w:val="fixed"/>
+    <w:sig w:usb0="E00006FF" w:usb1="0000FCFF" w:usb2="00000001" w:usb3="00000000" w:csb0="0000019F" w:csb1="00000000"/>
+  </w:font>
+  <w:font w:name="Gill Sans MT">
+    <w:panose1 w:val="020B0502020104020203"/>
+    <w:charset w:val="00"/>
+    <w:family w:val="swiss"/>
+    <w:pitch w:val="variable"/>
+    <w:sig w:usb0="00000007" w:usb1="00000000" w:usb2="00000000" w:usb3="00000000" w:csb0="00000003" w:csb1="00000000"/>
+  </w:font>
+  <w:font w:name="Georgia">
+    <w:panose1 w:val="02040502050405020303"/>
+    <w:charset w:val="00"/>
+    <w:family w:val="roman"/>
+    <w:pitch w:val="variable"/>
+    <w:sig w:usb0="00000287" w:usb1="00000000" w:usb2="00000000" w:usb3="00000000" w:csb0="0000009F" w:csb1="00000000"/>
+  </w:font>
+  <w:font w:name="Arial Unicode MS">
+    <w:panose1 w:val="020B0604020202020204"/>
+    <w:charset w:val="80"/>
+    <w:family w:val="swiss"/>
+    <w:pitch w:val="variable"/>
+    <w:sig w:usb0="F7FFAFFF" w:usb1="E9DFFFFF" w:usb2="0000003F" w:usb3="00000000" w:csb0="003F01FF" w:csb1="00000000"/>
+  </w:font>
+</w:fonts>
+</file>
+
+<file path=word/glossary/settings.xml><?xml version="1.0" encoding="utf-8"?>
+<w:settings xmlns:mc="http://schemas.openxmlformats.org/markup-compatibility/2006" xmlns:o="urn:schemas-microsoft-com:office:office" xmlns:r="http://schemas.openxmlformats.org/officeDocument/2006/relationships" xmlns:m="http://schemas.openxmlformats.org/officeDocument/2006/math" xmlns:v="urn:schemas-microsoft-com:vml" xmlns:w10="urn:schemas-microsoft-com:office:word" xmlns:w="http://schemas.openxmlformats.org/wordprocessingml/2006/main" xmlns:w14="http://schemas.microsoft.com/office/word/2010/wordml" xmlns:w15="http://schemas.microsoft.com/office/word/2012/wordml" xmlns:sl="http://schemas.openxmlformats.org/schemaLibrary/2006/main" mc:Ignorable="w14 w15">
+  <w:view w:val="normal"/>
+  <w:defaultTabStop w:val="720"/>
+  <w:characterSpacingControl w:val="doNotCompress"/>
+  <w:compat>
+    <w:useFELayout/>
+    <w:compatSetting w:name="compatibilityMode" w:uri="http://schemas.microsoft.com/office/word" w:val="15"/>
+    <w:compatSetting w:name="overrideTableStyleFontSizeAndJustification" w:uri="http://schemas.microsoft.com/office/word" w:val="1"/>
+    <w:compatSetting w:name="enableOpenTypeFeatures" w:uri="http://schemas.microsoft.com/office/word" w:val="1"/>
+    <w:compatSetting w:name="doNotFlipMirrorIndents" w:uri="http://schemas.microsoft.com/office/word" w:val="1"/>
+    <w:compatSetting w:name="differentiateMultirowTableHeaders" w:uri="http://schemas.microsoft.com/office/word" w:val="1"/>
+  </w:compat>
+  <w:rsids>
+    <w:rsidRoot w:val="00E40179"/>
+    <w:rsid w:val="003A483C"/>
+    <w:rsid w:val="00E40179"/>
+  </w:rsids>
+  <m:mathPr>
+    <m:mathFont m:val="Cambria Math"/>
+    <m:brkBin m:val="before"/>
+    <m:brkBinSub m:val="--"/>
+    <m:smallFrac m:val="0"/>
+    <m:dispDef/>
+    <m:lMargin m:val="0"/>
+    <m:rMargin m:val="0"/>
+    <m:defJc m:val="centerGroup"/>
+    <m:wrapIndent m:val="1440"/>
+    <m:intLim m:val="subSup"/>
+    <m:naryLim m:val="undOvr"/>
+  </m:mathPr>
+  <w:themeFontLang w:val="en-IN"/>
+  <w:clrSchemeMapping w:bg1="light1" w:t1="dark1" w:bg2="light2" w:t2="dark2" w:accent1="accent1" w:accent2="accent2" w:accent3="accent3" w:accent4="accent4" w:accent5="accent5" w:accent6="accent6" w:hyperlink="hyperlink" w:followedHyperlink="followedHyperlink"/>
+  <w:decimalSymbol w:val="."/>
+  <w:listSeparator w:val=","/>
+  <w15:chartTrackingRefBased/>
+</w:settings>
+</file>
+
+<file path=word/glossary/styles.xml><?xml version="1.0" encoding="utf-8"?>
+<w:styles xmlns:mc="http://schemas.openxmlformats.org/markup-compatibility/2006" xmlns:r="http://schemas.openxmlformats.org/officeDocument/2006/relationships" xmlns:w="http://schemas.openxmlformats.org/wordprocessingml/2006/main" xmlns:w14="http://schemas.microsoft.com/office/word/2010/wordml" xmlns:w15="http://schemas.microsoft.com/office/word/2012/wordml" mc:Ignorable="w14 w15">
+  <w:docDefaults>
+    <w:rPrDefault>
+      <w:rPr>
+        <w:rFonts w:asciiTheme="minorHAnsi" w:eastAsiaTheme="minorEastAsia" w:hAnsiTheme="minorHAnsi" w:cstheme="minorBidi"/>
+        <w:sz w:val="22"/>
+        <w:szCs w:val="22"/>
+        <w:lang w:val="en-IN" w:eastAsia="en-IN" w:bidi="ar-SA"/>
+      </w:rPr>
+    </w:rPrDefault>
+    <w:pPrDefault>
+      <w:pPr>
+        <w:spacing w:after="160" w:line="259" w:lineRule="auto"/>
+      </w:pPr>
+    </w:pPrDefault>
+  </w:docDefaults>
+  <w:latentStyles w:defLockedState="0" w:defUIPriority="99" w:defSemiHidden="0" w:defUnhideWhenUsed="0" w:defQFormat="0" w:count="371">
+    <w:lsdException w:name="Normal" w:uiPriority="0" w:qFormat="1"/>
+    <w:lsdException w:name="heading 1" w:uiPriority="9" w:qFormat="1"/>
+    <w:lsdException w:name="heading 2" w:semiHidden="1" w:uiPriority="9" w:unhideWhenUsed="1" w:qFormat="1"/>
+    <w:lsdException w:name="heading 3" w:semiHidden="1" w:uiPriority="9" w:unhideWhenUsed="1" w:qFormat="1"/>
+    <w:lsdException w:name="heading 4" w:semiHidden="1" w:uiPriority="9" w:unhideWhenUsed="1" w:qFormat="1"/>
+    <w:lsdException w:name="heading 5" w:semiHidden="1" w:uiPriority="9" w:unhideWhenUsed="1" w:qFormat="1"/>
+    <w:lsdException w:name="heading 6" w:semiHidden="1" w:uiPriority="9" w:unhideWhenUsed="1" w:qFormat="1"/>
+    <w:lsdException w:name="heading 7" w:semiHidden="1" w:uiPriority="9" w:unhideWhenUsed="1" w:qFormat="1"/>
+    <w:lsdException w:name="heading 8" w:semiHidden="1" w:uiPriority="9" w:unhideWhenUsed="1" w:qFormat="1"/>
+    <w:lsdException w:name="heading 9" w:semiHidden="1" w:uiPriority="9" w:unhideWhenUsed="1" w:qFormat="1"/>
+    <w:lsdException w:name="index 1" w:semiHidden="1" w:unhideWhenUsed="1"/>
+    <w:lsdException w:name="index 2" w:semiHidden="1" w:unhideWhenUsed="1"/>
+    <w:lsdException w:name="index 3" w:semiHidden="1" w:unhideWhenUsed="1"/>
+    <w:lsdException w:name="index 4" w:semiHidden="1" w:unhideWhenUsed="1"/>
+    <w:lsdException w:name="index 5" w:semiHidden="1" w:unhideWhenUsed="1"/>
+    <w:lsdException w:name="index 6" w:semiHidden="1" w:unhideWhenUsed="1"/>
+    <w:lsdException w:name="index 7" w:semiHidden="1" w:unhideWhenUsed="1"/>
+    <w:lsdException w:name="index 8" w:semiHidden="1" w:unhideWhenUsed="1"/>
+    <w:lsdException w:name="index 9" w:semiHidden="1" w:unhideWhenUsed="1"/>
+    <w:lsdException w:name="toc 1" w:semiHidden="1" w:uiPriority="39" w:unhideWhenUsed="1"/>
+    <w:lsdException w:name="toc 2" w:semiHidden="1" w:uiPriority="39" w:unhideWhenUsed="1"/>
+    <w:lsdException w:name="toc 3" w:semiHidden="1" w:uiPriority="39" w:unhideWhenUsed="1"/>
+    <w:lsdException w:name="toc 4" w:semiHidden="1" w:uiPriority="39" w:unhideWhenUsed="1"/>
+    <w:lsdException w:name="toc 5" w:semiHidden="1" w:uiPriority="39" w:unhideWhenUsed="1"/>
+    <w:lsdException w:name="toc 6" w:semiHidden="1" w:uiPriority="39" w:unhideWhenUsed="1"/>
+    <w:lsdException w:name="toc 7" w:semiHidden="1" w:uiPriority="39" w:unhideWhenUsed="1"/>
+    <w:lsdException w:name="toc 8" w:semiHidden="1" w:uiPriority="39" w:unhideWhenUsed="1"/>
+    <w:lsdException w:name="toc 9" w:semiHidden="1" w:uiPriority="39" w:unhideWhenUsed="1"/>
+    <w:lsdException w:name="Normal Indent" w:semiHidden="1" w:unhideWhenUsed="1"/>
+    <w:lsdException w:name="footnote text" w:semiHidden="1" w:unhideWhenUsed="1"/>
+    <w:lsdException w:name="annotation text" w:semiHidden="1" w:unhideWhenUsed="1"/>
+    <w:lsdException w:name="header" w:semiHidden="1" w:unhideWhenUsed="1"/>
+    <w:lsdException w:name="footer" w:semiHidden="1" w:unhideWhenUsed="1"/>
+    <w:lsdException w:name="index heading" w:semiHidden="1" w:unhideWhenUsed="1"/>
+    <w:lsdException w:name="caption" w:semiHidden="1" w:uiPriority="35" w:unhideWhenUsed="1" w:qFormat="1"/>
+    <w:lsdException w:name="table of figures" w:semiHidden="1" w:unhideWhenUsed="1"/>
+    <w:lsdException w:name="envelope address" w:semiHidden="1" w:unhideWhenUsed="1"/>
+    <w:lsdException w:name="envelope return" w:semiHidden="1" w:unhideWhenUsed="1"/>
+    <w:lsdException w:name="footnote reference" w:semiHidden="1" w:unhideWhenUsed="1"/>
+    <w:lsdException w:name="annotation reference" w:semiHidden="1" w:unhideWhenUsed="1"/>
+    <w:lsdException w:name="line number" w:semiHidden="1" w:unhideWhenUsed="1"/>
+    <w:lsdException w:name="page number" w:semiHidden="1" w:unhideWhenUsed="1"/>
+    <w:lsdException w:name="endnote reference" w:semiHidden="1" w:unhideWhenUsed="1"/>
+    <w:lsdException w:name="endnote text" w:semiHidden="1" w:unhideWhenUsed="1"/>
+    <w:lsdException w:name="table of authorities" w:semiHidden="1" w:unhideWhenUsed="1"/>
+    <w:lsdException w:name="macro" w:semiHidden="1" w:unhideWhenUsed="1"/>
+    <w:lsdException w:name="toa heading" w:semiHidden="1" w:unhideWhenUsed="1"/>
+    <w:lsdException w:name="List" w:semiHidden="1" w:unhideWhenUsed="1"/>
+    <w:lsdException w:name="List Bullet" w:semiHidden="1" w:unhideWhenUsed="1"/>
+    <w:lsdException w:name="List Number" w:semiHidden="1" w:unhideWhenUsed="1"/>
+    <w:lsdException w:name="List 2" w:semiHidden="1" w:unhideWhenUsed="1"/>
+    <w:lsdException w:name="List 3" w:semiHidden="1" w:unhideWhenUsed="1"/>
+    <w:lsdException w:name="List 4" w:semiHidden="1" w:unhideWhenUsed="1"/>
+    <w:lsdException w:name="List 5" w:semiHidden="1" w:unhideWhenUsed="1"/>
+    <w:lsdException w:name="List Bullet 2" w:semiHidden="1" w:unhideWhenUsed="1"/>
+    <w:lsdException w:name="List Bullet 3" w:semiHidden="1" w:unhideWhenUsed="1"/>
+    <w:lsdException w:name="List Bullet 4" w:semiHidden="1" w:unhideWhenUsed="1"/>
+    <w:lsdException w:name="List Bullet 5" w:semiHidden="1" w:unhideWhenUsed="1"/>
+    <w:lsdException w:name="List Number 2" w:semiHidden="1" w:unhideWhenUsed="1"/>
+    <w:lsdException w:name="List Number 3" w:semiHidden="1" w:unhideWhenUsed="1"/>
+    <w:lsdException w:name="List Number 4" w:semiHidden="1" w:unhideWhenUsed="1"/>
+    <w:lsdException w:name="List Number 5" w:semiHidden="1" w:unhideWhenUsed="1"/>
+    <w:lsdException w:name="Title" w:uiPriority="10" w:qFormat="1"/>
+    <w:lsdException w:name="Closing" w:semiHidden="1" w:unhideWhenUsed="1"/>
+    <w:lsdException w:name="Signature" w:semiHidden="1" w:unhideWhenUsed="1"/>
+    <w:lsdException w:name="Default Paragraph Font" w:semiHidden="1" w:uiPriority="1" w:unhideWhenUsed="1"/>
+    <w:lsdException w:name="Body Text" w:semiHidden="1" w:unhideWhenUsed="1"/>
+    <w:lsdException w:name="Body Text Indent" w:semiHidden="1" w:unhideWhenUsed="1"/>
+    <w:lsdException w:name="List Continue" w:semiHidden="1" w:unhideWhenUsed="1"/>
+    <w:lsdException w:name="List Continue 2" w:semiHidden="1" w:unhideWhenUsed="1"/>
+    <w:lsdException w:name="List Continue 3" w:semiHidden="1" w:unhideWhenUsed="1"/>
+    <w:lsdException w:name="List Continue 4" w:semiHidden="1" w:unhideWhenUsed="1"/>
+    <w:lsdException w:name="List Continue 5" w:semiHidden="1" w:unhideWhenUsed="1"/>
+    <w:lsdException w:name="Message Header" w:semiHidden="1" w:unhideWhenUsed="1"/>
+    <w:lsdException w:name="Subtitle" w:uiPriority="11" w:qFormat="1"/>
+    <w:lsdException w:name="Salutation" w:semiHidden="1" w:unhideWhenUsed="1"/>
+    <w:lsdException w:name="Date" w:semiHidden="1" w:unhideWhenUsed="1"/>
+    <w:lsdException w:name="Body Text First Indent" w:semiHidden="1" w:unhideWhenUsed="1"/>
+    <w:lsdException w:name="Body Text First Indent 2" w:semiHidden="1" w:unhideWhenUsed="1"/>
+    <w:lsdException w:name="Note Heading" w:semiHidden="1" w:unhideWhenUsed="1"/>
+    <w:lsdException w:name="Body Text 2" w:semiHidden="1" w:unhideWhenUsed="1"/>
+    <w:lsdException w:name="Body Text 3" w:semiHidden="1" w:unhideWhenUsed="1"/>
+    <w:lsdException w:name="Body Text Indent 2" w:semiHidden="1" w:unhideWhenUsed="1"/>
+    <w:lsdException w:name="Body Text Indent 3" w:semiHidden="1" w:unhideWhenUsed="1"/>
+    <w:lsdException w:name="Block Text" w:semiHidden="1" w:unhideWhenUsed="1"/>
+    <w:lsdException w:name="Hyperlink" w:semiHidden="1" w:unhideWhenUsed="1"/>
+    <w:lsdException w:name="FollowedHyperlink" w:semiHidden="1" w:unhideWhenUsed="1"/>
+    <w:lsdException w:name="Strong" w:uiPriority="22" w:qFormat="1"/>
+    <w:lsdException w:name="Emphasis" w:uiPriority="20" w:qFormat="1"/>
+    <w:lsdException w:name="Document Map" w:semiHidden="1" w:unhideWhenUsed="1"/>
+    <w:lsdException w:name="Plain Text" w:semiHidden="1" w:unhideWhenUsed="1"/>
+    <w:lsdException w:name="E-mail Signature" w:semiHidden="1" w:unhideWhenUsed="1"/>
+    <w:lsdException w:name="HTML Top of Form" w:semiHidden="1" w:unhideWhenUsed="1"/>
+    <w:lsdException w:name="HTML Bottom of Form" w:semiHidden="1" w:unhideWhenUsed="1"/>
+    <w:lsdException w:name="Normal (Web)" w:semiHidden="1" w:unhideWhenUsed="1"/>
+    <w:lsdException w:name="HTML Acronym" w:semiHidden="1" w:unhideWhenUsed="1"/>
+    <w:lsdException w:name="HTML Address" w:semiHidden="1" w:unhideWhenUsed="1"/>
+    <w:lsdException w:name="HTML Cite" w:semiHidden="1" w:unhideWhenUsed="1"/>
+    <w:lsdException w:name="HTML Code" w:semiHidden="1" w:unhideWhenUsed="1"/>
+    <w:lsdException w:name="HTML Definition" w:semiHidden="1" w:unhideWhenUsed="1"/>
+    <w:lsdException w:name="HTML Keyboard" w:semiHidden="1" w:unhideWhenUsed="1"/>
+    <w:lsdException w:name="HTML Preformatted" w:semiHidden="1" w:unhideWhenUsed="1"/>
+    <w:lsdException w:name="HTML Sample" w:semiHidden="1" w:unhideWhenUsed="1"/>
+    <w:lsdException w:name="HTML Typewriter" w:semiHidden="1" w:unhideWhenUsed="1"/>
+    <w:lsdException w:name="HTML Variable" w:semiHidden="1" w:unhideWhenUsed="1"/>
+    <w:lsdException w:name="Normal Table" w:semiHidden="1" w:unhideWhenUsed="1"/>
+    <w:lsdException w:name="annotation subject" w:semiHidden="1" w:unhideWhenUsed="1"/>
+    <w:lsdException w:name="No List" w:semiHidden="1" w:unhideWhenUsed="1"/>
+    <w:lsdException w:name="Outline List 1" w:semiHidden="1" w:unhideWhenUsed="1"/>
+    <w:lsdException w:name="Outline List 2" w:semiHidden="1" w:unhideWhenUsed="1"/>
+    <w:lsdException w:name="Outline List 3" w:semiHidden="1" w:unhideWhenUsed="1"/>
+    <w:lsdException w:name="Table Simple 1" w:semiHidden="1" w:unhideWhenUsed="1"/>
+    <w:lsdException w:name="Table Simple 2" w:semiHidden="1" w:unhideWhenUsed="1"/>
+    <w:lsdException w:name="Table Simple 3" w:semiHidden="1" w:unhideWhenUsed="1"/>
+    <w:lsdException w:name="Table Classic 1" w:semiHidden="1" w:unhideWhenUsed="1"/>
+    <w:lsdException w:name="Table Classic 2" w:semiHidden="1" w:unhideWhenUsed="1"/>
+    <w:lsdException w:name="Table Classic 3" w:semiHidden="1" w:unhideWhenUsed="1"/>
+    <w:lsdException w:name="Table Classic 4" w:semiHidden="1" w:unhideWhenUsed="1"/>
+    <w:lsdException w:name="Table Colorful 1" w:semiHidden="1" w:unhideWhenUsed="1"/>
+    <w:lsdException w:name="Table Colorful 2" w:semiHidden="1" w:unhideWhenUsed="1"/>
+    <w:lsdException w:name="Table Colorful 3" w:semiHidden="1" w:unhideWhenUsed="1"/>
+    <w:lsdException w:name="Table Columns 1" w:semiHidden="1" w:unhideWhenUsed="1"/>
+    <w:lsdException w:name="Table Columns 2" w:semiHidden="1" w:unhideWhenUsed="1"/>
+    <w:lsdException w:name="Table Columns 3" w:semiHidden="1" w:unhideWhenUsed="1"/>
+    <w:lsdException w:name="Table Columns 4" w:semiHidden="1" w:unhideWhenUsed="1"/>
+    <w:lsdException w:name="Table Columns 5" w:semiHidden="1" w:unhideWhenUsed="1"/>
+    <w:lsdException w:name="Table Grid 1" w:semiHidden="1" w:unhideWhenUsed="1"/>
+    <w:lsdException w:name="Table Grid 2" w:semiHidden="1" w:unhideWhenUsed="1"/>
+    <w:lsdException w:name="Table Grid 3" w:semiHidden="1" w:unhideWhenUsed="1"/>
+    <w:lsdException w:name="Table Grid 4" w:semiHidden="1" w:unhideWhenUsed="1"/>
+    <w:lsdException w:name="Table Grid 5" w:semiHidden="1" w:unhideWhenUsed="1"/>
+    <w:lsdException w:name="Table Grid 6" w:semiHidden="1" w:unhideWhenUsed="1"/>
+    <w:lsdException w:name="Table Grid 7" w:semiHidden="1" w:unhideWhenUsed="1"/>
+    <w:lsdException w:name="Table Grid 8" w:semiHidden="1" w:unhideWhenUsed="1"/>
+    <w:lsdException w:name="Table List 1" w:semiHidden="1" w:unhideWhenUsed="1"/>
+    <w:lsdException w:name="Table List 2" w:semiHidden="1" w:unhideWhenUsed="1"/>
+    <w:lsdException w:name="Table List 3" w:semiHidden="1" w:unhideWhenUsed="1"/>
+    <w:lsdException w:name="Table List 4" w:semiHidden="1" w:unhideWhenUsed="1"/>
+    <w:lsdException w:name="Table List 5" w:semiHidden="1" w:unhideWhenUsed="1"/>
+    <w:lsdException w:name="Table List 6" w:semiHidden="1" w:unhideWhenUsed="1"/>
+    <w:lsdException w:name="Table List 7" w:semiHidden="1" w:unhideWhenUsed="1"/>
+    <w:lsdException w:name="Table List 8" w:semiHidden="1" w:unhideWhenUsed="1"/>
+    <w:lsdException w:name="Table 3D effects 1" w:semiHidden="1" w:unhideWhenUsed="1"/>
+    <w:lsdException w:name="Table 3D effects 2" w:semiHidden="1" w:unhideWhenUsed="1"/>
+    <w:lsdException w:name="Table 3D effects 3" w:semiHidden="1" w:unhideWhenUsed="1"/>
+    <w:lsdException w:name="Table Contemporary" w:semiHidden="1" w:unhideWhenUsed="1"/>
+    <w:lsdException w:name="Table Elegant" w:semiHidden="1" w:unhideWhenUsed="1"/>
+    <w:lsdException w:name="Table Professional" w:semiHidden="1" w:unhideWhenUsed="1"/>
+    <w:lsdException w:name="Table Subtle 1" w:semiHidden="1" w:unhideWhenUsed="1"/>
+    <w:lsdException w:name="Table Subtle 2" w:semiHidden="1" w:unhideWhenUsed="1"/>
+    <w:lsdException w:name="Table Web 1" w:semiHidden="1" w:unhideWhenUsed="1"/>
+    <w:lsdException w:name="Table Web 2" w:semiHidden="1" w:unhideWhenUsed="1"/>
+    <w:lsdException w:name="Table Web 3" w:semiHidden="1" w:unhideWhenUsed="1"/>
+    <w:lsdException w:name="Balloon Text" w:semiHidden="1" w:unhideWhenUsed="1"/>
+    <w:lsdException w:name="Table Grid" w:uiPriority="39"/>
+    <w:lsdException w:name="Table Theme" w:semiHidden="1" w:unhideWhenUsed="1"/>
+    <w:lsdException w:name="Placeholder Text" w:semiHidden="1"/>
+    <w:lsdException w:name="No Spacing" w:uiPriority="1" w:qFormat="1"/>
+    <w:lsdException w:name="Light Shading" w:uiPriority="60"/>
+    <w:lsdException w:name="Light List" w:uiPriority="61"/>
+    <w:lsdException w:name="Light Grid" w:uiPriority="62"/>
+    <w:lsdException w:name="Medium Shading 1" w:uiPriority="63"/>
+    <w:lsdException w:name="Medium Shading 2" w:uiPriority="64"/>
+    <w:lsdException w:name="Medium List 1" w:uiPriority="65"/>
+    <w:lsdException w:name="Medium List 2" w:uiPriority="66"/>
+    <w:lsdException w:name="Medium Grid 1" w:uiPriority="67"/>
+    <w:lsdException w:name="Medium Grid 2" w:uiPriority="68"/>
+    <w:lsdException w:name="Medium Grid 3" w:uiPriority="69"/>
+    <w:lsdException w:name="Dark List" w:uiPriority="70"/>
+    <w:lsdException w:name="Colorful Shading" w:uiPriority="71"/>
+    <w:lsdException w:name="Colorful List" w:uiPriority="72"/>
+    <w:lsdException w:name="Colorful Grid" w:uiPriority="73"/>
+    <w:lsdException w:name="Light Shading Accent 1" w:uiPriority="60"/>
+    <w:lsdException w:name="Light List Accent 1" w:uiPriority="61"/>
+    <w:lsdException w:name="Light Grid Accent 1" w:uiPriority="62"/>
+    <w:lsdException w:name="Medium Shading 1 Accent 1" w:uiPriority="63"/>
+    <w:lsdException w:name="Medium Shading 2 Accent 1" w:uiPriority="64"/>
+    <w:lsdException w:name="Medium List 1 Accent 1" w:uiPriority="65"/>
+    <w:lsdException w:name="Revision" w:semiHidden="1"/>
+    <w:lsdException w:name="List Paragraph" w:uiPriority="34" w:qFormat="1"/>
+    <w:lsdException w:name="Quote" w:uiPriority="29" w:qFormat="1"/>
+    <w:lsdException w:name="Intense Quote" w:uiPriority="30" w:qFormat="1"/>
+    <w:lsdException w:name="Medium List 2 Accent 1" w:uiPriority="66"/>
+    <w:lsdException w:name="Medium Grid 1 Accent 1" w:uiPriority="67"/>
+    <w:lsdException w:name="Medium Grid 2 Accent 1" w:uiPriority="68"/>
+    <w:lsdException w:name="Medium Grid 3 Accent 1" w:uiPriority="69"/>
+    <w:lsdException w:name="Dark List Accent 1" w:uiPriority="70"/>
+    <w:lsdException w:name="Colorful Shading Accent 1" w:uiPriority="71"/>
+    <w:lsdException w:name="Colorful List Accent 1" w:uiPriority="72"/>
+    <w:lsdException w:name="Colorful Grid Accent 1" w:uiPriority="73"/>
+    <w:lsdException w:name="Light Shading Accent 2" w:uiPriority="60"/>
+    <w:lsdException w:name="Light List Accent 2" w:uiPriority="61"/>
+    <w:lsdException w:name="Light Grid Accent 2" w:uiPriority="62"/>
+    <w:lsdException w:name="Medium Shading 1 Accent 2" w:uiPriority="63"/>
+    <w:lsdException w:name="Medium Shading 2 Accent 2" w:uiPriority="64"/>
+    <w:lsdException w:name="Medium List 1 Accent 2" w:uiPriority="65"/>
+    <w:lsdException w:name="Medium List 2 Accent 2" w:uiPriority="66"/>
+    <w:lsdException w:name="Medium Grid 1 Accent 2" w:uiPriority="67"/>
+    <w:lsdException w:name="Medium Grid 2 Accent 2" w:uiPriority="68"/>
+    <w:lsdException w:name="Medium Grid 3 Accent 2" w:uiPriority="69"/>
+    <w:lsdException w:name="Dark List Accent 2" w:uiPriority="70"/>
+    <w:lsdException w:name="Colorful Shading Accent 2" w:uiPriority="71"/>
+    <w:lsdException w:name="Colorful List Accent 2" w:uiPriority="72"/>
+    <w:lsdException w:name="Colorful Grid Accent 2" w:uiPriority="73"/>
+    <w:lsdException w:name="Light Shading Accent 3" w:uiPriority="60"/>
+    <w:lsdException w:name="Light List Accent 3" w:uiPriority="61"/>
+    <w:lsdException w:name="Light Grid Accent 3" w:uiPriority="62"/>
+    <w:lsdException w:name="Medium Shading 1 Accent 3" w:uiPriority="63"/>
+    <w:lsdException w:name="Medium Shading 2 Accent 3" w:uiPriority="64"/>
+    <w:lsdException w:name="Medium List 1 Accent 3" w:uiPriority="65"/>
+    <w:lsdException w:name="Medium List 2 Accent 3" w:uiPriority="66"/>
+    <w:lsdException w:name="Medium Grid 1 Accent 3" w:uiPriority="67"/>
+    <w:lsdException w:name="Medium Grid 2 Accent 3" w:uiPriority="68"/>
+    <w:lsdException w:name="Medium Grid 3 Accent 3" w:uiPriority="69"/>
+    <w:lsdException w:name="Dark List Accent 3" w:uiPriority="70"/>
+    <w:lsdException w:name="Colorful Shading Accent 3" w:uiPriority="71"/>
+    <w:lsdException w:name="Colorful List Accent 3" w:uiPriority="72"/>
+    <w:lsdException w:name="Colorful Grid Accent 3" w:uiPriority="73"/>
+    <w:lsdException w:name="Light Shading Accent 4" w:uiPriority="60"/>
+    <w:lsdException w:name="Light List Accent 4" w:uiPriority="61"/>
+    <w:lsdException w:name="Light Grid Accent 4" w:uiPriority="62"/>
+    <w:lsdException w:name="Medium Shading 1 Accent 4" w:uiPriority="63"/>
+    <w:lsdException w:name="Medium Shading 2 Accent 4" w:uiPriority="64"/>
+    <w:lsdException w:name="Medium List 1 Accent 4" w:uiPriority="65"/>
+    <w:lsdException w:name="Medium List 2 Accent 4" w:uiPriority="66"/>
+    <w:lsdException w:name="Medium Grid 1 Accent 4" w:uiPriority="67"/>
+    <w:lsdException w:name="Medium Grid 2 Accent 4" w:uiPriority="68"/>
+    <w:lsdException w:name="Medium Grid 3 Accent 4" w:uiPriority="69"/>
+    <w:lsdException w:name="Dark List Accent 4" w:uiPriority="70"/>
+    <w:lsdException w:name="Colorful Shading Accent 4" w:uiPriority="71"/>
+    <w:lsdException w:name="Colorful List Accent 4" w:uiPriority="72"/>
+    <w:lsdException w:name="Colorful Grid Accent 4" w:uiPriority="73"/>
+    <w:lsdException w:name="Light Shading Accent 5" w:uiPriority="60"/>
+    <w:lsdException w:name="Light List Accent 5" w:uiPriority="61"/>
+    <w:lsdException w:name="Light Grid Accent 5" w:uiPriority="62"/>
+    <w:lsdException w:name="Medium Shading 1 Accent 5" w:uiPriority="63"/>
+    <w:lsdException w:name="Medium Shading 2 Accent 5" w:uiPriority="64"/>
+    <w:lsdException w:name="Medium List 1 Accent 5" w:uiPriority="65"/>
+    <w:lsdException w:name="Medium List 2 Accent 5" w:uiPriority="66"/>
+    <w:lsdException w:name="Medium Grid 1 Accent 5" w:uiPriority="67"/>
+    <w:lsdException w:name="Medium Grid 2 Accent 5" w:uiPriority="68"/>
+    <w:lsdException w:name="Medium Grid 3 Accent 5" w:uiPriority="69"/>
+    <w:lsdException w:name="Dark List Accent 5" w:uiPriority="70"/>
+    <w:lsdException w:name="Colorful Shading Accent 5" w:uiPriority="71"/>
+    <w:lsdException w:name="Colorful List Accent 5" w:uiPriority="72"/>
+    <w:lsdException w:name="Colorful Grid Accent 5" w:uiPriority="73"/>
+    <w:lsdException w:name="Light Shading Accent 6" w:uiPriority="60"/>
+    <w:lsdException w:name="Light List Accent 6" w:uiPriority="61"/>
+    <w:lsdException w:name="Light Grid Accent 6" w:uiPriority="62"/>
+    <w:lsdException w:name="Medium Shading 1 Accent 6" w:uiPriority="63"/>
+    <w:lsdException w:name="Medium Shading 2 Accent 6" w:uiPriority="64"/>
+    <w:lsdException w:name="Medium List 1 Accent 6" w:uiPriority="65"/>
+    <w:lsdException w:name="Medium List 2 Accent 6" w:uiPriority="66"/>
+    <w:lsdException w:name="Medium Grid 1 Accent 6" w:uiPriority="67"/>
+    <w:lsdException w:name="Medium Grid 2 Accent 6" w:uiPriority="68"/>
+    <w:lsdException w:name="Medium Grid 3 Accent 6" w:uiPriority="69"/>
+    <w:lsdException w:name="Dark List Accent 6" w:uiPriority="70"/>
+    <w:lsdException w:name="Colorful Shading Accent 6" w:uiPriority="71"/>
+    <w:lsdException w:name="Colorful List Accent 6" w:uiPriority="72"/>
+    <w:lsdException w:name="Colorful Grid Accent 6" w:uiPriority="73"/>
+    <w:lsdException w:name="Subtle Emphasis" w:uiPriority="19" w:qFormat="1"/>
+    <w:lsdException w:name="Intense Emphasis" w:uiPriority="21" w:qFormat="1"/>
+    <w:lsdException w:name="Subtle Reference" w:uiPriority="31" w:qFormat="1"/>
+    <w:lsdException w:name="Intense Reference" w:uiPriority="32" w:qFormat="1"/>
+    <w:lsdException w:name="Book Title" w:uiPriority="33" w:qFormat="1"/>
+    <w:lsdException w:name="Bibliography" w:semiHidden="1" w:uiPriority="37" w:unhideWhenUsed="1"/>
+    <w:lsdException w:name="TOC Heading" w:semiHidden="1" w:uiPriority="39" w:unhideWhenUsed="1" w:qFormat="1"/>
+    <w:lsdException w:name="Plain Table 1" w:uiPriority="41"/>
+    <w:lsdException w:name="Plain Table 2" w:uiPriority="42"/>
+    <w:lsdException w:name="Plain Table 3" w:uiPriority="43"/>
+    <w:lsdException w:name="Plain Table 4" w:uiPriority="44"/>
+    <w:lsdException w:name="Plain Table 5" w:uiPriority="45"/>
+    <w:lsdException w:name="Grid Table Light" w:uiPriority="40"/>
+    <w:lsdException w:name="Grid Table 1 Light" w:uiPriority="46"/>
+    <w:lsdException w:name="Grid Table 2" w:uiPriority="47"/>
+    <w:lsdException w:name="Grid Table 3" w:uiPriority="48"/>
+    <w:lsdException w:name="Grid Table 4" w:uiPriority="49"/>
+    <w:lsdException w:name="Grid Table 5 Dark" w:uiPriority="50"/>
+    <w:lsdException w:name="Grid Table 6 Colorful" w:uiPriority="51"/>
+    <w:lsdException w:name="Grid Table 7 Colorful" w:uiPriority="52"/>
+    <w:lsdException w:name="Grid Table 1 Light Accent 1" w:uiPriority="46"/>
+    <w:lsdException w:name="Grid Table 2 Accent 1" w:uiPriority="47"/>
+    <w:lsdException w:name="Grid Table 3 Accent 1" w:uiPriority="48"/>
+    <w:lsdException w:name="Grid Table 4 Accent 1" w:uiPriority="49"/>
+    <w:lsdException w:name="Grid Table 5 Dark Accent 1" w:uiPriority="50"/>
+    <w:lsdException w:name="Grid Table 6 Colorful Accent 1" w:uiPriority="51"/>
+    <w:lsdException w:name="Grid Table 7 Colorful Accent 1" w:uiPriority="52"/>
+    <w:lsdException w:name="Grid Table 1 Light Accent 2" w:uiPriority="46"/>
+    <w:lsdException w:name="Grid Table 2 Accent 2" w:uiPriority="47"/>
+    <w:lsdException w:name="Grid Table 3 Accent 2" w:uiPriority="48"/>
+    <w:lsdException w:name="Grid Table 4 Accent 2" w:uiPriority="49"/>
+    <w:lsdException w:name="Grid Table 5 Dark Accent 2" w:uiPriority="50"/>
+    <w:lsdException w:name="Grid Table 6 Colorful Accent 2" w:uiPriority="51"/>
+    <w:lsdException w:name="Grid Table 7 Colorful Accent 2" w:uiPriority="52"/>
+    <w:lsdException w:name="Grid Table 1 Light Accent 3" w:uiPriority="46"/>
+    <w:lsdException w:name="Grid Table 2 Accent 3" w:uiPriority="47"/>
+    <w:lsdException w:name="Grid Table 3 Accent 3" w:uiPriority="48"/>
+    <w:lsdException w:name="Grid Table 4 Accent 3" w:uiPriority="49"/>
+    <w:lsdException w:name="Grid Table 5 Dark Accent 3" w:uiPriority="50"/>
+    <w:lsdException w:name="Grid Table 6 Colorful Accent 3" w:uiPriority="51"/>
+    <w:lsdException w:name="Grid Table 7 Colorful Accent 3" w:uiPriority="52"/>
+    <w:lsdException w:name="Grid Table 1 Light Accent 4" w:uiPriority="46"/>
+    <w:lsdException w:name="Grid Table 2 Accent 4" w:uiPriority="47"/>
+    <w:lsdException w:name="Grid Table 3 Accent 4" w:uiPriority="48"/>
+    <w:lsdException w:name="Grid Table 4 Accent 4" w:uiPriority="49"/>
+    <w:lsdException w:name="Grid Table 5 Dark Accent 4" w:uiPriority="50"/>
+    <w:lsdException w:name="Grid Table 6 Colorful Accent 4" w:uiPriority="51"/>
+    <w:lsdException w:name="Grid Table 7 Colorful Accent 4" w:uiPriority="52"/>
+    <w:lsdException w:name="Grid Table 1 Light Accent 5" w:uiPriority="46"/>
+    <w:lsdException w:name="Grid Table 2 Accent 5" w:uiPriority="47"/>
+    <w:lsdException w:name="Grid Table 3 Accent 5" w:uiPriority="48"/>
+    <w:lsdException w:name="Grid Table 4 Accent 5" w:uiPriority="49"/>
+    <w:lsdException w:name="Grid Table 5 Dark Accent 5" w:uiPriority="50"/>
+    <w:lsdException w:name="Grid Table 6 Colorful Accent 5" w:uiPriority="51"/>
+    <w:lsdException w:name="Grid Table 7 Colorful Accent 5" w:uiPriority="52"/>
+    <w:lsdException w:name="Grid Table 1 Light Accent 6" w:uiPriority="46"/>
+    <w:lsdException w:name="Grid Table 2 Accent 6" w:uiPriority="47"/>
+    <w:lsdException w:name="Grid Table 3 Accent 6" w:uiPriority="48"/>
+    <w:lsdException w:name="Grid Table 4 Accent 6" w:uiPriority="49"/>
+    <w:lsdException w:name="Grid Table 5 Dark Accent 6" w:uiPriority="50"/>
+    <w:lsdException w:name="Grid Table 6 Colorful Accent 6" w:uiPriority="51"/>
+    <w:lsdException w:name="Grid Table 7 Colorful Accent 6" w:uiPriority="52"/>
+    <w:lsdException w:name="List Table 1 Light" w:uiPriority="46"/>
+    <w:lsdException w:name="List Table 2" w:uiPriority="47"/>
+    <w:lsdException w:name="List Table 3" w:uiPriority="48"/>
+    <w:lsdException w:name="List Table 4" w:uiPriority="49"/>
+    <w:lsdException w:name="List Table 5 Dark" w:uiPriority="50"/>
+    <w:lsdException w:name="List Table 6 Colorful" w:uiPriority="51"/>
+    <w:lsdException w:name="List Table 7 Colorful" w:uiPriority="52"/>
+    <w:lsdException w:name="List Table 1 Light Accent 1" w:uiPriority="46"/>
+    <w:lsdException w:name="List Table 2 Accent 1" w:uiPriority="47"/>
+    <w:lsdException w:name="List Table 3 Accent 1" w:uiPriority="48"/>
+    <w:lsdException w:name="List Table 4 Accent 1" w:uiPriority="49"/>
+    <w:lsdException w:name="List Table 5 Dark Accent 1" w:uiPriority="50"/>
+    <w:lsdException w:name="List Table 6 Colorful Accent 1" w:uiPriority="51"/>
+    <w:lsdException w:name="List Table 7 Colorful Accent 1" w:uiPriority="52"/>
+    <w:lsdException w:name="List Table 1 Light Accent 2" w:uiPriority="46"/>
+    <w:lsdException w:name="List Table 2 Accent 2" w:uiPriority="47"/>
+    <w:lsdException w:name="List Table 3 Accent 2" w:uiPriority="48"/>
+    <w:lsdException w:name="List Table 4 Accent 2" w:uiPriority="49"/>
+    <w:lsdException w:name="List Table 5 Dark Accent 2" w:uiPriority="50"/>
+    <w:lsdException w:name="List Table 6 Colorful Accent 2" w:uiPriority="51"/>
+    <w:lsdException w:name="List Table 7 Colorful Accent 2" w:uiPriority="52"/>
+    <w:lsdException w:name="List Table 1 Light Accent 3" w:uiPriority="46"/>
+    <w:lsdException w:name="List Table 2 Accent 3" w:uiPriority="47"/>
+    <w:lsdException w:name="List Table 3 Accent 3" w:uiPriority="48"/>
+    <w:lsdException w:name="List Table 4 Accent 3" w:uiPriority="49"/>
+    <w:lsdException w:name="List Table 5 Dark Accent 3" w:uiPriority="50"/>
+    <w:lsdException w:name="List Table 6 Colorful Accent 3" w:uiPriority="51"/>
+    <w:lsdException w:name="List Table 7 Colorful Accent 3" w:uiPriority="52"/>
+    <w:lsdException w:name="List Table 1 Light Accent 4" w:uiPriority="46"/>
+    <w:lsdException w:name="List Table 2 Accent 4" w:uiPriority="47"/>
+    <w:lsdException w:name="List Table 3 Accent 4" w:uiPriority="48"/>
+    <w:lsdException w:name="List Table 4 Accent 4" w:uiPriority="49"/>
+    <w:lsdException w:name="List Table 5 Dark Accent 4" w:uiPriority="50"/>
+    <w:lsdException w:name="List Table 6 Colorful Accent 4" w:uiPriority="51"/>
+    <w:lsdException w:name="List Table 7 Colorful Accent 4" w:uiPriority="52"/>
+    <w:lsdException w:name="List Table 1 Light Accent 5" w:uiPriority="46"/>
+    <w:lsdException w:name="List Table 2 Accent 5" w:uiPriority="47"/>
+    <w:lsdException w:name="List Table 3 Accent 5" w:uiPriority="48"/>
+    <w:lsdException w:name="List Table 4 Accent 5" w:uiPriority="49"/>
+    <w:lsdException w:name="List Table 5 Dark Accent 5" w:uiPriority="50"/>
+    <w:lsdException w:name="List Table 6 Colorful Accent 5" w:uiPriority="51"/>
+    <w:lsdException w:name="List Table 7 Colorful Accent 5" w:uiPriority="52"/>
+    <w:lsdException w:name="List Table 1 Light Accent 6" w:uiPriority="46"/>
+    <w:lsdException w:name="List Table 2 Accent 6" w:uiPriority="47"/>
+    <w:lsdException w:name="List Table 3 Accent 6" w:uiPriority="48"/>
+    <w:lsdException w:name="List Table 4 Accent 6" w:uiPriority="49"/>
+    <w:lsdException w:name="List Table 5 Dark Accent 6" w:uiPriority="50"/>
+    <w:lsdException w:name="List Table 6 Colorful Accent 6" w:uiPriority="51"/>
+    <w:lsdException w:name="List Table 7 Colorful Accent 6" w:uiPriority="52"/>
+  </w:latentStyles>
+  <w:style w:type="paragraph" w:default="1" w:styleId="Normal">
+    <w:name w:val="Normal"/>
+    <w:qFormat/>
+  </w:style>
+  <w:style w:type="character" w:default="1" w:styleId="DefaultParagraphFont">
+    <w:name w:val="Default Paragraph Font"/>
+    <w:uiPriority w:val="1"/>
+    <w:semiHidden/>
+    <w:unhideWhenUsed/>
+  </w:style>
+  <w:style w:type="table" w:default="1" w:styleId="TableNormal">
+    <w:name w:val="Normal Table"/>
+    <w:uiPriority w:val="99"/>
+    <w:semiHidden/>
+    <w:unhideWhenUsed/>
+    <w:tblPr>
+      <w:tblInd w:w="0" w:type="dxa"/>
+      <w:tblCellMar>
+        <w:top w:w="0" w:type="dxa"/>
+        <w:left w:w="108" w:type="dxa"/>
+        <w:bottom w:w="0" w:type="dxa"/>
+        <w:right w:w="108" w:type="dxa"/>
+      </w:tblCellMar>
+    </w:tblPr>
+  </w:style>
+  <w:style w:type="numbering" w:default="1" w:styleId="NoList">
+    <w:name w:val="No List"/>
+    <w:uiPriority w:val="99"/>
+    <w:semiHidden/>
+    <w:unhideWhenUsed/>
+  </w:style>
+  <w:style w:type="paragraph" w:customStyle="1" w:styleId="A0BB2A9CCCEF4AF884113C585A3D47B1">
+    <w:name w:val="A0BB2A9CCCEF4AF884113C585A3D47B1"/>
+    <w:rsid w:val="00E40179"/>
+  </w:style>
+  <w:style w:type="paragraph" w:customStyle="1" w:styleId="BA6F118B5376457085418005D30871CF">
+    <w:name w:val="BA6F118B5376457085418005D30871CF"/>
+    <w:rsid w:val="00E40179"/>
+  </w:style>
+  <w:style w:type="paragraph" w:customStyle="1" w:styleId="17E36B347A564760AACFC2829F3EC4E1">
+    <w:name w:val="17E36B347A564760AACFC2829F3EC4E1"/>
+    <w:rsid w:val="00E40179"/>
+  </w:style>
+  <w:style w:type="paragraph" w:customStyle="1" w:styleId="F157B1A71BC647C5B178E0AE9F74CB95">
+    <w:name w:val="F157B1A71BC647C5B178E0AE9F74CB95"/>
+    <w:rsid w:val="00E40179"/>
+  </w:style>
+  <w:style w:type="paragraph" w:customStyle="1" w:styleId="E168407621394DDA887AF32A301B5D14">
+    <w:name w:val="E168407621394DDA887AF32A301B5D14"/>
+    <w:rsid w:val="00E40179"/>
+  </w:style>
+</w:styles>
+</file>
+
+<file path=word/glossary/webSettings.xml><?xml version="1.0" encoding="utf-8"?>
+<w:webSettings xmlns:mc="http://schemas.openxmlformats.org/markup-compatibility/2006" xmlns:r="http://schemas.openxmlformats.org/officeDocument/2006/relationships" xmlns:w="http://schemas.openxmlformats.org/wordprocessingml/2006/main" xmlns:w14="http://schemas.microsoft.com/office/word/2010/wordml" xmlns:w15="http://schemas.microsoft.com/office/word/2012/wordml" mc:Ignorable="w14 w15">
+  <w:optimizeForBrowser/>
+  <w:allowPNG/>
+</w:webSettings>
 </file>
 
 <file path=word/theme/theme1.xml><?xml version="1.0" encoding="utf-8"?>
@@ -7772,7 +11015,7 @@
 </file>
 
 <file path=customXml/itemProps1.xml><?xml version="1.0" encoding="utf-8"?>
-<ds:datastoreItem xmlns:ds="http://schemas.openxmlformats.org/officeDocument/2006/customXml" ds:itemID="{3CB27973-FAE5-42F2-8AC9-43790C561774}">
+<ds:datastoreItem xmlns:ds="http://schemas.openxmlformats.org/officeDocument/2006/customXml" ds:itemID="{46C91B32-F7AA-4693-AC6D-B97355417679}">
   <ds:schemaRefs>
     <ds:schemaRef ds:uri="http://schemas.openxmlformats.org/officeDocument/2006/bibliography"/>
   </ds:schemaRefs>

</xml_diff>

<commit_message>
Writing interfaces using COM MACROS
</commit_message>
<xml_diff>
--- a/COM_WORKSHOP/CORE_COM/CORE_COM.docx
+++ b/COM_WORKSHOP/CORE_COM/CORE_COM.docx
@@ -1314,7 +1314,15 @@
         <w:ind w:left="720"/>
       </w:pPr>
       <w:r>
-        <w:t>A com interface can be written in C++, COBOL, vb, java etc. The only true requirement that a language must satisfy is that it should be able to generate a VTABLE (binary layout) mapping to a COM object.</w:t>
+        <w:t xml:space="preserve">A com interface can be written in C++, COBOL, </w:t>
+      </w:r>
+      <w:proofErr w:type="spellStart"/>
+      <w:r>
+        <w:t>vb</w:t>
+      </w:r>
+      <w:proofErr w:type="spellEnd"/>
+      <w:r>
+        <w:t>, java etc. The only true requirement that a language must satisfy is that it should be able to generate a VTABLE (binary layout) mapping to a COM object.</w:t>
       </w:r>
     </w:p>
     <w:p>
@@ -2620,7 +2628,15 @@
         <w:jc w:val="both"/>
       </w:pPr>
       <w:r>
-        <w:t>(For example, C3DRect used interface inheritance to bring in the definitions of IDraw and IShapeEdit). What we cannot do with COM is something along the lines of the following:</w:t>
+        <w:t xml:space="preserve">(For example, C3DRect used interface inheritance to bring in the definitions of IDraw and </w:t>
+      </w:r>
+      <w:proofErr w:type="spellStart"/>
+      <w:r>
+        <w:t>IShapeEdit</w:t>
+      </w:r>
+      <w:proofErr w:type="spellEnd"/>
+      <w:r>
+        <w:t>). What we cannot do with COM is something along the lines of the following:</w:t>
       </w:r>
     </w:p>
     <w:p>
@@ -3104,7 +3120,39 @@
         </w:rPr>
       </w:pPr>
       <w:r>
-        <w:t>The notion of containment and delegation. Notice that CoHotRod is an "outer class" that creates and maintains an "inner class" named CoCar. CoHotRod supports the IDrive interface, which has methods that forward calls to the inner object.</w:t>
+        <w:t xml:space="preserve">The notion of containment and delegation. Notice that </w:t>
+      </w:r>
+      <w:proofErr w:type="spellStart"/>
+      <w:r>
+        <w:t>CoHotRod</w:t>
+      </w:r>
+      <w:proofErr w:type="spellEnd"/>
+      <w:r>
+        <w:t xml:space="preserve"> is an "outer class" that creates and maintains an "inner class" named </w:t>
+      </w:r>
+      <w:proofErr w:type="spellStart"/>
+      <w:r>
+        <w:t>CoCar</w:t>
+      </w:r>
+      <w:proofErr w:type="spellEnd"/>
+      <w:r>
+        <w:t xml:space="preserve">. </w:t>
+      </w:r>
+      <w:proofErr w:type="spellStart"/>
+      <w:r>
+        <w:t>CoHotRod</w:t>
+      </w:r>
+      <w:proofErr w:type="spellEnd"/>
+      <w:r>
+        <w:t xml:space="preserve"> supports the </w:t>
+      </w:r>
+      <w:proofErr w:type="spellStart"/>
+      <w:r>
+        <w:t>IDrive</w:t>
+      </w:r>
+      <w:proofErr w:type="spellEnd"/>
+      <w:r>
+        <w:t xml:space="preserve"> interface, which has methods that forward calls to the inner object.</w:t>
       </w:r>
     </w:p>
     <w:p>
@@ -3587,7 +3635,39 @@
           <w:b/>
           <w:i/>
         </w:rPr>
-        <w:t>An interface is a collection of semantically related functions which define a unique and single behaviour supported by the class. For example text manipulation functionality can be clubbed together as an interface called ITextFun, Graphics as IGuiFun and so on.</w:t>
+        <w:t xml:space="preserve">An interface is a collection of semantically related functions which define a unique and single behaviour supported by the class. For example text manipulation functionality can be clubbed together as an interface called </w:t>
+      </w:r>
+      <w:proofErr w:type="spellStart"/>
+      <w:r>
+        <w:rPr>
+          <w:b/>
+          <w:i/>
+        </w:rPr>
+        <w:t>ITextFun</w:t>
+      </w:r>
+      <w:proofErr w:type="spellEnd"/>
+      <w:r>
+        <w:rPr>
+          <w:b/>
+          <w:i/>
+        </w:rPr>
+        <w:t xml:space="preserve">, Graphics as </w:t>
+      </w:r>
+      <w:proofErr w:type="spellStart"/>
+      <w:r>
+        <w:rPr>
+          <w:b/>
+          <w:i/>
+        </w:rPr>
+        <w:t>IGuiFun</w:t>
+      </w:r>
+      <w:proofErr w:type="spellEnd"/>
+      <w:r>
+        <w:rPr>
+          <w:b/>
+          <w:i/>
+        </w:rPr>
+        <w:t xml:space="preserve"> and so on.</w:t>
       </w:r>
     </w:p>
     <w:p>
@@ -4863,7 +4943,23 @@
           <w:rFonts w:cstheme="minorHAnsi"/>
           <w:b/>
         </w:rPr>
-        <w:t>//it is represented as a structure defined in &lt;winnt.h&gt;</w:t>
+        <w:t>//it is represented as a structure defined in &lt;</w:t>
+      </w:r>
+      <w:proofErr w:type="spellStart"/>
+      <w:r>
+        <w:rPr>
+          <w:rFonts w:cstheme="minorHAnsi"/>
+          <w:b/>
+        </w:rPr>
+        <w:t>winnt.h</w:t>
+      </w:r>
+      <w:proofErr w:type="spellEnd"/>
+      <w:r>
+        <w:rPr>
+          <w:rFonts w:cstheme="minorHAnsi"/>
+          <w:b/>
+        </w:rPr>
+        <w:t>&gt;</w:t>
       </w:r>
     </w:p>
     <w:p>
@@ -5134,207 +5230,220 @@
           <w:sz w:val="18"/>
           <w:szCs w:val="18"/>
         </w:rPr>
-        <w:t>//&lt;objbase.h&gt; we are also given a set of COM library functions to do comparisons of two existing GUIDS</w:t>
-      </w:r>
-    </w:p>
-    <w:p>
-      <w:pPr>
-        <w:ind w:left="1440"/>
-        <w:jc w:val="both"/>
-        <w:rPr>
-          <w:rFonts w:ascii="Courier New" w:hAnsi="Courier New" w:cs="Courier New"/>
+        <w:t>//&lt;</w:t>
+      </w:r>
+      <w:proofErr w:type="spellStart"/>
+      <w:r>
+        <w:rPr>
+          <w:rFonts w:ascii="Courier New" w:hAnsi="Courier New" w:cs="Courier New"/>
+          <w:b/>
           <w:sz w:val="18"/>
           <w:szCs w:val="18"/>
         </w:rPr>
-      </w:pPr>
-      <w:r>
-        <w:rPr>
-          <w:rFonts w:ascii="Courier New" w:hAnsi="Courier New" w:cs="Courier New"/>
+        <w:t>objbase.h</w:t>
+      </w:r>
+      <w:proofErr w:type="spellEnd"/>
+      <w:r>
+        <w:rPr>
+          <w:rFonts w:ascii="Courier New" w:hAnsi="Courier New" w:cs="Courier New"/>
+          <w:b/>
           <w:sz w:val="18"/>
           <w:szCs w:val="18"/>
         </w:rPr>
-        <w:t xml:space="preserve">BOOL </w:t>
-      </w:r>
-      <w:proofErr w:type="gramStart"/>
-      <w:r>
+        <w:t>&gt; we are also given a set of COM library functions to do comparisons of two existing GUIDS</w:t>
+      </w:r>
+    </w:p>
+    <w:p>
+      <w:pPr>
+        <w:ind w:left="1440"/>
+        <w:jc w:val="both"/>
         <w:rPr>
           <w:rFonts w:ascii="Courier New" w:hAnsi="Courier New" w:cs="Courier New"/>
           <w:sz w:val="18"/>
           <w:szCs w:val="18"/>
         </w:rPr>
-        <w:t>IsEqualGUID(</w:t>
-      </w:r>
-      <w:proofErr w:type="gramEnd"/>
+      </w:pPr>
       <w:r>
         <w:rPr>
           <w:rFonts w:ascii="Courier New" w:hAnsi="Courier New" w:cs="Courier New"/>
           <w:sz w:val="18"/>
           <w:szCs w:val="18"/>
         </w:rPr>
-        <w:t>REFGUID g1, REFGUID g2)</w:t>
-      </w:r>
-    </w:p>
-    <w:p>
-      <w:pPr>
-        <w:ind w:left="1440"/>
-        <w:jc w:val="both"/>
+        <w:t xml:space="preserve">BOOL </w:t>
+      </w:r>
+      <w:proofErr w:type="gramStart"/>
+      <w:r>
         <w:rPr>
           <w:rFonts w:ascii="Courier New" w:hAnsi="Courier New" w:cs="Courier New"/>
           <w:sz w:val="18"/>
           <w:szCs w:val="18"/>
         </w:rPr>
-      </w:pPr>
+        <w:t>IsEqualGUID(</w:t>
+      </w:r>
+      <w:proofErr w:type="gramEnd"/>
       <w:r>
         <w:rPr>
           <w:rFonts w:ascii="Courier New" w:hAnsi="Courier New" w:cs="Courier New"/>
           <w:sz w:val="18"/>
           <w:szCs w:val="18"/>
         </w:rPr>
-        <w:t xml:space="preserve">BOOL </w:t>
-      </w:r>
-      <w:proofErr w:type="gramStart"/>
-      <w:r>
+        <w:t>REFGUID g1, REFGUID g2)</w:t>
+      </w:r>
+    </w:p>
+    <w:p>
+      <w:pPr>
+        <w:ind w:left="1440"/>
+        <w:jc w:val="both"/>
         <w:rPr>
           <w:rFonts w:ascii="Courier New" w:hAnsi="Courier New" w:cs="Courier New"/>
           <w:sz w:val="18"/>
           <w:szCs w:val="18"/>
         </w:rPr>
-        <w:t>IsEqualIID(</w:t>
-      </w:r>
-      <w:proofErr w:type="gramEnd"/>
+      </w:pPr>
       <w:r>
         <w:rPr>
           <w:rFonts w:ascii="Courier New" w:hAnsi="Courier New" w:cs="Courier New"/>
           <w:sz w:val="18"/>
           <w:szCs w:val="18"/>
         </w:rPr>
-        <w:t>REFIID i1, REFIID i2)</w:t>
-      </w:r>
-    </w:p>
-    <w:p>
-      <w:pPr>
-        <w:ind w:left="1440"/>
-        <w:jc w:val="both"/>
+        <w:t xml:space="preserve">BOOL </w:t>
+      </w:r>
+      <w:proofErr w:type="spellStart"/>
+      <w:proofErr w:type="gramStart"/>
+      <w:r>
         <w:rPr>
           <w:rFonts w:ascii="Courier New" w:hAnsi="Courier New" w:cs="Courier New"/>
           <w:sz w:val="18"/>
           <w:szCs w:val="18"/>
         </w:rPr>
-      </w:pPr>
+        <w:t>IsEqualIID</w:t>
+      </w:r>
+      <w:proofErr w:type="spellEnd"/>
       <w:r>
         <w:rPr>
           <w:rFonts w:ascii="Courier New" w:hAnsi="Courier New" w:cs="Courier New"/>
           <w:sz w:val="18"/>
           <w:szCs w:val="18"/>
         </w:rPr>
-        <w:t xml:space="preserve">BOOL </w:t>
-      </w:r>
-      <w:proofErr w:type="gramStart"/>
+        <w:t>(</w:t>
+      </w:r>
+      <w:proofErr w:type="gramEnd"/>
       <w:r>
         <w:rPr>
           <w:rFonts w:ascii="Courier New" w:hAnsi="Courier New" w:cs="Courier New"/>
           <w:sz w:val="18"/>
           <w:szCs w:val="18"/>
         </w:rPr>
-        <w:t>IsEqualCLSID(</w:t>
-      </w:r>
-      <w:proofErr w:type="gramEnd"/>
-      <w:r>
+        <w:t>REFIID i1, REFIID i2)</w:t>
+      </w:r>
+    </w:p>
+    <w:p>
+      <w:pPr>
+        <w:ind w:left="1440"/>
+        <w:jc w:val="both"/>
         <w:rPr>
           <w:rFonts w:ascii="Courier New" w:hAnsi="Courier New" w:cs="Courier New"/>
           <w:sz w:val="18"/>
           <w:szCs w:val="18"/>
         </w:rPr>
-        <w:t>REFCLSID c1, REFCLSID c2)</w:t>
-      </w:r>
-    </w:p>
-    <w:p>
-      <w:pPr>
-        <w:jc w:val="both"/>
+      </w:pPr>
+      <w:r>
         <w:rPr>
           <w:rFonts w:ascii="Courier New" w:hAnsi="Courier New" w:cs="Courier New"/>
           <w:sz w:val="18"/>
           <w:szCs w:val="18"/>
         </w:rPr>
-      </w:pPr>
-    </w:p>
-    <w:p>
-      <w:pPr>
-        <w:jc w:val="both"/>
+        <w:t xml:space="preserve">BOOL </w:t>
+      </w:r>
+      <w:proofErr w:type="spellStart"/>
+      <w:proofErr w:type="gramStart"/>
+      <w:r>
         <w:rPr>
           <w:rFonts w:ascii="Courier New" w:hAnsi="Courier New" w:cs="Courier New"/>
           <w:sz w:val="18"/>
           <w:szCs w:val="18"/>
         </w:rPr>
-      </w:pPr>
-    </w:p>
-    <w:p>
-      <w:pPr>
-        <w:jc w:val="both"/>
-        <w:rPr>
-          <w:rFonts w:cstheme="minorHAnsi"/>
-        </w:rPr>
-      </w:pPr>
-      <w:r>
-        <w:rPr>
-          <w:rFonts w:cstheme="minorHAnsi"/>
-        </w:rPr>
-        <w:t xml:space="preserve">Each function performs a </w:t>
-      </w:r>
-      <w:proofErr w:type="gramStart"/>
-      <w:r>
-        <w:rPr>
-          <w:rFonts w:cstheme="minorHAnsi"/>
-        </w:rPr>
-        <w:t>memcmp(</w:t>
-      </w:r>
-      <w:proofErr w:type="gramEnd"/>
-      <w:r>
-        <w:rPr>
-          <w:rFonts w:cstheme="minorHAnsi"/>
-        </w:rPr>
-        <w:t>) of the two GUIDS</w:t>
-      </w:r>
-      <w:r>
-        <w:rPr>
-          <w:rFonts w:cstheme="minorHAnsi"/>
-        </w:rPr>
-        <w:t>(structures) and returns a true or false</w:t>
-      </w:r>
-    </w:p>
-    <w:p>
-      <w:pPr>
-        <w:ind w:left="1440"/>
-        <w:jc w:val="both"/>
+        <w:t>IsEqualCLSID</w:t>
+      </w:r>
+      <w:proofErr w:type="spellEnd"/>
+      <w:r>
         <w:rPr>
           <w:rFonts w:ascii="Courier New" w:hAnsi="Courier New" w:cs="Courier New"/>
           <w:sz w:val="18"/>
           <w:szCs w:val="18"/>
         </w:rPr>
-      </w:pPr>
+        <w:t>(</w:t>
+      </w:r>
+      <w:proofErr w:type="gramEnd"/>
       <w:r>
         <w:rPr>
           <w:rFonts w:ascii="Courier New" w:hAnsi="Courier New" w:cs="Courier New"/>
           <w:sz w:val="18"/>
           <w:szCs w:val="18"/>
         </w:rPr>
-        <w:t xml:space="preserve">BOOL </w:t>
-      </w:r>
-      <w:r>
+        <w:t>REFCLSID c1, REFCLSID c2)</w:t>
+      </w:r>
+    </w:p>
+    <w:p>
+      <w:pPr>
+        <w:jc w:val="both"/>
         <w:rPr>
           <w:rFonts w:ascii="Courier New" w:hAnsi="Courier New" w:cs="Courier New"/>
           <w:sz w:val="18"/>
           <w:szCs w:val="18"/>
         </w:rPr>
-        <w:t>IsEqualGUID (</w:t>
-      </w:r>
-      <w:r>
+      </w:pPr>
+    </w:p>
+    <w:p>
+      <w:pPr>
+        <w:jc w:val="both"/>
         <w:rPr>
           <w:rFonts w:ascii="Courier New" w:hAnsi="Courier New" w:cs="Courier New"/>
           <w:sz w:val="18"/>
           <w:szCs w:val="18"/>
         </w:rPr>
-        <w:t>REFGUID g1, REFGUID g2)</w:t>
+      </w:pPr>
+    </w:p>
+    <w:p>
+      <w:pPr>
+        <w:jc w:val="both"/>
+        <w:rPr>
+          <w:rFonts w:cstheme="minorHAnsi"/>
+        </w:rPr>
+      </w:pPr>
+      <w:r>
+        <w:rPr>
+          <w:rFonts w:cstheme="minorHAnsi"/>
+        </w:rPr>
+        <w:t xml:space="preserve">Each function performs a </w:t>
+      </w:r>
+      <w:proofErr w:type="spellStart"/>
+      <w:proofErr w:type="gramStart"/>
+      <w:r>
+        <w:rPr>
+          <w:rFonts w:cstheme="minorHAnsi"/>
+        </w:rPr>
+        <w:t>memcmp</w:t>
+      </w:r>
+      <w:proofErr w:type="spellEnd"/>
+      <w:r>
+        <w:rPr>
+          <w:rFonts w:cstheme="minorHAnsi"/>
+        </w:rPr>
+        <w:t>(</w:t>
+      </w:r>
+      <w:proofErr w:type="gramEnd"/>
+      <w:r>
+        <w:rPr>
+          <w:rFonts w:cstheme="minorHAnsi"/>
+        </w:rPr>
+        <w:t>) of the two GUIDS</w:t>
+      </w:r>
+      <w:r>
+        <w:rPr>
+          <w:rFonts w:cstheme="minorHAnsi"/>
+        </w:rPr>
+        <w:t>(structures) and returns a true or false</w:t>
       </w:r>
     </w:p>
     <w:p>
@@ -5353,44 +5462,89 @@
           <w:sz w:val="18"/>
           <w:szCs w:val="18"/>
         </w:rPr>
-        <w:t>{</w:t>
-      </w:r>
-    </w:p>
-    <w:p>
-      <w:pPr>
-        <w:ind w:left="1440"/>
-        <w:jc w:val="both"/>
+        <w:t xml:space="preserve">BOOL </w:t>
+      </w:r>
+      <w:r>
         <w:rPr>
           <w:rFonts w:ascii="Courier New" w:hAnsi="Courier New" w:cs="Courier New"/>
           <w:sz w:val="18"/>
           <w:szCs w:val="18"/>
         </w:rPr>
-      </w:pPr>
+        <w:t>IsEqualGUID (</w:t>
+      </w:r>
       <w:r>
         <w:rPr>
           <w:rFonts w:ascii="Courier New" w:hAnsi="Courier New" w:cs="Courier New"/>
           <w:sz w:val="18"/>
           <w:szCs w:val="18"/>
         </w:rPr>
-        <w:tab/>
-      </w:r>
-      <w:proofErr w:type="gramStart"/>
-      <w:r>
+        <w:t>REFGUID g1, REFGUID g2)</w:t>
+      </w:r>
+    </w:p>
+    <w:p>
+      <w:pPr>
+        <w:ind w:left="1440"/>
+        <w:jc w:val="both"/>
         <w:rPr>
           <w:rFonts w:ascii="Courier New" w:hAnsi="Courier New" w:cs="Courier New"/>
           <w:sz w:val="18"/>
           <w:szCs w:val="18"/>
         </w:rPr>
-        <w:t>Return !</w:t>
-      </w:r>
-      <w:proofErr w:type="gramEnd"/>
+      </w:pPr>
       <w:r>
         <w:rPr>
           <w:rFonts w:ascii="Courier New" w:hAnsi="Courier New" w:cs="Courier New"/>
           <w:sz w:val="18"/>
           <w:szCs w:val="18"/>
         </w:rPr>
-        <w:t>memcmp(g1,g2,sizeof(GUID))</w:t>
+        <w:t>{</w:t>
+      </w:r>
+    </w:p>
+    <w:p>
+      <w:pPr>
+        <w:ind w:left="1440"/>
+        <w:jc w:val="both"/>
+        <w:rPr>
+          <w:rFonts w:ascii="Courier New" w:hAnsi="Courier New" w:cs="Courier New"/>
+          <w:sz w:val="18"/>
+          <w:szCs w:val="18"/>
+        </w:rPr>
+      </w:pPr>
+      <w:r>
+        <w:rPr>
+          <w:rFonts w:ascii="Courier New" w:hAnsi="Courier New" w:cs="Courier New"/>
+          <w:sz w:val="18"/>
+          <w:szCs w:val="18"/>
+        </w:rPr>
+        <w:tab/>
+      </w:r>
+      <w:proofErr w:type="gramStart"/>
+      <w:r>
+        <w:rPr>
+          <w:rFonts w:ascii="Courier New" w:hAnsi="Courier New" w:cs="Courier New"/>
+          <w:sz w:val="18"/>
+          <w:szCs w:val="18"/>
+        </w:rPr>
+        <w:t>Return !</w:t>
+      </w:r>
+      <w:proofErr w:type="spellStart"/>
+      <w:proofErr w:type="gramEnd"/>
+      <w:r>
+        <w:rPr>
+          <w:rFonts w:ascii="Courier New" w:hAnsi="Courier New" w:cs="Courier New"/>
+          <w:sz w:val="18"/>
+          <w:szCs w:val="18"/>
+        </w:rPr>
+        <w:t>memcmp</w:t>
+      </w:r>
+      <w:proofErr w:type="spellEnd"/>
+      <w:r>
+        <w:rPr>
+          <w:rFonts w:ascii="Courier New" w:hAnsi="Courier New" w:cs="Courier New"/>
+          <w:sz w:val="18"/>
+          <w:szCs w:val="18"/>
+        </w:rPr>
+        <w:t>(g1,g2,sizeof(GUID))</w:t>
       </w:r>
     </w:p>
     <w:p>
@@ -5858,7 +6012,21 @@
         <w:rPr>
           <w:rFonts w:ascii="Courier New" w:hAnsi="Courier New" w:cs="Courier New"/>
         </w:rPr>
-        <w:t>&amp; mystring)</w:t>
+        <w:t xml:space="preserve">&amp; </w:t>
+      </w:r>
+      <w:proofErr w:type="spellStart"/>
+      <w:r>
+        <w:rPr>
+          <w:rFonts w:ascii="Courier New" w:hAnsi="Courier New" w:cs="Courier New"/>
+        </w:rPr>
+        <w:t>mystring</w:t>
+      </w:r>
+      <w:proofErr w:type="spellEnd"/>
+      <w:r>
+        <w:rPr>
+          <w:rFonts w:ascii="Courier New" w:hAnsi="Courier New" w:cs="Courier New"/>
+        </w:rPr>
+        <w:t>)</w:t>
       </w:r>
     </w:p>
     <w:p>
@@ -5889,7 +6057,20 @@
           <w:rFonts w:ascii="Courier New" w:hAnsi="Courier New" w:cs="Courier New"/>
         </w:rPr>
         <w:tab/>
-        <w:t>Mystring = “change”</w:t>
+      </w:r>
+      <w:proofErr w:type="spellStart"/>
+      <w:r>
+        <w:rPr>
+          <w:rFonts w:ascii="Courier New" w:hAnsi="Courier New" w:cs="Courier New"/>
+        </w:rPr>
+        <w:t>Mystring</w:t>
+      </w:r>
+      <w:proofErr w:type="spellEnd"/>
+      <w:r>
+        <w:rPr>
+          <w:rFonts w:ascii="Courier New" w:hAnsi="Courier New" w:cs="Courier New"/>
+        </w:rPr>
+        <w:t xml:space="preserve"> = “change”</w:t>
       </w:r>
       <w:r>
         <w:rPr>
@@ -5969,7 +6150,21 @@
         <w:rPr>
           <w:rFonts w:ascii="Courier New" w:hAnsi="Courier New" w:cs="Courier New"/>
         </w:rPr>
-        <w:t>&amp; mystring)</w:t>
+        <w:t xml:space="preserve">&amp; </w:t>
+      </w:r>
+      <w:proofErr w:type="spellStart"/>
+      <w:r>
+        <w:rPr>
+          <w:rFonts w:ascii="Courier New" w:hAnsi="Courier New" w:cs="Courier New"/>
+        </w:rPr>
+        <w:t>mystring</w:t>
+      </w:r>
+      <w:proofErr w:type="spellEnd"/>
+      <w:r>
+        <w:rPr>
+          <w:rFonts w:ascii="Courier New" w:hAnsi="Courier New" w:cs="Courier New"/>
+        </w:rPr>
+        <w:t>)</w:t>
       </w:r>
     </w:p>
     <w:p>
@@ -5995,11 +6190,19 @@
           <w:rFonts w:ascii="Courier New" w:hAnsi="Courier New" w:cs="Courier New"/>
         </w:rPr>
       </w:pPr>
-      <w:r>
-        <w:rPr>
-          <w:rFonts w:ascii="Courier New" w:hAnsi="Courier New" w:cs="Courier New"/>
-        </w:rPr>
-        <w:t>Mystring = “change”; //error</w:t>
+      <w:proofErr w:type="spellStart"/>
+      <w:r>
+        <w:rPr>
+          <w:rFonts w:ascii="Courier New" w:hAnsi="Courier New" w:cs="Courier New"/>
+        </w:rPr>
+        <w:t>Mystring</w:t>
+      </w:r>
+      <w:proofErr w:type="spellEnd"/>
+      <w:r>
+        <w:rPr>
+          <w:rFonts w:ascii="Courier New" w:hAnsi="Courier New" w:cs="Courier New"/>
+        </w:rPr>
+        <w:t xml:space="preserve"> = “change”; //error</w:t>
       </w:r>
     </w:p>
     <w:p>
@@ -6131,7 +6334,21 @@
         <w:rPr>
           <w:rFonts w:ascii="Courier New" w:hAnsi="Courier New" w:cs="Courier New"/>
         </w:rPr>
-        <w:t xml:space="preserve"> f2(const std::string* sptr); </w:t>
+        <w:t xml:space="preserve"> f2(const std::string* </w:t>
+      </w:r>
+      <w:proofErr w:type="spellStart"/>
+      <w:r>
+        <w:rPr>
+          <w:rFonts w:ascii="Courier New" w:hAnsi="Courier New" w:cs="Courier New"/>
+        </w:rPr>
+        <w:t>sptr</w:t>
+      </w:r>
+      <w:proofErr w:type="spellEnd"/>
+      <w:r>
+        <w:rPr>
+          <w:rFonts w:ascii="Courier New" w:hAnsi="Courier New" w:cs="Courier New"/>
+        </w:rPr>
+        <w:t xml:space="preserve">); </w:t>
       </w:r>
       <w:r>
         <w:rPr>
@@ -7687,27 +7904,23 @@
         <w:ind w:left="1440"/>
         <w:rPr>
           <w:rFonts w:ascii="Courier New" w:hAnsi="Courier New" w:cs="Courier New"/>
-          <w:b/>
-        </w:rPr>
-      </w:pPr>
-      <w:r>
-        <w:rPr>
-          <w:rFonts w:ascii="Courier New" w:hAnsi="Courier New" w:cs="Courier New"/>
-          <w:b/>
+        </w:rPr>
+      </w:pPr>
+      <w:r>
+        <w:rPr>
+          <w:rFonts w:ascii="Courier New" w:hAnsi="Courier New" w:cs="Courier New"/>
         </w:rPr>
         <w:t xml:space="preserve">// </w:t>
       </w:r>
       <w:r>
         <w:rPr>
           <w:rFonts w:ascii="Courier New" w:hAnsi="Courier New" w:cs="Courier New"/>
-          <w:b/>
         </w:rPr>
         <w:t>assume</w:t>
       </w:r>
       <w:r>
         <w:rPr>
           <w:rFonts w:ascii="Courier New" w:hAnsi="Courier New" w:cs="Courier New"/>
-          <w:b/>
         </w:rPr>
         <w:t xml:space="preserve"> the following method returns an interface pointer.</w:t>
       </w:r>
@@ -7718,13 +7931,11 @@
         <w:ind w:left="1440"/>
         <w:rPr>
           <w:rFonts w:ascii="Courier New" w:hAnsi="Courier New" w:cs="Courier New"/>
-          <w:b/>
-        </w:rPr>
-      </w:pPr>
-      <w:r>
-        <w:rPr>
-          <w:rFonts w:ascii="Courier New" w:hAnsi="Courier New" w:cs="Courier New"/>
-          <w:b/>
+        </w:rPr>
+      </w:pPr>
+      <w:r>
+        <w:rPr>
+          <w:rFonts w:ascii="Courier New" w:hAnsi="Courier New" w:cs="Courier New"/>
         </w:rPr>
         <w:t>IDraw* pDraw = NULL;</w:t>
       </w:r>
@@ -7735,14 +7946,12 @@
         <w:ind w:left="1440"/>
         <w:rPr>
           <w:rFonts w:ascii="Courier New" w:hAnsi="Courier New" w:cs="Courier New"/>
-          <w:b/>
         </w:rPr>
       </w:pPr>
       <w:proofErr w:type="gramStart"/>
       <w:r>
         <w:rPr>
           <w:rFonts w:ascii="Courier New" w:hAnsi="Courier New" w:cs="Courier New"/>
-          <w:b/>
         </w:rPr>
         <w:t>if</w:t>
       </w:r>
@@ -7750,7 +7959,6 @@
       <w:r>
         <w:rPr>
           <w:rFonts w:ascii="Courier New" w:hAnsi="Courier New" w:cs="Courier New"/>
-          <w:b/>
         </w:rPr>
         <w:t xml:space="preserve"> (GoGetIDraw(&amp;pDraw))   // Success? The object has been AddRef-ed.</w:t>
       </w:r>
@@ -7761,13 +7969,11 @@
         <w:ind w:left="1440"/>
         <w:rPr>
           <w:rFonts w:ascii="Courier New" w:hAnsi="Courier New" w:cs="Courier New"/>
-          <w:b/>
-        </w:rPr>
-      </w:pPr>
-      <w:r>
-        <w:rPr>
-          <w:rFonts w:ascii="Courier New" w:hAnsi="Courier New" w:cs="Courier New"/>
-          <w:b/>
+        </w:rPr>
+      </w:pPr>
+      <w:r>
+        <w:rPr>
+          <w:rFonts w:ascii="Courier New" w:hAnsi="Courier New" w:cs="Courier New"/>
         </w:rPr>
         <w:t>{</w:t>
       </w:r>
@@ -7778,13 +7984,11 @@
         <w:ind w:left="1440"/>
         <w:rPr>
           <w:rFonts w:ascii="Courier New" w:hAnsi="Courier New" w:cs="Courier New"/>
-          <w:b/>
-        </w:rPr>
-      </w:pPr>
-      <w:r>
-        <w:rPr>
-          <w:rFonts w:ascii="Courier New" w:hAnsi="Courier New" w:cs="Courier New"/>
-          <w:b/>
+        </w:rPr>
+      </w:pPr>
+      <w:r>
+        <w:rPr>
+          <w:rFonts w:ascii="Courier New" w:hAnsi="Courier New" w:cs="Courier New"/>
         </w:rPr>
         <w:t xml:space="preserve">     </w:t>
       </w:r>
@@ -7792,7 +7996,6 @@
       <w:r>
         <w:rPr>
           <w:rFonts w:ascii="Courier New" w:hAnsi="Courier New" w:cs="Courier New"/>
-          <w:b/>
         </w:rPr>
         <w:t>pDraw</w:t>
       </w:r>
@@ -7800,7 +8003,6 @@
       <w:r>
         <w:rPr>
           <w:rFonts w:ascii="Courier New" w:hAnsi="Courier New" w:cs="Courier New"/>
-          <w:b/>
         </w:rPr>
         <w:t xml:space="preserve"> -&gt; Draw();</w:t>
       </w:r>
@@ -7811,13 +8013,11 @@
         <w:ind w:left="1440"/>
         <w:rPr>
           <w:rFonts w:ascii="Courier New" w:hAnsi="Courier New" w:cs="Courier New"/>
-          <w:b/>
-        </w:rPr>
-      </w:pPr>
-      <w:r>
-        <w:rPr>
-          <w:rFonts w:ascii="Courier New" w:hAnsi="Courier New" w:cs="Courier New"/>
-          <w:b/>
+        </w:rPr>
+      </w:pPr>
+      <w:r>
+        <w:rPr>
+          <w:rFonts w:ascii="Courier New" w:hAnsi="Courier New" w:cs="Courier New"/>
         </w:rPr>
         <w:t xml:space="preserve">     </w:t>
       </w:r>
@@ -7825,7 +8025,6 @@
       <w:r>
         <w:rPr>
           <w:rFonts w:ascii="Courier New" w:hAnsi="Courier New" w:cs="Courier New"/>
-          <w:b/>
         </w:rPr>
         <w:t>pDraw</w:t>
       </w:r>
@@ -7833,14 +8032,12 @@
       <w:r>
         <w:rPr>
           <w:rFonts w:ascii="Courier New" w:hAnsi="Courier New" w:cs="Courier New"/>
-          <w:b/>
         </w:rPr>
         <w:t xml:space="preserve"> -&gt; </w:t>
       </w:r>
       <w:r>
         <w:rPr>
           <w:rFonts w:ascii="Courier New" w:hAnsi="Courier New" w:cs="Courier New"/>
-          <w:b/>
           <w:bCs/>
         </w:rPr>
         <w:t>Release();</w:t>
@@ -7848,7 +8045,6 @@
       <w:r>
         <w:rPr>
           <w:rFonts w:ascii="Courier New" w:hAnsi="Courier New" w:cs="Courier New"/>
-          <w:b/>
         </w:rPr>
         <w:t xml:space="preserve">  // If this is the only reference, the object is now</w:t>
       </w:r>
@@ -7859,13 +8055,11 @@
         <w:ind w:left="1440"/>
         <w:rPr>
           <w:rFonts w:ascii="Courier New" w:hAnsi="Courier New" w:cs="Courier New"/>
-          <w:b/>
-        </w:rPr>
-      </w:pPr>
-      <w:r>
-        <w:rPr>
-          <w:rFonts w:ascii="Courier New" w:hAnsi="Courier New" w:cs="Courier New"/>
-          <w:b/>
+        </w:rPr>
+      </w:pPr>
+      <w:r>
+        <w:rPr>
+          <w:rFonts w:ascii="Courier New" w:hAnsi="Courier New" w:cs="Courier New"/>
         </w:rPr>
         <w:t xml:space="preserve">                          // destroyed.</w:t>
       </w:r>
@@ -7881,7 +8075,6 @@
       <w:r>
         <w:rPr>
           <w:rFonts w:ascii="Courier New" w:hAnsi="Courier New" w:cs="Courier New"/>
-          <w:b/>
         </w:rPr>
         <w:t>}</w:t>
       </w:r>
@@ -7910,13 +8103,11 @@
         <w:ind w:left="1440"/>
         <w:rPr>
           <w:rFonts w:ascii="Courier New" w:hAnsi="Courier New" w:cs="Courier New"/>
-          <w:b/>
-        </w:rPr>
-      </w:pPr>
-      <w:r>
-        <w:rPr>
-          <w:rFonts w:ascii="Courier New" w:hAnsi="Courier New" w:cs="Courier New"/>
-          <w:b/>
+        </w:rPr>
+      </w:pPr>
+      <w:r>
+        <w:rPr>
+          <w:rFonts w:ascii="Courier New" w:hAnsi="Courier New" w:cs="Courier New"/>
         </w:rPr>
         <w:t xml:space="preserve">// </w:t>
       </w:r>
@@ -7924,7 +8115,6 @@
       <w:r>
         <w:rPr>
           <w:rFonts w:ascii="Courier New" w:hAnsi="Courier New" w:cs="Courier New"/>
-          <w:b/>
         </w:rPr>
         <w:t>Assume</w:t>
       </w:r>
@@ -7932,7 +8122,6 @@
       <w:r>
         <w:rPr>
           <w:rFonts w:ascii="Courier New" w:hAnsi="Courier New" w:cs="Courier New"/>
-          <w:b/>
         </w:rPr>
         <w:t xml:space="preserve"> we have fetched some interfaces and now set one equal to the other.</w:t>
       </w:r>
@@ -7943,14 +8132,12 @@
         <w:ind w:left="1440"/>
         <w:rPr>
           <w:rFonts w:ascii="Courier New" w:hAnsi="Courier New" w:cs="Courier New"/>
-          <w:b/>
         </w:rPr>
       </w:pPr>
       <w:proofErr w:type="gramStart"/>
       <w:r>
         <w:rPr>
           <w:rFonts w:ascii="Courier New" w:hAnsi="Courier New" w:cs="Courier New"/>
-          <w:b/>
         </w:rPr>
         <w:t>pIFaceTwo</w:t>
       </w:r>
@@ -7958,7 +8145,6 @@
       <w:r>
         <w:rPr>
           <w:rFonts w:ascii="Courier New" w:hAnsi="Courier New" w:cs="Courier New"/>
-          <w:b/>
         </w:rPr>
         <w:t xml:space="preserve"> = pIFaceOne;</w:t>
       </w:r>
@@ -7969,14 +8155,12 @@
         <w:ind w:left="1440"/>
         <w:rPr>
           <w:rFonts w:ascii="Courier New" w:hAnsi="Courier New" w:cs="Courier New"/>
-          <w:b/>
         </w:rPr>
       </w:pPr>
       <w:proofErr w:type="gramStart"/>
       <w:r>
         <w:rPr>
           <w:rFonts w:ascii="Courier New" w:hAnsi="Courier New" w:cs="Courier New"/>
-          <w:b/>
         </w:rPr>
         <w:t>pIFaceTwo</w:t>
       </w:r>
@@ -7984,14 +8168,12 @@
       <w:r>
         <w:rPr>
           <w:rFonts w:ascii="Courier New" w:hAnsi="Courier New" w:cs="Courier New"/>
-          <w:b/>
         </w:rPr>
         <w:t xml:space="preserve"> -&gt; </w:t>
       </w:r>
       <w:r>
         <w:rPr>
           <w:rFonts w:ascii="Courier New" w:hAnsi="Courier New" w:cs="Courier New"/>
-          <w:b/>
           <w:bCs/>
         </w:rPr>
         <w:t>AddRef();</w:t>
@@ -8003,13 +8185,11 @@
         <w:ind w:left="1440"/>
         <w:rPr>
           <w:rFonts w:ascii="Courier New" w:hAnsi="Courier New" w:cs="Courier New"/>
-          <w:b/>
-        </w:rPr>
-      </w:pPr>
-      <w:r>
-        <w:rPr>
-          <w:rFonts w:ascii="Courier New" w:hAnsi="Courier New" w:cs="Courier New"/>
-          <w:b/>
+        </w:rPr>
+      </w:pPr>
+      <w:r>
+        <w:rPr>
+          <w:rFonts w:ascii="Courier New" w:hAnsi="Courier New" w:cs="Courier New"/>
         </w:rPr>
         <w:t xml:space="preserve">Functions that take interface pointers as parameters should </w:t>
       </w:r>
@@ -8017,7 +8197,6 @@
       <w:r>
         <w:rPr>
           <w:rFonts w:ascii="Courier New" w:hAnsi="Courier New" w:cs="Courier New"/>
-          <w:b/>
         </w:rPr>
         <w:t>AddRef(</w:t>
       </w:r>
@@ -8025,7 +8204,6 @@
       <w:r>
         <w:rPr>
           <w:rFonts w:ascii="Courier New" w:hAnsi="Courier New" w:cs="Courier New"/>
-          <w:b/>
         </w:rPr>
         <w:t>) and Release() the interface during the method invocation:</w:t>
       </w:r>
@@ -8036,13 +8214,11 @@
         <w:ind w:left="1440"/>
         <w:rPr>
           <w:rFonts w:ascii="Courier New" w:hAnsi="Courier New" w:cs="Courier New"/>
-          <w:b/>
-        </w:rPr>
-      </w:pPr>
-      <w:r>
-        <w:rPr>
-          <w:rFonts w:ascii="Courier New" w:hAnsi="Courier New" w:cs="Courier New"/>
-          <w:b/>
+        </w:rPr>
+      </w:pPr>
+      <w:r>
+        <w:rPr>
+          <w:rFonts w:ascii="Courier New" w:hAnsi="Courier New" w:cs="Courier New"/>
         </w:rPr>
         <w:t xml:space="preserve">// </w:t>
       </w:r>
@@ -8050,7 +8226,6 @@
       <w:r>
         <w:rPr>
           <w:rFonts w:ascii="Courier New" w:hAnsi="Courier New" w:cs="Courier New"/>
-          <w:b/>
         </w:rPr>
         <w:t>This</w:t>
       </w:r>
@@ -8058,7 +8233,6 @@
       <w:r>
         <w:rPr>
           <w:rFonts w:ascii="Courier New" w:hAnsi="Courier New" w:cs="Courier New"/>
-          <w:b/>
         </w:rPr>
         <w:t xml:space="preserve"> method draws any IDraw compatible object.</w:t>
       </w:r>
@@ -8069,31 +8243,49 @@
         <w:ind w:left="1440"/>
         <w:rPr>
           <w:rFonts w:ascii="Courier New" w:hAnsi="Courier New" w:cs="Courier New"/>
-          <w:b/>
-        </w:rPr>
-      </w:pPr>
-      <w:r>
-        <w:rPr>
-          <w:rFonts w:ascii="Courier New" w:hAnsi="Courier New" w:cs="Courier New"/>
-          <w:b/>
+        </w:rPr>
+      </w:pPr>
+      <w:r>
+        <w:rPr>
+          <w:rFonts w:ascii="Courier New" w:hAnsi="Courier New" w:cs="Courier New"/>
         </w:rPr>
         <w:t xml:space="preserve">HRESULT </w:t>
       </w:r>
+      <w:proofErr w:type="spellStart"/>
       <w:proofErr w:type="gramStart"/>
       <w:r>
         <w:rPr>
           <w:rFonts w:ascii="Courier New" w:hAnsi="Courier New" w:cs="Courier New"/>
-          <w:b/>
-        </w:rPr>
-        <w:t>DrawMe(</w:t>
+        </w:rPr>
+        <w:t>DrawMe</w:t>
+      </w:r>
+      <w:proofErr w:type="spellEnd"/>
+      <w:r>
+        <w:rPr>
+          <w:rFonts w:ascii="Courier New" w:hAnsi="Courier New" w:cs="Courier New"/>
+        </w:rPr>
+        <w:t>(</w:t>
       </w:r>
       <w:proofErr w:type="gramEnd"/>
       <w:r>
         <w:rPr>
           <w:rFonts w:ascii="Courier New" w:hAnsi="Courier New" w:cs="Courier New"/>
-          <w:b/>
-        </w:rPr>
-        <w:t>IDraw* pDrawingObject)</w:t>
+        </w:rPr>
+        <w:t xml:space="preserve">IDraw* </w:t>
+      </w:r>
+      <w:proofErr w:type="spellStart"/>
+      <w:r>
+        <w:rPr>
+          <w:rFonts w:ascii="Courier New" w:hAnsi="Courier New" w:cs="Courier New"/>
+        </w:rPr>
+        <w:t>pDrawingObject</w:t>
+      </w:r>
+      <w:proofErr w:type="spellEnd"/>
+      <w:r>
+        <w:rPr>
+          <w:rFonts w:ascii="Courier New" w:hAnsi="Courier New" w:cs="Courier New"/>
+        </w:rPr>
+        <w:t>)</w:t>
       </w:r>
     </w:p>
     <w:p>
@@ -8102,13 +8294,11 @@
         <w:ind w:left="1440"/>
         <w:rPr>
           <w:rFonts w:ascii="Courier New" w:hAnsi="Courier New" w:cs="Courier New"/>
-          <w:b/>
-        </w:rPr>
-      </w:pPr>
-      <w:r>
-        <w:rPr>
-          <w:rFonts w:ascii="Courier New" w:hAnsi="Courier New" w:cs="Courier New"/>
-          <w:b/>
+        </w:rPr>
+      </w:pPr>
+      <w:r>
+        <w:rPr>
+          <w:rFonts w:ascii="Courier New" w:hAnsi="Courier New" w:cs="Courier New"/>
         </w:rPr>
         <w:t>{</w:t>
       </w:r>
@@ -8119,36 +8309,33 @@
         <w:ind w:left="1440"/>
         <w:rPr>
           <w:rFonts w:ascii="Courier New" w:hAnsi="Courier New" w:cs="Courier New"/>
-          <w:b/>
-        </w:rPr>
-      </w:pPr>
-      <w:r>
-        <w:rPr>
-          <w:rFonts w:ascii="Courier New" w:hAnsi="Courier New" w:cs="Courier New"/>
-          <w:b/>
+        </w:rPr>
+      </w:pPr>
+      <w:r>
+        <w:rPr>
+          <w:rFonts w:ascii="Courier New" w:hAnsi="Courier New" w:cs="Courier New"/>
         </w:rPr>
         <w:t xml:space="preserve">     </w:t>
       </w:r>
+      <w:proofErr w:type="spellStart"/>
       <w:proofErr w:type="gramStart"/>
       <w:r>
         <w:rPr>
           <w:rFonts w:ascii="Courier New" w:hAnsi="Courier New" w:cs="Courier New"/>
-          <w:b/>
         </w:rPr>
         <w:t>pDrawingObject</w:t>
       </w:r>
+      <w:proofErr w:type="spellEnd"/>
       <w:proofErr w:type="gramEnd"/>
       <w:r>
         <w:rPr>
           <w:rFonts w:ascii="Courier New" w:hAnsi="Courier New" w:cs="Courier New"/>
-          <w:b/>
         </w:rPr>
         <w:t xml:space="preserve"> -&gt; </w:t>
       </w:r>
       <w:r>
         <w:rPr>
           <w:rFonts w:ascii="Courier New" w:hAnsi="Courier New" w:cs="Courier New"/>
-          <w:b/>
           <w:bCs/>
         </w:rPr>
         <w:t>AddRef();</w:t>
@@ -8156,7 +8343,6 @@
       <w:r>
         <w:rPr>
           <w:rFonts w:ascii="Courier New" w:hAnsi="Courier New" w:cs="Courier New"/>
-          <w:b/>
         </w:rPr>
         <w:t xml:space="preserve">          // We are using this object.</w:t>
       </w:r>
@@ -8167,29 +8353,27 @@
         <w:ind w:left="1440"/>
         <w:rPr>
           <w:rFonts w:ascii="Courier New" w:hAnsi="Courier New" w:cs="Courier New"/>
-          <w:b/>
-        </w:rPr>
-      </w:pPr>
-      <w:r>
-        <w:rPr>
-          <w:rFonts w:ascii="Courier New" w:hAnsi="Courier New" w:cs="Courier New"/>
-          <w:b/>
+        </w:rPr>
+      </w:pPr>
+      <w:r>
+        <w:rPr>
+          <w:rFonts w:ascii="Courier New" w:hAnsi="Courier New" w:cs="Courier New"/>
         </w:rPr>
         <w:t xml:space="preserve">     </w:t>
       </w:r>
+      <w:proofErr w:type="spellStart"/>
       <w:proofErr w:type="gramStart"/>
       <w:r>
         <w:rPr>
           <w:rFonts w:ascii="Courier New" w:hAnsi="Courier New" w:cs="Courier New"/>
-          <w:b/>
         </w:rPr>
         <w:t>pDrawingObject</w:t>
       </w:r>
+      <w:proofErr w:type="spellEnd"/>
       <w:proofErr w:type="gramEnd"/>
       <w:r>
         <w:rPr>
           <w:rFonts w:ascii="Courier New" w:hAnsi="Courier New" w:cs="Courier New"/>
-          <w:b/>
         </w:rPr>
         <w:t xml:space="preserve"> -&gt; Draw();</w:t>
       </w:r>
@@ -8200,36 +8384,33 @@
         <w:ind w:left="1440"/>
         <w:rPr>
           <w:rFonts w:ascii="Courier New" w:hAnsi="Courier New" w:cs="Courier New"/>
-          <w:b/>
-        </w:rPr>
-      </w:pPr>
-      <w:r>
-        <w:rPr>
-          <w:rFonts w:ascii="Courier New" w:hAnsi="Courier New" w:cs="Courier New"/>
-          <w:b/>
+        </w:rPr>
+      </w:pPr>
+      <w:r>
+        <w:rPr>
+          <w:rFonts w:ascii="Courier New" w:hAnsi="Courier New" w:cs="Courier New"/>
         </w:rPr>
         <w:t xml:space="preserve">     </w:t>
       </w:r>
+      <w:proofErr w:type="spellStart"/>
       <w:proofErr w:type="gramStart"/>
       <w:r>
         <w:rPr>
           <w:rFonts w:ascii="Courier New" w:hAnsi="Courier New" w:cs="Courier New"/>
-          <w:b/>
         </w:rPr>
         <w:t>pDrawingObject</w:t>
       </w:r>
+      <w:proofErr w:type="spellEnd"/>
       <w:proofErr w:type="gramEnd"/>
       <w:r>
         <w:rPr>
           <w:rFonts w:ascii="Courier New" w:hAnsi="Courier New" w:cs="Courier New"/>
-          <w:b/>
         </w:rPr>
         <w:t xml:space="preserve"> -&gt; </w:t>
       </w:r>
       <w:r>
         <w:rPr>
           <w:rFonts w:ascii="Courier New" w:hAnsi="Courier New" w:cs="Courier New"/>
-          <w:b/>
           <w:bCs/>
         </w:rPr>
         <w:t>Release();</w:t>
@@ -8237,7 +8418,6 @@
       <w:r>
         <w:rPr>
           <w:rFonts w:ascii="Courier New" w:hAnsi="Courier New" w:cs="Courier New"/>
-          <w:b/>
         </w:rPr>
         <w:t xml:space="preserve">          // All done.</w:t>
       </w:r>
@@ -8247,19 +8427,24 @@
         <w:pStyle w:val="NoSpacing"/>
         <w:ind w:left="1440"/>
         <w:rPr>
-          <w:b/>
-        </w:rPr>
-      </w:pPr>
-      <w:r>
-        <w:rPr>
-          <w:rFonts w:ascii="Courier New" w:hAnsi="Courier New" w:cs="Courier New"/>
-          <w:b/>
+          <w:rFonts w:ascii="Courier New" w:hAnsi="Courier New" w:cs="Courier New"/>
+        </w:rPr>
+      </w:pPr>
+      <w:r>
+        <w:rPr>
+          <w:rFonts w:ascii="Courier New" w:hAnsi="Courier New" w:cs="Courier New"/>
         </w:rPr>
         <w:t>}</w:t>
       </w:r>
     </w:p>
     <w:p>
       <w:pPr>
+        <w:pStyle w:val="NoSpacing"/>
+        <w:ind w:left="1440"/>
+      </w:pPr>
+    </w:p>
+    <w:p>
+      <w:pPr>
         <w:jc w:val="both"/>
         <w:rPr>
           <w:rFonts w:cstheme="minorHAnsi"/>
@@ -8271,19 +8456,29 @@
         </w:rPr>
         <w:t xml:space="preserve">At times, these calls may seem redundant, although technically correct. You can minimize </w:t>
       </w:r>
-      <w:proofErr w:type="gramStart"/>
-      <w:r>
-        <w:rPr>
-          <w:rFonts w:cstheme="minorHAnsi"/>
-        </w:rPr>
-        <w:t>AddRef(</w:t>
-      </w:r>
-      <w:proofErr w:type="gramEnd"/>
-      <w:r>
-        <w:rPr>
-          <w:rFonts w:cstheme="minorHAnsi"/>
-        </w:rPr>
-        <w:t xml:space="preserve">) and Release() calls under a few circumstances; however, with these rules fixed in your head, you can be assured objects are deleted from memory as efficiently as possible. It is far better to add in explicit </w:t>
+      <w:r>
+        <w:rPr>
+          <w:rFonts w:cstheme="minorHAnsi"/>
+        </w:rPr>
+        <w:t>AddRef (</w:t>
+      </w:r>
+      <w:r>
+        <w:rPr>
+          <w:rFonts w:cstheme="minorHAnsi"/>
+        </w:rPr>
+        <w:t xml:space="preserve">) and </w:t>
+      </w:r>
+      <w:r>
+        <w:rPr>
+          <w:rFonts w:cstheme="minorHAnsi"/>
+        </w:rPr>
+        <w:t>Release (</w:t>
+      </w:r>
+      <w:r>
+        <w:rPr>
+          <w:rFonts w:cstheme="minorHAnsi"/>
+        </w:rPr>
+        <w:t xml:space="preserve">) calls under a few circumstances; however, with these rules fixed in your head, you can be assured objects are deleted from memory as efficiently as possible. It is far better to add in explicit </w:t>
       </w:r>
       <w:r>
         <w:rPr>
@@ -8343,8 +8538,6 @@
         </w:rPr>
         <w:t xml:space="preserve"> where we indirectly deallocated our C3DRect using a custom API call (</w:t>
       </w:r>
-      <w:bookmarkStart w:id="13" w:name="_GoBack"/>
-      <w:bookmarkEnd w:id="13"/>
       <w:r>
         <w:rPr>
           <w:rFonts w:cstheme="minorHAnsi"/>
@@ -8396,6 +8589,405 @@
           <w:rFonts w:cstheme="minorHAnsi"/>
         </w:rPr>
       </w:pPr>
+    </w:p>
+    <w:p>
+      <w:pPr>
+        <w:jc w:val="both"/>
+        <w:rPr>
+          <w:rFonts w:cstheme="minorHAnsi"/>
+          <w:b/>
+          <w:bCs/>
+          <w:sz w:val="28"/>
+          <w:szCs w:val="28"/>
+        </w:rPr>
+      </w:pPr>
+      <w:bookmarkStart w:id="13" w:name="225"/>
+      <w:bookmarkStart w:id="14" w:name="wbp07Chapter3P360"/>
+      <w:bookmarkEnd w:id="13"/>
+      <w:bookmarkEnd w:id="14"/>
+      <w:r>
+        <w:rPr>
+          <w:rFonts w:cstheme="minorHAnsi"/>
+          <w:b/>
+          <w:bCs/>
+          <w:sz w:val="28"/>
+          <w:szCs w:val="28"/>
+        </w:rPr>
+        <w:t>IUnknown Establishes an Object's Identity</w:t>
+      </w:r>
+    </w:p>
+    <w:p>
+      <w:pPr>
+        <w:jc w:val="both"/>
+        <w:rPr>
+          <w:rFonts w:cstheme="minorHAnsi"/>
+        </w:rPr>
+      </w:pPr>
+      <w:r>
+        <w:rPr>
+          <w:rFonts w:cstheme="minorHAnsi"/>
+        </w:rPr>
+        <w:t xml:space="preserve">You have seen that this single COM interface is responsible for the basic riggings of a COM class: object lifetime and handing out interface pointers. </w:t>
+      </w:r>
+      <w:r>
+        <w:rPr>
+          <w:rFonts w:cstheme="minorHAnsi"/>
+        </w:rPr>
+        <w:t>QueryI</w:t>
+      </w:r>
+      <w:r>
+        <w:rPr>
+          <w:rFonts w:cstheme="minorHAnsi"/>
+        </w:rPr>
+        <w:t>nterface () has been defined by the COM specification with the following requirement in mind:</w:t>
+      </w:r>
+    </w:p>
+    <w:p>
+      <w:pPr>
+        <w:jc w:val="both"/>
+        <w:rPr>
+          <w:rFonts w:cstheme="minorHAnsi"/>
+        </w:rPr>
+      </w:pPr>
+      <w:r>
+        <w:rPr>
+          <w:rFonts w:cstheme="minorHAnsi"/>
+        </w:rPr>
+        <w:t xml:space="preserve">If a client has some interface pointer, the client must be able to navigate to </w:t>
+      </w:r>
+      <w:r>
+        <w:rPr>
+          <w:rFonts w:cstheme="minorHAnsi"/>
+          <w:u w:val="single"/>
+        </w:rPr>
+        <w:t>any other</w:t>
+      </w:r>
+      <w:r>
+        <w:rPr>
+          <w:rFonts w:cstheme="minorHAnsi"/>
+        </w:rPr>
+        <w:t xml:space="preserve"> interface on the object from that pointer.</w:t>
+      </w:r>
+    </w:p>
+    <w:p>
+      <w:pPr>
+        <w:jc w:val="both"/>
+        <w:rPr>
+          <w:rFonts w:cstheme="minorHAnsi"/>
+        </w:rPr>
+      </w:pPr>
+      <w:r>
+        <w:rPr>
+          <w:rFonts w:cstheme="minorHAnsi"/>
+        </w:rPr>
+        <w:t>In other words, QueryInterface () must ensure the rules of reflexivity, symmetry, and transitivity. This breaks down to the following set of guidelines:</w:t>
+      </w:r>
+    </w:p>
+    <w:p>
+      <w:pPr>
+        <w:numPr>
+          <w:ilvl w:val="0"/>
+          <w:numId w:val="13"/>
+        </w:numPr>
+        <w:jc w:val="both"/>
+        <w:rPr>
+          <w:rFonts w:cstheme="minorHAnsi"/>
+        </w:rPr>
+      </w:pPr>
+      <w:r>
+        <w:rPr>
+          <w:rFonts w:cstheme="minorHAnsi"/>
+          <w:b/>
+          <w:bCs/>
+        </w:rPr>
+        <w:t xml:space="preserve">Reflexivity: </w:t>
+      </w:r>
+      <w:r>
+        <w:rPr>
+          <w:rFonts w:cstheme="minorHAnsi"/>
+        </w:rPr>
+        <w:t xml:space="preserve">If a client has an interface pointer, </w:t>
+      </w:r>
+      <w:proofErr w:type="spellStart"/>
+      <w:r>
+        <w:rPr>
+          <w:rFonts w:cstheme="minorHAnsi"/>
+        </w:rPr>
+        <w:t>pA</w:t>
+      </w:r>
+      <w:proofErr w:type="spellEnd"/>
+      <w:r>
+        <w:rPr>
+          <w:rFonts w:cstheme="minorHAnsi"/>
+        </w:rPr>
+        <w:t xml:space="preserve">, a client must be able to query </w:t>
+      </w:r>
+      <w:proofErr w:type="spellStart"/>
+      <w:r>
+        <w:rPr>
+          <w:rFonts w:cstheme="minorHAnsi"/>
+        </w:rPr>
+        <w:t>pA</w:t>
+      </w:r>
+      <w:proofErr w:type="spellEnd"/>
+      <w:r>
+        <w:rPr>
+          <w:rFonts w:cstheme="minorHAnsi"/>
+        </w:rPr>
+        <w:t xml:space="preserve"> for itself.</w:t>
+      </w:r>
+    </w:p>
+    <w:p>
+      <w:pPr>
+        <w:numPr>
+          <w:ilvl w:val="0"/>
+          <w:numId w:val="13"/>
+        </w:numPr>
+        <w:jc w:val="both"/>
+        <w:rPr>
+          <w:rFonts w:cstheme="minorHAnsi"/>
+        </w:rPr>
+      </w:pPr>
+      <w:r>
+        <w:rPr>
+          <w:rFonts w:cstheme="minorHAnsi"/>
+          <w:b/>
+          <w:bCs/>
+        </w:rPr>
+        <w:t>Symmetry:  </w:t>
+      </w:r>
+      <w:r>
+        <w:rPr>
+          <w:rFonts w:cstheme="minorHAnsi"/>
+        </w:rPr>
+        <w:t xml:space="preserve">If a client can navigate from an interface pointer, </w:t>
+      </w:r>
+      <w:proofErr w:type="spellStart"/>
+      <w:r>
+        <w:rPr>
+          <w:rFonts w:cstheme="minorHAnsi"/>
+        </w:rPr>
+        <w:t>pA</w:t>
+      </w:r>
+      <w:proofErr w:type="spellEnd"/>
+      <w:r>
+        <w:rPr>
+          <w:rFonts w:cstheme="minorHAnsi"/>
+        </w:rPr>
+        <w:t xml:space="preserve">, to another interface pointer, </w:t>
+      </w:r>
+      <w:proofErr w:type="spellStart"/>
+      <w:proofErr w:type="gramStart"/>
+      <w:r>
+        <w:rPr>
+          <w:rFonts w:cstheme="minorHAnsi"/>
+        </w:rPr>
+        <w:t>pB</w:t>
+      </w:r>
+      <w:proofErr w:type="spellEnd"/>
+      <w:proofErr w:type="gramEnd"/>
+      <w:r>
+        <w:rPr>
+          <w:rFonts w:cstheme="minorHAnsi"/>
+        </w:rPr>
+        <w:t xml:space="preserve">, the client must be able to navigate from </w:t>
+      </w:r>
+      <w:proofErr w:type="spellStart"/>
+      <w:r>
+        <w:rPr>
+          <w:rFonts w:cstheme="minorHAnsi"/>
+        </w:rPr>
+        <w:t>pB</w:t>
+      </w:r>
+      <w:proofErr w:type="spellEnd"/>
+      <w:r>
+        <w:rPr>
+          <w:rFonts w:cstheme="minorHAnsi"/>
+        </w:rPr>
+        <w:t xml:space="preserve"> back to </w:t>
+      </w:r>
+      <w:proofErr w:type="spellStart"/>
+      <w:r>
+        <w:rPr>
+          <w:rFonts w:cstheme="minorHAnsi"/>
+        </w:rPr>
+        <w:t>pA.</w:t>
+      </w:r>
+      <w:proofErr w:type="spellEnd"/>
+    </w:p>
+    <w:p>
+      <w:pPr>
+        <w:numPr>
+          <w:ilvl w:val="0"/>
+          <w:numId w:val="13"/>
+        </w:numPr>
+        <w:jc w:val="both"/>
+        <w:rPr>
+          <w:rFonts w:cstheme="minorHAnsi"/>
+        </w:rPr>
+      </w:pPr>
+      <w:r>
+        <w:rPr>
+          <w:rFonts w:cstheme="minorHAnsi"/>
+          <w:b/>
+          <w:bCs/>
+        </w:rPr>
+        <w:t>Transitivity:  </w:t>
+      </w:r>
+      <w:r>
+        <w:rPr>
+          <w:rFonts w:cstheme="minorHAnsi"/>
+        </w:rPr>
+        <w:t xml:space="preserve">If a client can navigate from </w:t>
+      </w:r>
+      <w:proofErr w:type="spellStart"/>
+      <w:r>
+        <w:rPr>
+          <w:rFonts w:cstheme="minorHAnsi"/>
+        </w:rPr>
+        <w:t>pA</w:t>
+      </w:r>
+      <w:proofErr w:type="spellEnd"/>
+      <w:r>
+        <w:rPr>
+          <w:rFonts w:cstheme="minorHAnsi"/>
+        </w:rPr>
+        <w:t xml:space="preserve"> to </w:t>
+      </w:r>
+      <w:proofErr w:type="spellStart"/>
+      <w:proofErr w:type="gramStart"/>
+      <w:r>
+        <w:rPr>
+          <w:rFonts w:cstheme="minorHAnsi"/>
+        </w:rPr>
+        <w:t>pB</w:t>
+      </w:r>
+      <w:proofErr w:type="spellEnd"/>
+      <w:proofErr w:type="gramEnd"/>
+      <w:r>
+        <w:rPr>
+          <w:rFonts w:cstheme="minorHAnsi"/>
+        </w:rPr>
+        <w:t xml:space="preserve">, and from </w:t>
+      </w:r>
+      <w:proofErr w:type="spellStart"/>
+      <w:r>
+        <w:rPr>
+          <w:rFonts w:cstheme="minorHAnsi"/>
+        </w:rPr>
+        <w:t>pB</w:t>
+      </w:r>
+      <w:proofErr w:type="spellEnd"/>
+      <w:r>
+        <w:rPr>
+          <w:rFonts w:cstheme="minorHAnsi"/>
+        </w:rPr>
+        <w:t xml:space="preserve"> to </w:t>
+      </w:r>
+      <w:proofErr w:type="spellStart"/>
+      <w:r>
+        <w:rPr>
+          <w:rFonts w:cstheme="minorHAnsi"/>
+        </w:rPr>
+        <w:t>pC</w:t>
+      </w:r>
+      <w:proofErr w:type="spellEnd"/>
+      <w:r>
+        <w:rPr>
+          <w:rFonts w:cstheme="minorHAnsi"/>
+        </w:rPr>
+        <w:t xml:space="preserve">, the client must be able to return from </w:t>
+      </w:r>
+      <w:proofErr w:type="spellStart"/>
+      <w:r>
+        <w:rPr>
+          <w:rFonts w:cstheme="minorHAnsi"/>
+        </w:rPr>
+        <w:t>pC</w:t>
+      </w:r>
+      <w:proofErr w:type="spellEnd"/>
+      <w:r>
+        <w:rPr>
+          <w:rFonts w:cstheme="minorHAnsi"/>
+        </w:rPr>
+        <w:t xml:space="preserve"> to </w:t>
+      </w:r>
+      <w:proofErr w:type="spellStart"/>
+      <w:r>
+        <w:rPr>
+          <w:rFonts w:cstheme="minorHAnsi"/>
+        </w:rPr>
+        <w:t>pA.</w:t>
+      </w:r>
+      <w:proofErr w:type="spellEnd"/>
+    </w:p>
+    <w:p>
+      <w:pPr>
+        <w:jc w:val="both"/>
+        <w:rPr>
+          <w:rFonts w:cstheme="minorHAnsi"/>
+        </w:rPr>
+      </w:pPr>
+      <w:r>
+        <w:rPr>
+          <w:rFonts w:cstheme="minorHAnsi"/>
+        </w:rPr>
+        <w:t>What these rules mean to a client is simple: "</w:t>
+      </w:r>
+      <w:bookmarkStart w:id="15" w:name="_GoBack"/>
+      <w:r>
+        <w:rPr>
+          <w:rFonts w:cstheme="minorHAnsi"/>
+          <w:b/>
+        </w:rPr>
+        <w:t>From a valid interface pointer I can get to any other interface on the object.</w:t>
+      </w:r>
+      <w:bookmarkEnd w:id="15"/>
+      <w:r>
+        <w:rPr>
+          <w:rFonts w:cstheme="minorHAnsi"/>
+        </w:rPr>
+        <w:t>"</w:t>
+      </w:r>
+    </w:p>
+    <w:p>
+      <w:pPr>
+        <w:jc w:val="both"/>
+        <w:rPr>
+          <w:rFonts w:cstheme="minorHAnsi"/>
+        </w:rPr>
+      </w:pPr>
+      <w:r>
+        <w:rPr>
+          <w:rFonts w:cstheme="minorHAnsi"/>
+        </w:rPr>
+        <w:t xml:space="preserve">In order to ensure your </w:t>
+      </w:r>
+      <w:r>
+        <w:rPr>
+          <w:rFonts w:cstheme="minorHAnsi"/>
+          <w:b/>
+        </w:rPr>
+        <w:t>coclasses</w:t>
+      </w:r>
+      <w:r>
+        <w:rPr>
+          <w:rFonts w:cstheme="minorHAnsi"/>
+        </w:rPr>
+        <w:t xml:space="preserve"> support each of these rules, be sure each custom interface derives from an IUnknown-derived interface, and in the implementation of QueryInterface() include a provision for each and every interface on the object. Be extra careful to ensure that if your coclass supports a versioned interface (IDraw, IDraw2), a provision for each version is supported in your </w:t>
+      </w:r>
+      <w:r>
+        <w:rPr>
+          <w:rFonts w:cstheme="minorHAnsi"/>
+        </w:rPr>
+        <w:t>QueryInterface (</w:t>
+      </w:r>
+      <w:r>
+        <w:rPr>
+          <w:rFonts w:cstheme="minorHAnsi"/>
+        </w:rPr>
+        <w:t>) logic, not a single test for the most derived interface.</w:t>
+      </w:r>
     </w:p>
     <w:p>
       <w:pPr>
@@ -8695,7 +9287,7 @@
           <w:rPr>
             <w:noProof/>
           </w:rPr>
-          <w:t>18</w:t>
+          <w:t>19</w:t>
         </w:r>
         <w:r>
           <w:rPr>
@@ -9282,612 +9874,9 @@
     </w:lvl>
   </w:abstractNum>
   <w:abstractNum w:abstractNumId="5" w15:restartNumberingAfterBreak="0">
-    <w:nsid w:val="3E3824AD"/>
-    <w:multiLevelType w:val="hybridMultilevel"/>
-    <w:tmpl w:val="65584660"/>
-    <w:lvl w:ilvl="0" w:tplc="40090001">
-      <w:start w:val="1"/>
-      <w:numFmt w:val="bullet"/>
-      <w:lvlText w:val=""/>
-      <w:lvlJc w:val="left"/>
-      <w:pPr>
-        <w:ind w:left="720" w:hanging="360"/>
-      </w:pPr>
-      <w:rPr>
-        <w:rFonts w:ascii="Symbol" w:hAnsi="Symbol" w:hint="default"/>
-      </w:rPr>
-    </w:lvl>
-    <w:lvl w:ilvl="1" w:tplc="40090003" w:tentative="1">
-      <w:start w:val="1"/>
-      <w:numFmt w:val="bullet"/>
-      <w:lvlText w:val="o"/>
-      <w:lvlJc w:val="left"/>
-      <w:pPr>
-        <w:ind w:left="1440" w:hanging="360"/>
-      </w:pPr>
-      <w:rPr>
-        <w:rFonts w:ascii="Courier New" w:hAnsi="Courier New" w:cs="Courier New" w:hint="default"/>
-      </w:rPr>
-    </w:lvl>
-    <w:lvl w:ilvl="2" w:tplc="40090005" w:tentative="1">
-      <w:start w:val="1"/>
-      <w:numFmt w:val="bullet"/>
-      <w:lvlText w:val=""/>
-      <w:lvlJc w:val="left"/>
-      <w:pPr>
-        <w:ind w:left="2160" w:hanging="360"/>
-      </w:pPr>
-      <w:rPr>
-        <w:rFonts w:ascii="Wingdings" w:hAnsi="Wingdings" w:hint="default"/>
-      </w:rPr>
-    </w:lvl>
-    <w:lvl w:ilvl="3" w:tplc="40090001" w:tentative="1">
-      <w:start w:val="1"/>
-      <w:numFmt w:val="bullet"/>
-      <w:lvlText w:val=""/>
-      <w:lvlJc w:val="left"/>
-      <w:pPr>
-        <w:ind w:left="2880" w:hanging="360"/>
-      </w:pPr>
-      <w:rPr>
-        <w:rFonts w:ascii="Symbol" w:hAnsi="Symbol" w:hint="default"/>
-      </w:rPr>
-    </w:lvl>
-    <w:lvl w:ilvl="4" w:tplc="40090003" w:tentative="1">
-      <w:start w:val="1"/>
-      <w:numFmt w:val="bullet"/>
-      <w:lvlText w:val="o"/>
-      <w:lvlJc w:val="left"/>
-      <w:pPr>
-        <w:ind w:left="3600" w:hanging="360"/>
-      </w:pPr>
-      <w:rPr>
-        <w:rFonts w:ascii="Courier New" w:hAnsi="Courier New" w:cs="Courier New" w:hint="default"/>
-      </w:rPr>
-    </w:lvl>
-    <w:lvl w:ilvl="5" w:tplc="40090005" w:tentative="1">
-      <w:start w:val="1"/>
-      <w:numFmt w:val="bullet"/>
-      <w:lvlText w:val=""/>
-      <w:lvlJc w:val="left"/>
-      <w:pPr>
-        <w:ind w:left="4320" w:hanging="360"/>
-      </w:pPr>
-      <w:rPr>
-        <w:rFonts w:ascii="Wingdings" w:hAnsi="Wingdings" w:hint="default"/>
-      </w:rPr>
-    </w:lvl>
-    <w:lvl w:ilvl="6" w:tplc="40090001" w:tentative="1">
-      <w:start w:val="1"/>
-      <w:numFmt w:val="bullet"/>
-      <w:lvlText w:val=""/>
-      <w:lvlJc w:val="left"/>
-      <w:pPr>
-        <w:ind w:left="5040" w:hanging="360"/>
-      </w:pPr>
-      <w:rPr>
-        <w:rFonts w:ascii="Symbol" w:hAnsi="Symbol" w:hint="default"/>
-      </w:rPr>
-    </w:lvl>
-    <w:lvl w:ilvl="7" w:tplc="40090003" w:tentative="1">
-      <w:start w:val="1"/>
-      <w:numFmt w:val="bullet"/>
-      <w:lvlText w:val="o"/>
-      <w:lvlJc w:val="left"/>
-      <w:pPr>
-        <w:ind w:left="5760" w:hanging="360"/>
-      </w:pPr>
-      <w:rPr>
-        <w:rFonts w:ascii="Courier New" w:hAnsi="Courier New" w:cs="Courier New" w:hint="default"/>
-      </w:rPr>
-    </w:lvl>
-    <w:lvl w:ilvl="8" w:tplc="40090005" w:tentative="1">
-      <w:start w:val="1"/>
-      <w:numFmt w:val="bullet"/>
-      <w:lvlText w:val=""/>
-      <w:lvlJc w:val="left"/>
-      <w:pPr>
-        <w:ind w:left="6480" w:hanging="360"/>
-      </w:pPr>
-      <w:rPr>
-        <w:rFonts w:ascii="Wingdings" w:hAnsi="Wingdings" w:hint="default"/>
-      </w:rPr>
-    </w:lvl>
-  </w:abstractNum>
-  <w:abstractNum w:abstractNumId="6" w15:restartNumberingAfterBreak="0">
-    <w:nsid w:val="54285597"/>
-    <w:multiLevelType w:val="hybridMultilevel"/>
-    <w:tmpl w:val="9D822798"/>
-    <w:lvl w:ilvl="0" w:tplc="4009000F">
-      <w:start w:val="1"/>
-      <w:numFmt w:val="decimal"/>
-      <w:lvlText w:val="%1."/>
-      <w:lvlJc w:val="left"/>
-      <w:pPr>
-        <w:ind w:left="720" w:hanging="360"/>
-      </w:pPr>
-    </w:lvl>
-    <w:lvl w:ilvl="1" w:tplc="40090019" w:tentative="1">
-      <w:start w:val="1"/>
-      <w:numFmt w:val="lowerLetter"/>
-      <w:lvlText w:val="%2."/>
-      <w:lvlJc w:val="left"/>
-      <w:pPr>
-        <w:ind w:left="1440" w:hanging="360"/>
-      </w:pPr>
-    </w:lvl>
-    <w:lvl w:ilvl="2" w:tplc="4009001B" w:tentative="1">
-      <w:start w:val="1"/>
-      <w:numFmt w:val="lowerRoman"/>
-      <w:lvlText w:val="%3."/>
-      <w:lvlJc w:val="right"/>
-      <w:pPr>
-        <w:ind w:left="2160" w:hanging="180"/>
-      </w:pPr>
-    </w:lvl>
-    <w:lvl w:ilvl="3" w:tplc="4009000F" w:tentative="1">
-      <w:start w:val="1"/>
-      <w:numFmt w:val="decimal"/>
-      <w:lvlText w:val="%4."/>
-      <w:lvlJc w:val="left"/>
-      <w:pPr>
-        <w:ind w:left="2880" w:hanging="360"/>
-      </w:pPr>
-    </w:lvl>
-    <w:lvl w:ilvl="4" w:tplc="40090019" w:tentative="1">
-      <w:start w:val="1"/>
-      <w:numFmt w:val="lowerLetter"/>
-      <w:lvlText w:val="%5."/>
-      <w:lvlJc w:val="left"/>
-      <w:pPr>
-        <w:ind w:left="3600" w:hanging="360"/>
-      </w:pPr>
-    </w:lvl>
-    <w:lvl w:ilvl="5" w:tplc="4009001B" w:tentative="1">
-      <w:start w:val="1"/>
-      <w:numFmt w:val="lowerRoman"/>
-      <w:lvlText w:val="%6."/>
-      <w:lvlJc w:val="right"/>
-      <w:pPr>
-        <w:ind w:left="4320" w:hanging="180"/>
-      </w:pPr>
-    </w:lvl>
-    <w:lvl w:ilvl="6" w:tplc="4009000F" w:tentative="1">
-      <w:start w:val="1"/>
-      <w:numFmt w:val="decimal"/>
-      <w:lvlText w:val="%7."/>
-      <w:lvlJc w:val="left"/>
-      <w:pPr>
-        <w:ind w:left="5040" w:hanging="360"/>
-      </w:pPr>
-    </w:lvl>
-    <w:lvl w:ilvl="7" w:tplc="40090019" w:tentative="1">
-      <w:start w:val="1"/>
-      <w:numFmt w:val="lowerLetter"/>
-      <w:lvlText w:val="%8."/>
-      <w:lvlJc w:val="left"/>
-      <w:pPr>
-        <w:ind w:left="5760" w:hanging="360"/>
-      </w:pPr>
-    </w:lvl>
-    <w:lvl w:ilvl="8" w:tplc="4009001B" w:tentative="1">
-      <w:start w:val="1"/>
-      <w:numFmt w:val="lowerRoman"/>
-      <w:lvlText w:val="%9."/>
-      <w:lvlJc w:val="right"/>
-      <w:pPr>
-        <w:ind w:left="6480" w:hanging="180"/>
-      </w:pPr>
-    </w:lvl>
-  </w:abstractNum>
-  <w:abstractNum w:abstractNumId="7" w15:restartNumberingAfterBreak="0">
-    <w:nsid w:val="696462F0"/>
-    <w:multiLevelType w:val="hybridMultilevel"/>
-    <w:tmpl w:val="A48CFCB6"/>
-    <w:lvl w:ilvl="0" w:tplc="40090001">
-      <w:start w:val="1"/>
-      <w:numFmt w:val="bullet"/>
-      <w:lvlText w:val=""/>
-      <w:lvlJc w:val="left"/>
-      <w:pPr>
-        <w:ind w:left="720" w:hanging="360"/>
-      </w:pPr>
-      <w:rPr>
-        <w:rFonts w:ascii="Symbol" w:hAnsi="Symbol" w:hint="default"/>
-      </w:rPr>
-    </w:lvl>
-    <w:lvl w:ilvl="1" w:tplc="40090003">
-      <w:start w:val="1"/>
-      <w:numFmt w:val="bullet"/>
-      <w:lvlText w:val="o"/>
-      <w:lvlJc w:val="left"/>
-      <w:pPr>
-        <w:ind w:left="1440" w:hanging="360"/>
-      </w:pPr>
-      <w:rPr>
-        <w:rFonts w:ascii="Courier New" w:hAnsi="Courier New" w:cs="Courier New" w:hint="default"/>
-      </w:rPr>
-    </w:lvl>
-    <w:lvl w:ilvl="2" w:tplc="40090005" w:tentative="1">
-      <w:start w:val="1"/>
-      <w:numFmt w:val="bullet"/>
-      <w:lvlText w:val=""/>
-      <w:lvlJc w:val="left"/>
-      <w:pPr>
-        <w:ind w:left="2160" w:hanging="360"/>
-      </w:pPr>
-      <w:rPr>
-        <w:rFonts w:ascii="Wingdings" w:hAnsi="Wingdings" w:hint="default"/>
-      </w:rPr>
-    </w:lvl>
-    <w:lvl w:ilvl="3" w:tplc="40090001" w:tentative="1">
-      <w:start w:val="1"/>
-      <w:numFmt w:val="bullet"/>
-      <w:lvlText w:val=""/>
-      <w:lvlJc w:val="left"/>
-      <w:pPr>
-        <w:ind w:left="2880" w:hanging="360"/>
-      </w:pPr>
-      <w:rPr>
-        <w:rFonts w:ascii="Symbol" w:hAnsi="Symbol" w:hint="default"/>
-      </w:rPr>
-    </w:lvl>
-    <w:lvl w:ilvl="4" w:tplc="40090003" w:tentative="1">
-      <w:start w:val="1"/>
-      <w:numFmt w:val="bullet"/>
-      <w:lvlText w:val="o"/>
-      <w:lvlJc w:val="left"/>
-      <w:pPr>
-        <w:ind w:left="3600" w:hanging="360"/>
-      </w:pPr>
-      <w:rPr>
-        <w:rFonts w:ascii="Courier New" w:hAnsi="Courier New" w:cs="Courier New" w:hint="default"/>
-      </w:rPr>
-    </w:lvl>
-    <w:lvl w:ilvl="5" w:tplc="40090005" w:tentative="1">
-      <w:start w:val="1"/>
-      <w:numFmt w:val="bullet"/>
-      <w:lvlText w:val=""/>
-      <w:lvlJc w:val="left"/>
-      <w:pPr>
-        <w:ind w:left="4320" w:hanging="360"/>
-      </w:pPr>
-      <w:rPr>
-        <w:rFonts w:ascii="Wingdings" w:hAnsi="Wingdings" w:hint="default"/>
-      </w:rPr>
-    </w:lvl>
-    <w:lvl w:ilvl="6" w:tplc="40090001" w:tentative="1">
-      <w:start w:val="1"/>
-      <w:numFmt w:val="bullet"/>
-      <w:lvlText w:val=""/>
-      <w:lvlJc w:val="left"/>
-      <w:pPr>
-        <w:ind w:left="5040" w:hanging="360"/>
-      </w:pPr>
-      <w:rPr>
-        <w:rFonts w:ascii="Symbol" w:hAnsi="Symbol" w:hint="default"/>
-      </w:rPr>
-    </w:lvl>
-    <w:lvl w:ilvl="7" w:tplc="40090003" w:tentative="1">
-      <w:start w:val="1"/>
-      <w:numFmt w:val="bullet"/>
-      <w:lvlText w:val="o"/>
-      <w:lvlJc w:val="left"/>
-      <w:pPr>
-        <w:ind w:left="5760" w:hanging="360"/>
-      </w:pPr>
-      <w:rPr>
-        <w:rFonts w:ascii="Courier New" w:hAnsi="Courier New" w:cs="Courier New" w:hint="default"/>
-      </w:rPr>
-    </w:lvl>
-    <w:lvl w:ilvl="8" w:tplc="40090005" w:tentative="1">
-      <w:start w:val="1"/>
-      <w:numFmt w:val="bullet"/>
-      <w:lvlText w:val=""/>
-      <w:lvlJc w:val="left"/>
-      <w:pPr>
-        <w:ind w:left="6480" w:hanging="360"/>
-      </w:pPr>
-      <w:rPr>
-        <w:rFonts w:ascii="Wingdings" w:hAnsi="Wingdings" w:hint="default"/>
-      </w:rPr>
-    </w:lvl>
-  </w:abstractNum>
-  <w:abstractNum w:abstractNumId="8" w15:restartNumberingAfterBreak="0">
-    <w:nsid w:val="6E422000"/>
-    <w:multiLevelType w:val="hybridMultilevel"/>
-    <w:tmpl w:val="564E59B8"/>
-    <w:lvl w:ilvl="0" w:tplc="4009000F">
-      <w:start w:val="1"/>
-      <w:numFmt w:val="decimal"/>
-      <w:lvlText w:val="%1."/>
-      <w:lvlJc w:val="left"/>
-      <w:pPr>
-        <w:ind w:left="720" w:hanging="360"/>
-      </w:pPr>
-      <w:rPr>
-        <w:rFonts w:hint="default"/>
-      </w:rPr>
-    </w:lvl>
-    <w:lvl w:ilvl="1" w:tplc="40090019">
-      <w:start w:val="1"/>
-      <w:numFmt w:val="lowerLetter"/>
-      <w:lvlText w:val="%2."/>
-      <w:lvlJc w:val="left"/>
-      <w:pPr>
-        <w:ind w:left="1440" w:hanging="360"/>
-      </w:pPr>
-    </w:lvl>
-    <w:lvl w:ilvl="2" w:tplc="4009001B" w:tentative="1">
-      <w:start w:val="1"/>
-      <w:numFmt w:val="lowerRoman"/>
-      <w:lvlText w:val="%3."/>
-      <w:lvlJc w:val="right"/>
-      <w:pPr>
-        <w:ind w:left="2160" w:hanging="180"/>
-      </w:pPr>
-    </w:lvl>
-    <w:lvl w:ilvl="3" w:tplc="4009000F" w:tentative="1">
-      <w:start w:val="1"/>
-      <w:numFmt w:val="decimal"/>
-      <w:lvlText w:val="%4."/>
-      <w:lvlJc w:val="left"/>
-      <w:pPr>
-        <w:ind w:left="2880" w:hanging="360"/>
-      </w:pPr>
-    </w:lvl>
-    <w:lvl w:ilvl="4" w:tplc="40090019" w:tentative="1">
-      <w:start w:val="1"/>
-      <w:numFmt w:val="lowerLetter"/>
-      <w:lvlText w:val="%5."/>
-      <w:lvlJc w:val="left"/>
-      <w:pPr>
-        <w:ind w:left="3600" w:hanging="360"/>
-      </w:pPr>
-    </w:lvl>
-    <w:lvl w:ilvl="5" w:tplc="4009001B" w:tentative="1">
-      <w:start w:val="1"/>
-      <w:numFmt w:val="lowerRoman"/>
-      <w:lvlText w:val="%6."/>
-      <w:lvlJc w:val="right"/>
-      <w:pPr>
-        <w:ind w:left="4320" w:hanging="180"/>
-      </w:pPr>
-    </w:lvl>
-    <w:lvl w:ilvl="6" w:tplc="4009000F" w:tentative="1">
-      <w:start w:val="1"/>
-      <w:numFmt w:val="decimal"/>
-      <w:lvlText w:val="%7."/>
-      <w:lvlJc w:val="left"/>
-      <w:pPr>
-        <w:ind w:left="5040" w:hanging="360"/>
-      </w:pPr>
-    </w:lvl>
-    <w:lvl w:ilvl="7" w:tplc="40090019" w:tentative="1">
-      <w:start w:val="1"/>
-      <w:numFmt w:val="lowerLetter"/>
-      <w:lvlText w:val="%8."/>
-      <w:lvlJc w:val="left"/>
-      <w:pPr>
-        <w:ind w:left="5760" w:hanging="360"/>
-      </w:pPr>
-    </w:lvl>
-    <w:lvl w:ilvl="8" w:tplc="4009001B" w:tentative="1">
-      <w:start w:val="1"/>
-      <w:numFmt w:val="lowerRoman"/>
-      <w:lvlText w:val="%9."/>
-      <w:lvlJc w:val="right"/>
-      <w:pPr>
-        <w:ind w:left="6480" w:hanging="180"/>
-      </w:pPr>
-    </w:lvl>
-  </w:abstractNum>
-  <w:abstractNum w:abstractNumId="9" w15:restartNumberingAfterBreak="0">
-    <w:nsid w:val="6EF15265"/>
+    <w:nsid w:val="2D6664D7"/>
     <w:multiLevelType w:val="multilevel"/>
-    <w:tmpl w:val="637CEC9E"/>
-    <w:lvl w:ilvl="0">
-      <w:start w:val="1"/>
-      <w:numFmt w:val="decimal"/>
-      <w:lvlText w:val="%1."/>
-      <w:lvlJc w:val="left"/>
-      <w:pPr>
-        <w:tabs>
-          <w:tab w:val="num" w:pos="720"/>
-        </w:tabs>
-        <w:ind w:left="720" w:hanging="360"/>
-      </w:pPr>
-    </w:lvl>
-    <w:lvl w:ilvl="1" w:tentative="1">
-      <w:start w:val="1"/>
-      <w:numFmt w:val="decimal"/>
-      <w:lvlText w:val="%2."/>
-      <w:lvlJc w:val="left"/>
-      <w:pPr>
-        <w:tabs>
-          <w:tab w:val="num" w:pos="1440"/>
-        </w:tabs>
-        <w:ind w:left="1440" w:hanging="360"/>
-      </w:pPr>
-    </w:lvl>
-    <w:lvl w:ilvl="2" w:tentative="1">
-      <w:start w:val="1"/>
-      <w:numFmt w:val="decimal"/>
-      <w:lvlText w:val="%3."/>
-      <w:lvlJc w:val="left"/>
-      <w:pPr>
-        <w:tabs>
-          <w:tab w:val="num" w:pos="2160"/>
-        </w:tabs>
-        <w:ind w:left="2160" w:hanging="360"/>
-      </w:pPr>
-    </w:lvl>
-    <w:lvl w:ilvl="3" w:tentative="1">
-      <w:start w:val="1"/>
-      <w:numFmt w:val="decimal"/>
-      <w:lvlText w:val="%4."/>
-      <w:lvlJc w:val="left"/>
-      <w:pPr>
-        <w:tabs>
-          <w:tab w:val="num" w:pos="2880"/>
-        </w:tabs>
-        <w:ind w:left="2880" w:hanging="360"/>
-      </w:pPr>
-    </w:lvl>
-    <w:lvl w:ilvl="4" w:tentative="1">
-      <w:start w:val="1"/>
-      <w:numFmt w:val="decimal"/>
-      <w:lvlText w:val="%5."/>
-      <w:lvlJc w:val="left"/>
-      <w:pPr>
-        <w:tabs>
-          <w:tab w:val="num" w:pos="3600"/>
-        </w:tabs>
-        <w:ind w:left="3600" w:hanging="360"/>
-      </w:pPr>
-    </w:lvl>
-    <w:lvl w:ilvl="5" w:tentative="1">
-      <w:start w:val="1"/>
-      <w:numFmt w:val="decimal"/>
-      <w:lvlText w:val="%6."/>
-      <w:lvlJc w:val="left"/>
-      <w:pPr>
-        <w:tabs>
-          <w:tab w:val="num" w:pos="4320"/>
-        </w:tabs>
-        <w:ind w:left="4320" w:hanging="360"/>
-      </w:pPr>
-    </w:lvl>
-    <w:lvl w:ilvl="6" w:tentative="1">
-      <w:start w:val="1"/>
-      <w:numFmt w:val="decimal"/>
-      <w:lvlText w:val="%7."/>
-      <w:lvlJc w:val="left"/>
-      <w:pPr>
-        <w:tabs>
-          <w:tab w:val="num" w:pos="5040"/>
-        </w:tabs>
-        <w:ind w:left="5040" w:hanging="360"/>
-      </w:pPr>
-    </w:lvl>
-    <w:lvl w:ilvl="7" w:tentative="1">
-      <w:start w:val="1"/>
-      <w:numFmt w:val="decimal"/>
-      <w:lvlText w:val="%8."/>
-      <w:lvlJc w:val="left"/>
-      <w:pPr>
-        <w:tabs>
-          <w:tab w:val="num" w:pos="5760"/>
-        </w:tabs>
-        <w:ind w:left="5760" w:hanging="360"/>
-      </w:pPr>
-    </w:lvl>
-    <w:lvl w:ilvl="8" w:tentative="1">
-      <w:start w:val="1"/>
-      <w:numFmt w:val="decimal"/>
-      <w:lvlText w:val="%9."/>
-      <w:lvlJc w:val="left"/>
-      <w:pPr>
-        <w:tabs>
-          <w:tab w:val="num" w:pos="6480"/>
-        </w:tabs>
-        <w:ind w:left="6480" w:hanging="360"/>
-      </w:pPr>
-    </w:lvl>
-  </w:abstractNum>
-  <w:abstractNum w:abstractNumId="10" w15:restartNumberingAfterBreak="0">
-    <w:nsid w:val="6FC93DDD"/>
-    <w:multiLevelType w:val="hybridMultilevel"/>
-    <w:tmpl w:val="5484AEA8"/>
-    <w:lvl w:ilvl="0" w:tplc="4009000F">
-      <w:start w:val="1"/>
-      <w:numFmt w:val="decimal"/>
-      <w:lvlText w:val="%1."/>
-      <w:lvlJc w:val="left"/>
-      <w:pPr>
-        <w:ind w:left="1080" w:hanging="360"/>
-      </w:pPr>
-      <w:rPr>
-        <w:rFonts w:hint="default"/>
-      </w:rPr>
-    </w:lvl>
-    <w:lvl w:ilvl="1" w:tplc="40090019" w:tentative="1">
-      <w:start w:val="1"/>
-      <w:numFmt w:val="lowerLetter"/>
-      <w:lvlText w:val="%2."/>
-      <w:lvlJc w:val="left"/>
-      <w:pPr>
-        <w:ind w:left="1800" w:hanging="360"/>
-      </w:pPr>
-    </w:lvl>
-    <w:lvl w:ilvl="2" w:tplc="4009001B" w:tentative="1">
-      <w:start w:val="1"/>
-      <w:numFmt w:val="lowerRoman"/>
-      <w:lvlText w:val="%3."/>
-      <w:lvlJc w:val="right"/>
-      <w:pPr>
-        <w:ind w:left="2520" w:hanging="180"/>
-      </w:pPr>
-    </w:lvl>
-    <w:lvl w:ilvl="3" w:tplc="4009000F" w:tentative="1">
-      <w:start w:val="1"/>
-      <w:numFmt w:val="decimal"/>
-      <w:lvlText w:val="%4."/>
-      <w:lvlJc w:val="left"/>
-      <w:pPr>
-        <w:ind w:left="3240" w:hanging="360"/>
-      </w:pPr>
-    </w:lvl>
-    <w:lvl w:ilvl="4" w:tplc="40090019" w:tentative="1">
-      <w:start w:val="1"/>
-      <w:numFmt w:val="lowerLetter"/>
-      <w:lvlText w:val="%5."/>
-      <w:lvlJc w:val="left"/>
-      <w:pPr>
-        <w:ind w:left="3960" w:hanging="360"/>
-      </w:pPr>
-    </w:lvl>
-    <w:lvl w:ilvl="5" w:tplc="4009001B" w:tentative="1">
-      <w:start w:val="1"/>
-      <w:numFmt w:val="lowerRoman"/>
-      <w:lvlText w:val="%6."/>
-      <w:lvlJc w:val="right"/>
-      <w:pPr>
-        <w:ind w:left="4680" w:hanging="180"/>
-      </w:pPr>
-    </w:lvl>
-    <w:lvl w:ilvl="6" w:tplc="4009000F" w:tentative="1">
-      <w:start w:val="1"/>
-      <w:numFmt w:val="decimal"/>
-      <w:lvlText w:val="%7."/>
-      <w:lvlJc w:val="left"/>
-      <w:pPr>
-        <w:ind w:left="5400" w:hanging="360"/>
-      </w:pPr>
-    </w:lvl>
-    <w:lvl w:ilvl="7" w:tplc="40090019" w:tentative="1">
-      <w:start w:val="1"/>
-      <w:numFmt w:val="lowerLetter"/>
-      <w:lvlText w:val="%8."/>
-      <w:lvlJc w:val="left"/>
-      <w:pPr>
-        <w:ind w:left="6120" w:hanging="360"/>
-      </w:pPr>
-    </w:lvl>
-    <w:lvl w:ilvl="8" w:tplc="4009001B" w:tentative="1">
-      <w:start w:val="1"/>
-      <w:numFmt w:val="lowerRoman"/>
-      <w:lvlText w:val="%9."/>
-      <w:lvlJc w:val="right"/>
-      <w:pPr>
-        <w:ind w:left="6840" w:hanging="180"/>
-      </w:pPr>
-    </w:lvl>
-  </w:abstractNum>
-  <w:abstractNum w:abstractNumId="11" w15:restartNumberingAfterBreak="0">
-    <w:nsid w:val="715F1342"/>
-    <w:multiLevelType w:val="multilevel"/>
-    <w:tmpl w:val="1FC06996"/>
+    <w:tmpl w:val="9AE244CC"/>
     <w:lvl w:ilvl="0">
       <w:start w:val="1"/>
       <w:numFmt w:val="bullet"/>
@@ -10033,29 +10022,781 @@
       </w:rPr>
     </w:lvl>
   </w:abstractNum>
+  <w:abstractNum w:abstractNumId="6" w15:restartNumberingAfterBreak="0">
+    <w:nsid w:val="3E3824AD"/>
+    <w:multiLevelType w:val="hybridMultilevel"/>
+    <w:tmpl w:val="65584660"/>
+    <w:lvl w:ilvl="0" w:tplc="40090001">
+      <w:start w:val="1"/>
+      <w:numFmt w:val="bullet"/>
+      <w:lvlText w:val=""/>
+      <w:lvlJc w:val="left"/>
+      <w:pPr>
+        <w:ind w:left="720" w:hanging="360"/>
+      </w:pPr>
+      <w:rPr>
+        <w:rFonts w:ascii="Symbol" w:hAnsi="Symbol" w:hint="default"/>
+      </w:rPr>
+    </w:lvl>
+    <w:lvl w:ilvl="1" w:tplc="40090003" w:tentative="1">
+      <w:start w:val="1"/>
+      <w:numFmt w:val="bullet"/>
+      <w:lvlText w:val="o"/>
+      <w:lvlJc w:val="left"/>
+      <w:pPr>
+        <w:ind w:left="1440" w:hanging="360"/>
+      </w:pPr>
+      <w:rPr>
+        <w:rFonts w:ascii="Courier New" w:hAnsi="Courier New" w:cs="Courier New" w:hint="default"/>
+      </w:rPr>
+    </w:lvl>
+    <w:lvl w:ilvl="2" w:tplc="40090005" w:tentative="1">
+      <w:start w:val="1"/>
+      <w:numFmt w:val="bullet"/>
+      <w:lvlText w:val=""/>
+      <w:lvlJc w:val="left"/>
+      <w:pPr>
+        <w:ind w:left="2160" w:hanging="360"/>
+      </w:pPr>
+      <w:rPr>
+        <w:rFonts w:ascii="Wingdings" w:hAnsi="Wingdings" w:hint="default"/>
+      </w:rPr>
+    </w:lvl>
+    <w:lvl w:ilvl="3" w:tplc="40090001" w:tentative="1">
+      <w:start w:val="1"/>
+      <w:numFmt w:val="bullet"/>
+      <w:lvlText w:val=""/>
+      <w:lvlJc w:val="left"/>
+      <w:pPr>
+        <w:ind w:left="2880" w:hanging="360"/>
+      </w:pPr>
+      <w:rPr>
+        <w:rFonts w:ascii="Symbol" w:hAnsi="Symbol" w:hint="default"/>
+      </w:rPr>
+    </w:lvl>
+    <w:lvl w:ilvl="4" w:tplc="40090003" w:tentative="1">
+      <w:start w:val="1"/>
+      <w:numFmt w:val="bullet"/>
+      <w:lvlText w:val="o"/>
+      <w:lvlJc w:val="left"/>
+      <w:pPr>
+        <w:ind w:left="3600" w:hanging="360"/>
+      </w:pPr>
+      <w:rPr>
+        <w:rFonts w:ascii="Courier New" w:hAnsi="Courier New" w:cs="Courier New" w:hint="default"/>
+      </w:rPr>
+    </w:lvl>
+    <w:lvl w:ilvl="5" w:tplc="40090005" w:tentative="1">
+      <w:start w:val="1"/>
+      <w:numFmt w:val="bullet"/>
+      <w:lvlText w:val=""/>
+      <w:lvlJc w:val="left"/>
+      <w:pPr>
+        <w:ind w:left="4320" w:hanging="360"/>
+      </w:pPr>
+      <w:rPr>
+        <w:rFonts w:ascii="Wingdings" w:hAnsi="Wingdings" w:hint="default"/>
+      </w:rPr>
+    </w:lvl>
+    <w:lvl w:ilvl="6" w:tplc="40090001" w:tentative="1">
+      <w:start w:val="1"/>
+      <w:numFmt w:val="bullet"/>
+      <w:lvlText w:val=""/>
+      <w:lvlJc w:val="left"/>
+      <w:pPr>
+        <w:ind w:left="5040" w:hanging="360"/>
+      </w:pPr>
+      <w:rPr>
+        <w:rFonts w:ascii="Symbol" w:hAnsi="Symbol" w:hint="default"/>
+      </w:rPr>
+    </w:lvl>
+    <w:lvl w:ilvl="7" w:tplc="40090003" w:tentative="1">
+      <w:start w:val="1"/>
+      <w:numFmt w:val="bullet"/>
+      <w:lvlText w:val="o"/>
+      <w:lvlJc w:val="left"/>
+      <w:pPr>
+        <w:ind w:left="5760" w:hanging="360"/>
+      </w:pPr>
+      <w:rPr>
+        <w:rFonts w:ascii="Courier New" w:hAnsi="Courier New" w:cs="Courier New" w:hint="default"/>
+      </w:rPr>
+    </w:lvl>
+    <w:lvl w:ilvl="8" w:tplc="40090005" w:tentative="1">
+      <w:start w:val="1"/>
+      <w:numFmt w:val="bullet"/>
+      <w:lvlText w:val=""/>
+      <w:lvlJc w:val="left"/>
+      <w:pPr>
+        <w:ind w:left="6480" w:hanging="360"/>
+      </w:pPr>
+      <w:rPr>
+        <w:rFonts w:ascii="Wingdings" w:hAnsi="Wingdings" w:hint="default"/>
+      </w:rPr>
+    </w:lvl>
+  </w:abstractNum>
+  <w:abstractNum w:abstractNumId="7" w15:restartNumberingAfterBreak="0">
+    <w:nsid w:val="54285597"/>
+    <w:multiLevelType w:val="hybridMultilevel"/>
+    <w:tmpl w:val="9D822798"/>
+    <w:lvl w:ilvl="0" w:tplc="4009000F">
+      <w:start w:val="1"/>
+      <w:numFmt w:val="decimal"/>
+      <w:lvlText w:val="%1."/>
+      <w:lvlJc w:val="left"/>
+      <w:pPr>
+        <w:ind w:left="720" w:hanging="360"/>
+      </w:pPr>
+    </w:lvl>
+    <w:lvl w:ilvl="1" w:tplc="40090019" w:tentative="1">
+      <w:start w:val="1"/>
+      <w:numFmt w:val="lowerLetter"/>
+      <w:lvlText w:val="%2."/>
+      <w:lvlJc w:val="left"/>
+      <w:pPr>
+        <w:ind w:left="1440" w:hanging="360"/>
+      </w:pPr>
+    </w:lvl>
+    <w:lvl w:ilvl="2" w:tplc="4009001B" w:tentative="1">
+      <w:start w:val="1"/>
+      <w:numFmt w:val="lowerRoman"/>
+      <w:lvlText w:val="%3."/>
+      <w:lvlJc w:val="right"/>
+      <w:pPr>
+        <w:ind w:left="2160" w:hanging="180"/>
+      </w:pPr>
+    </w:lvl>
+    <w:lvl w:ilvl="3" w:tplc="4009000F" w:tentative="1">
+      <w:start w:val="1"/>
+      <w:numFmt w:val="decimal"/>
+      <w:lvlText w:val="%4."/>
+      <w:lvlJc w:val="left"/>
+      <w:pPr>
+        <w:ind w:left="2880" w:hanging="360"/>
+      </w:pPr>
+    </w:lvl>
+    <w:lvl w:ilvl="4" w:tplc="40090019" w:tentative="1">
+      <w:start w:val="1"/>
+      <w:numFmt w:val="lowerLetter"/>
+      <w:lvlText w:val="%5."/>
+      <w:lvlJc w:val="left"/>
+      <w:pPr>
+        <w:ind w:left="3600" w:hanging="360"/>
+      </w:pPr>
+    </w:lvl>
+    <w:lvl w:ilvl="5" w:tplc="4009001B" w:tentative="1">
+      <w:start w:val="1"/>
+      <w:numFmt w:val="lowerRoman"/>
+      <w:lvlText w:val="%6."/>
+      <w:lvlJc w:val="right"/>
+      <w:pPr>
+        <w:ind w:left="4320" w:hanging="180"/>
+      </w:pPr>
+    </w:lvl>
+    <w:lvl w:ilvl="6" w:tplc="4009000F" w:tentative="1">
+      <w:start w:val="1"/>
+      <w:numFmt w:val="decimal"/>
+      <w:lvlText w:val="%7."/>
+      <w:lvlJc w:val="left"/>
+      <w:pPr>
+        <w:ind w:left="5040" w:hanging="360"/>
+      </w:pPr>
+    </w:lvl>
+    <w:lvl w:ilvl="7" w:tplc="40090019" w:tentative="1">
+      <w:start w:val="1"/>
+      <w:numFmt w:val="lowerLetter"/>
+      <w:lvlText w:val="%8."/>
+      <w:lvlJc w:val="left"/>
+      <w:pPr>
+        <w:ind w:left="5760" w:hanging="360"/>
+      </w:pPr>
+    </w:lvl>
+    <w:lvl w:ilvl="8" w:tplc="4009001B" w:tentative="1">
+      <w:start w:val="1"/>
+      <w:numFmt w:val="lowerRoman"/>
+      <w:lvlText w:val="%9."/>
+      <w:lvlJc w:val="right"/>
+      <w:pPr>
+        <w:ind w:left="6480" w:hanging="180"/>
+      </w:pPr>
+    </w:lvl>
+  </w:abstractNum>
+  <w:abstractNum w:abstractNumId="8" w15:restartNumberingAfterBreak="0">
+    <w:nsid w:val="696462F0"/>
+    <w:multiLevelType w:val="hybridMultilevel"/>
+    <w:tmpl w:val="A48CFCB6"/>
+    <w:lvl w:ilvl="0" w:tplc="40090001">
+      <w:start w:val="1"/>
+      <w:numFmt w:val="bullet"/>
+      <w:lvlText w:val=""/>
+      <w:lvlJc w:val="left"/>
+      <w:pPr>
+        <w:ind w:left="720" w:hanging="360"/>
+      </w:pPr>
+      <w:rPr>
+        <w:rFonts w:ascii="Symbol" w:hAnsi="Symbol" w:hint="default"/>
+      </w:rPr>
+    </w:lvl>
+    <w:lvl w:ilvl="1" w:tplc="40090003">
+      <w:start w:val="1"/>
+      <w:numFmt w:val="bullet"/>
+      <w:lvlText w:val="o"/>
+      <w:lvlJc w:val="left"/>
+      <w:pPr>
+        <w:ind w:left="1440" w:hanging="360"/>
+      </w:pPr>
+      <w:rPr>
+        <w:rFonts w:ascii="Courier New" w:hAnsi="Courier New" w:cs="Courier New" w:hint="default"/>
+      </w:rPr>
+    </w:lvl>
+    <w:lvl w:ilvl="2" w:tplc="40090005" w:tentative="1">
+      <w:start w:val="1"/>
+      <w:numFmt w:val="bullet"/>
+      <w:lvlText w:val=""/>
+      <w:lvlJc w:val="left"/>
+      <w:pPr>
+        <w:ind w:left="2160" w:hanging="360"/>
+      </w:pPr>
+      <w:rPr>
+        <w:rFonts w:ascii="Wingdings" w:hAnsi="Wingdings" w:hint="default"/>
+      </w:rPr>
+    </w:lvl>
+    <w:lvl w:ilvl="3" w:tplc="40090001" w:tentative="1">
+      <w:start w:val="1"/>
+      <w:numFmt w:val="bullet"/>
+      <w:lvlText w:val=""/>
+      <w:lvlJc w:val="left"/>
+      <w:pPr>
+        <w:ind w:left="2880" w:hanging="360"/>
+      </w:pPr>
+      <w:rPr>
+        <w:rFonts w:ascii="Symbol" w:hAnsi="Symbol" w:hint="default"/>
+      </w:rPr>
+    </w:lvl>
+    <w:lvl w:ilvl="4" w:tplc="40090003" w:tentative="1">
+      <w:start w:val="1"/>
+      <w:numFmt w:val="bullet"/>
+      <w:lvlText w:val="o"/>
+      <w:lvlJc w:val="left"/>
+      <w:pPr>
+        <w:ind w:left="3600" w:hanging="360"/>
+      </w:pPr>
+      <w:rPr>
+        <w:rFonts w:ascii="Courier New" w:hAnsi="Courier New" w:cs="Courier New" w:hint="default"/>
+      </w:rPr>
+    </w:lvl>
+    <w:lvl w:ilvl="5" w:tplc="40090005" w:tentative="1">
+      <w:start w:val="1"/>
+      <w:numFmt w:val="bullet"/>
+      <w:lvlText w:val=""/>
+      <w:lvlJc w:val="left"/>
+      <w:pPr>
+        <w:ind w:left="4320" w:hanging="360"/>
+      </w:pPr>
+      <w:rPr>
+        <w:rFonts w:ascii="Wingdings" w:hAnsi="Wingdings" w:hint="default"/>
+      </w:rPr>
+    </w:lvl>
+    <w:lvl w:ilvl="6" w:tplc="40090001" w:tentative="1">
+      <w:start w:val="1"/>
+      <w:numFmt w:val="bullet"/>
+      <w:lvlText w:val=""/>
+      <w:lvlJc w:val="left"/>
+      <w:pPr>
+        <w:ind w:left="5040" w:hanging="360"/>
+      </w:pPr>
+      <w:rPr>
+        <w:rFonts w:ascii="Symbol" w:hAnsi="Symbol" w:hint="default"/>
+      </w:rPr>
+    </w:lvl>
+    <w:lvl w:ilvl="7" w:tplc="40090003" w:tentative="1">
+      <w:start w:val="1"/>
+      <w:numFmt w:val="bullet"/>
+      <w:lvlText w:val="o"/>
+      <w:lvlJc w:val="left"/>
+      <w:pPr>
+        <w:ind w:left="5760" w:hanging="360"/>
+      </w:pPr>
+      <w:rPr>
+        <w:rFonts w:ascii="Courier New" w:hAnsi="Courier New" w:cs="Courier New" w:hint="default"/>
+      </w:rPr>
+    </w:lvl>
+    <w:lvl w:ilvl="8" w:tplc="40090005" w:tentative="1">
+      <w:start w:val="1"/>
+      <w:numFmt w:val="bullet"/>
+      <w:lvlText w:val=""/>
+      <w:lvlJc w:val="left"/>
+      <w:pPr>
+        <w:ind w:left="6480" w:hanging="360"/>
+      </w:pPr>
+      <w:rPr>
+        <w:rFonts w:ascii="Wingdings" w:hAnsi="Wingdings" w:hint="default"/>
+      </w:rPr>
+    </w:lvl>
+  </w:abstractNum>
+  <w:abstractNum w:abstractNumId="9" w15:restartNumberingAfterBreak="0">
+    <w:nsid w:val="6E422000"/>
+    <w:multiLevelType w:val="hybridMultilevel"/>
+    <w:tmpl w:val="564E59B8"/>
+    <w:lvl w:ilvl="0" w:tplc="4009000F">
+      <w:start w:val="1"/>
+      <w:numFmt w:val="decimal"/>
+      <w:lvlText w:val="%1."/>
+      <w:lvlJc w:val="left"/>
+      <w:pPr>
+        <w:ind w:left="720" w:hanging="360"/>
+      </w:pPr>
+      <w:rPr>
+        <w:rFonts w:hint="default"/>
+      </w:rPr>
+    </w:lvl>
+    <w:lvl w:ilvl="1" w:tplc="40090019">
+      <w:start w:val="1"/>
+      <w:numFmt w:val="lowerLetter"/>
+      <w:lvlText w:val="%2."/>
+      <w:lvlJc w:val="left"/>
+      <w:pPr>
+        <w:ind w:left="1440" w:hanging="360"/>
+      </w:pPr>
+    </w:lvl>
+    <w:lvl w:ilvl="2" w:tplc="4009001B" w:tentative="1">
+      <w:start w:val="1"/>
+      <w:numFmt w:val="lowerRoman"/>
+      <w:lvlText w:val="%3."/>
+      <w:lvlJc w:val="right"/>
+      <w:pPr>
+        <w:ind w:left="2160" w:hanging="180"/>
+      </w:pPr>
+    </w:lvl>
+    <w:lvl w:ilvl="3" w:tplc="4009000F" w:tentative="1">
+      <w:start w:val="1"/>
+      <w:numFmt w:val="decimal"/>
+      <w:lvlText w:val="%4."/>
+      <w:lvlJc w:val="left"/>
+      <w:pPr>
+        <w:ind w:left="2880" w:hanging="360"/>
+      </w:pPr>
+    </w:lvl>
+    <w:lvl w:ilvl="4" w:tplc="40090019" w:tentative="1">
+      <w:start w:val="1"/>
+      <w:numFmt w:val="lowerLetter"/>
+      <w:lvlText w:val="%5."/>
+      <w:lvlJc w:val="left"/>
+      <w:pPr>
+        <w:ind w:left="3600" w:hanging="360"/>
+      </w:pPr>
+    </w:lvl>
+    <w:lvl w:ilvl="5" w:tplc="4009001B" w:tentative="1">
+      <w:start w:val="1"/>
+      <w:numFmt w:val="lowerRoman"/>
+      <w:lvlText w:val="%6."/>
+      <w:lvlJc w:val="right"/>
+      <w:pPr>
+        <w:ind w:left="4320" w:hanging="180"/>
+      </w:pPr>
+    </w:lvl>
+    <w:lvl w:ilvl="6" w:tplc="4009000F" w:tentative="1">
+      <w:start w:val="1"/>
+      <w:numFmt w:val="decimal"/>
+      <w:lvlText w:val="%7."/>
+      <w:lvlJc w:val="left"/>
+      <w:pPr>
+        <w:ind w:left="5040" w:hanging="360"/>
+      </w:pPr>
+    </w:lvl>
+    <w:lvl w:ilvl="7" w:tplc="40090019" w:tentative="1">
+      <w:start w:val="1"/>
+      <w:numFmt w:val="lowerLetter"/>
+      <w:lvlText w:val="%8."/>
+      <w:lvlJc w:val="left"/>
+      <w:pPr>
+        <w:ind w:left="5760" w:hanging="360"/>
+      </w:pPr>
+    </w:lvl>
+    <w:lvl w:ilvl="8" w:tplc="4009001B" w:tentative="1">
+      <w:start w:val="1"/>
+      <w:numFmt w:val="lowerRoman"/>
+      <w:lvlText w:val="%9."/>
+      <w:lvlJc w:val="right"/>
+      <w:pPr>
+        <w:ind w:left="6480" w:hanging="180"/>
+      </w:pPr>
+    </w:lvl>
+  </w:abstractNum>
+  <w:abstractNum w:abstractNumId="10" w15:restartNumberingAfterBreak="0">
+    <w:nsid w:val="6EF15265"/>
+    <w:multiLevelType w:val="multilevel"/>
+    <w:tmpl w:val="637CEC9E"/>
+    <w:lvl w:ilvl="0">
+      <w:start w:val="1"/>
+      <w:numFmt w:val="decimal"/>
+      <w:lvlText w:val="%1."/>
+      <w:lvlJc w:val="left"/>
+      <w:pPr>
+        <w:tabs>
+          <w:tab w:val="num" w:pos="720"/>
+        </w:tabs>
+        <w:ind w:left="720" w:hanging="360"/>
+      </w:pPr>
+    </w:lvl>
+    <w:lvl w:ilvl="1" w:tentative="1">
+      <w:start w:val="1"/>
+      <w:numFmt w:val="decimal"/>
+      <w:lvlText w:val="%2."/>
+      <w:lvlJc w:val="left"/>
+      <w:pPr>
+        <w:tabs>
+          <w:tab w:val="num" w:pos="1440"/>
+        </w:tabs>
+        <w:ind w:left="1440" w:hanging="360"/>
+      </w:pPr>
+    </w:lvl>
+    <w:lvl w:ilvl="2" w:tentative="1">
+      <w:start w:val="1"/>
+      <w:numFmt w:val="decimal"/>
+      <w:lvlText w:val="%3."/>
+      <w:lvlJc w:val="left"/>
+      <w:pPr>
+        <w:tabs>
+          <w:tab w:val="num" w:pos="2160"/>
+        </w:tabs>
+        <w:ind w:left="2160" w:hanging="360"/>
+      </w:pPr>
+    </w:lvl>
+    <w:lvl w:ilvl="3" w:tentative="1">
+      <w:start w:val="1"/>
+      <w:numFmt w:val="decimal"/>
+      <w:lvlText w:val="%4."/>
+      <w:lvlJc w:val="left"/>
+      <w:pPr>
+        <w:tabs>
+          <w:tab w:val="num" w:pos="2880"/>
+        </w:tabs>
+        <w:ind w:left="2880" w:hanging="360"/>
+      </w:pPr>
+    </w:lvl>
+    <w:lvl w:ilvl="4" w:tentative="1">
+      <w:start w:val="1"/>
+      <w:numFmt w:val="decimal"/>
+      <w:lvlText w:val="%5."/>
+      <w:lvlJc w:val="left"/>
+      <w:pPr>
+        <w:tabs>
+          <w:tab w:val="num" w:pos="3600"/>
+        </w:tabs>
+        <w:ind w:left="3600" w:hanging="360"/>
+      </w:pPr>
+    </w:lvl>
+    <w:lvl w:ilvl="5" w:tentative="1">
+      <w:start w:val="1"/>
+      <w:numFmt w:val="decimal"/>
+      <w:lvlText w:val="%6."/>
+      <w:lvlJc w:val="left"/>
+      <w:pPr>
+        <w:tabs>
+          <w:tab w:val="num" w:pos="4320"/>
+        </w:tabs>
+        <w:ind w:left="4320" w:hanging="360"/>
+      </w:pPr>
+    </w:lvl>
+    <w:lvl w:ilvl="6" w:tentative="1">
+      <w:start w:val="1"/>
+      <w:numFmt w:val="decimal"/>
+      <w:lvlText w:val="%7."/>
+      <w:lvlJc w:val="left"/>
+      <w:pPr>
+        <w:tabs>
+          <w:tab w:val="num" w:pos="5040"/>
+        </w:tabs>
+        <w:ind w:left="5040" w:hanging="360"/>
+      </w:pPr>
+    </w:lvl>
+    <w:lvl w:ilvl="7" w:tentative="1">
+      <w:start w:val="1"/>
+      <w:numFmt w:val="decimal"/>
+      <w:lvlText w:val="%8."/>
+      <w:lvlJc w:val="left"/>
+      <w:pPr>
+        <w:tabs>
+          <w:tab w:val="num" w:pos="5760"/>
+        </w:tabs>
+        <w:ind w:left="5760" w:hanging="360"/>
+      </w:pPr>
+    </w:lvl>
+    <w:lvl w:ilvl="8" w:tentative="1">
+      <w:start w:val="1"/>
+      <w:numFmt w:val="decimal"/>
+      <w:lvlText w:val="%9."/>
+      <w:lvlJc w:val="left"/>
+      <w:pPr>
+        <w:tabs>
+          <w:tab w:val="num" w:pos="6480"/>
+        </w:tabs>
+        <w:ind w:left="6480" w:hanging="360"/>
+      </w:pPr>
+    </w:lvl>
+  </w:abstractNum>
+  <w:abstractNum w:abstractNumId="11" w15:restartNumberingAfterBreak="0">
+    <w:nsid w:val="6FC93DDD"/>
+    <w:multiLevelType w:val="hybridMultilevel"/>
+    <w:tmpl w:val="5484AEA8"/>
+    <w:lvl w:ilvl="0" w:tplc="4009000F">
+      <w:start w:val="1"/>
+      <w:numFmt w:val="decimal"/>
+      <w:lvlText w:val="%1."/>
+      <w:lvlJc w:val="left"/>
+      <w:pPr>
+        <w:ind w:left="1080" w:hanging="360"/>
+      </w:pPr>
+      <w:rPr>
+        <w:rFonts w:hint="default"/>
+      </w:rPr>
+    </w:lvl>
+    <w:lvl w:ilvl="1" w:tplc="40090019" w:tentative="1">
+      <w:start w:val="1"/>
+      <w:numFmt w:val="lowerLetter"/>
+      <w:lvlText w:val="%2."/>
+      <w:lvlJc w:val="left"/>
+      <w:pPr>
+        <w:ind w:left="1800" w:hanging="360"/>
+      </w:pPr>
+    </w:lvl>
+    <w:lvl w:ilvl="2" w:tplc="4009001B" w:tentative="1">
+      <w:start w:val="1"/>
+      <w:numFmt w:val="lowerRoman"/>
+      <w:lvlText w:val="%3."/>
+      <w:lvlJc w:val="right"/>
+      <w:pPr>
+        <w:ind w:left="2520" w:hanging="180"/>
+      </w:pPr>
+    </w:lvl>
+    <w:lvl w:ilvl="3" w:tplc="4009000F" w:tentative="1">
+      <w:start w:val="1"/>
+      <w:numFmt w:val="decimal"/>
+      <w:lvlText w:val="%4."/>
+      <w:lvlJc w:val="left"/>
+      <w:pPr>
+        <w:ind w:left="3240" w:hanging="360"/>
+      </w:pPr>
+    </w:lvl>
+    <w:lvl w:ilvl="4" w:tplc="40090019" w:tentative="1">
+      <w:start w:val="1"/>
+      <w:numFmt w:val="lowerLetter"/>
+      <w:lvlText w:val="%5."/>
+      <w:lvlJc w:val="left"/>
+      <w:pPr>
+        <w:ind w:left="3960" w:hanging="360"/>
+      </w:pPr>
+    </w:lvl>
+    <w:lvl w:ilvl="5" w:tplc="4009001B" w:tentative="1">
+      <w:start w:val="1"/>
+      <w:numFmt w:val="lowerRoman"/>
+      <w:lvlText w:val="%6."/>
+      <w:lvlJc w:val="right"/>
+      <w:pPr>
+        <w:ind w:left="4680" w:hanging="180"/>
+      </w:pPr>
+    </w:lvl>
+    <w:lvl w:ilvl="6" w:tplc="4009000F" w:tentative="1">
+      <w:start w:val="1"/>
+      <w:numFmt w:val="decimal"/>
+      <w:lvlText w:val="%7."/>
+      <w:lvlJc w:val="left"/>
+      <w:pPr>
+        <w:ind w:left="5400" w:hanging="360"/>
+      </w:pPr>
+    </w:lvl>
+    <w:lvl w:ilvl="7" w:tplc="40090019" w:tentative="1">
+      <w:start w:val="1"/>
+      <w:numFmt w:val="lowerLetter"/>
+      <w:lvlText w:val="%8."/>
+      <w:lvlJc w:val="left"/>
+      <w:pPr>
+        <w:ind w:left="6120" w:hanging="360"/>
+      </w:pPr>
+    </w:lvl>
+    <w:lvl w:ilvl="8" w:tplc="4009001B" w:tentative="1">
+      <w:start w:val="1"/>
+      <w:numFmt w:val="lowerRoman"/>
+      <w:lvlText w:val="%9."/>
+      <w:lvlJc w:val="right"/>
+      <w:pPr>
+        <w:ind w:left="6840" w:hanging="180"/>
+      </w:pPr>
+    </w:lvl>
+  </w:abstractNum>
+  <w:abstractNum w:abstractNumId="12" w15:restartNumberingAfterBreak="0">
+    <w:nsid w:val="715F1342"/>
+    <w:multiLevelType w:val="multilevel"/>
+    <w:tmpl w:val="1FC06996"/>
+    <w:lvl w:ilvl="0">
+      <w:start w:val="1"/>
+      <w:numFmt w:val="bullet"/>
+      <w:lvlText w:val=""/>
+      <w:lvlJc w:val="left"/>
+      <w:pPr>
+        <w:tabs>
+          <w:tab w:val="num" w:pos="720"/>
+        </w:tabs>
+        <w:ind w:left="720" w:hanging="360"/>
+      </w:pPr>
+      <w:rPr>
+        <w:rFonts w:ascii="Symbol" w:hAnsi="Symbol" w:hint="default"/>
+        <w:sz w:val="20"/>
+      </w:rPr>
+    </w:lvl>
+    <w:lvl w:ilvl="1" w:tentative="1">
+      <w:start w:val="1"/>
+      <w:numFmt w:val="bullet"/>
+      <w:lvlText w:val="o"/>
+      <w:lvlJc w:val="left"/>
+      <w:pPr>
+        <w:tabs>
+          <w:tab w:val="num" w:pos="1440"/>
+        </w:tabs>
+        <w:ind w:left="1440" w:hanging="360"/>
+      </w:pPr>
+      <w:rPr>
+        <w:rFonts w:ascii="Courier New" w:hAnsi="Courier New" w:hint="default"/>
+        <w:sz w:val="20"/>
+      </w:rPr>
+    </w:lvl>
+    <w:lvl w:ilvl="2" w:tentative="1">
+      <w:start w:val="1"/>
+      <w:numFmt w:val="bullet"/>
+      <w:lvlText w:val=""/>
+      <w:lvlJc w:val="left"/>
+      <w:pPr>
+        <w:tabs>
+          <w:tab w:val="num" w:pos="2160"/>
+        </w:tabs>
+        <w:ind w:left="2160" w:hanging="360"/>
+      </w:pPr>
+      <w:rPr>
+        <w:rFonts w:ascii="Wingdings" w:hAnsi="Wingdings" w:hint="default"/>
+        <w:sz w:val="20"/>
+      </w:rPr>
+    </w:lvl>
+    <w:lvl w:ilvl="3" w:tentative="1">
+      <w:start w:val="1"/>
+      <w:numFmt w:val="bullet"/>
+      <w:lvlText w:val=""/>
+      <w:lvlJc w:val="left"/>
+      <w:pPr>
+        <w:tabs>
+          <w:tab w:val="num" w:pos="2880"/>
+        </w:tabs>
+        <w:ind w:left="2880" w:hanging="360"/>
+      </w:pPr>
+      <w:rPr>
+        <w:rFonts w:ascii="Wingdings" w:hAnsi="Wingdings" w:hint="default"/>
+        <w:sz w:val="20"/>
+      </w:rPr>
+    </w:lvl>
+    <w:lvl w:ilvl="4" w:tentative="1">
+      <w:start w:val="1"/>
+      <w:numFmt w:val="bullet"/>
+      <w:lvlText w:val=""/>
+      <w:lvlJc w:val="left"/>
+      <w:pPr>
+        <w:tabs>
+          <w:tab w:val="num" w:pos="3600"/>
+        </w:tabs>
+        <w:ind w:left="3600" w:hanging="360"/>
+      </w:pPr>
+      <w:rPr>
+        <w:rFonts w:ascii="Wingdings" w:hAnsi="Wingdings" w:hint="default"/>
+        <w:sz w:val="20"/>
+      </w:rPr>
+    </w:lvl>
+    <w:lvl w:ilvl="5" w:tentative="1">
+      <w:start w:val="1"/>
+      <w:numFmt w:val="bullet"/>
+      <w:lvlText w:val=""/>
+      <w:lvlJc w:val="left"/>
+      <w:pPr>
+        <w:tabs>
+          <w:tab w:val="num" w:pos="4320"/>
+        </w:tabs>
+        <w:ind w:left="4320" w:hanging="360"/>
+      </w:pPr>
+      <w:rPr>
+        <w:rFonts w:ascii="Wingdings" w:hAnsi="Wingdings" w:hint="default"/>
+        <w:sz w:val="20"/>
+      </w:rPr>
+    </w:lvl>
+    <w:lvl w:ilvl="6" w:tentative="1">
+      <w:start w:val="1"/>
+      <w:numFmt w:val="bullet"/>
+      <w:lvlText w:val=""/>
+      <w:lvlJc w:val="left"/>
+      <w:pPr>
+        <w:tabs>
+          <w:tab w:val="num" w:pos="5040"/>
+        </w:tabs>
+        <w:ind w:left="5040" w:hanging="360"/>
+      </w:pPr>
+      <w:rPr>
+        <w:rFonts w:ascii="Wingdings" w:hAnsi="Wingdings" w:hint="default"/>
+        <w:sz w:val="20"/>
+      </w:rPr>
+    </w:lvl>
+    <w:lvl w:ilvl="7" w:tentative="1">
+      <w:start w:val="1"/>
+      <w:numFmt w:val="bullet"/>
+      <w:lvlText w:val=""/>
+      <w:lvlJc w:val="left"/>
+      <w:pPr>
+        <w:tabs>
+          <w:tab w:val="num" w:pos="5760"/>
+        </w:tabs>
+        <w:ind w:left="5760" w:hanging="360"/>
+      </w:pPr>
+      <w:rPr>
+        <w:rFonts w:ascii="Wingdings" w:hAnsi="Wingdings" w:hint="default"/>
+        <w:sz w:val="20"/>
+      </w:rPr>
+    </w:lvl>
+    <w:lvl w:ilvl="8" w:tentative="1">
+      <w:start w:val="1"/>
+      <w:numFmt w:val="bullet"/>
+      <w:lvlText w:val=""/>
+      <w:lvlJc w:val="left"/>
+      <w:pPr>
+        <w:tabs>
+          <w:tab w:val="num" w:pos="6480"/>
+        </w:tabs>
+        <w:ind w:left="6480" w:hanging="360"/>
+      </w:pPr>
+      <w:rPr>
+        <w:rFonts w:ascii="Wingdings" w:hAnsi="Wingdings" w:hint="default"/>
+        <w:sz w:val="20"/>
+      </w:rPr>
+    </w:lvl>
+  </w:abstractNum>
   <w:num w:numId="1">
-    <w:abstractNumId w:val="10"/>
+    <w:abstractNumId w:val="11"/>
   </w:num>
   <w:num w:numId="2">
-    <w:abstractNumId w:val="6"/>
+    <w:abstractNumId w:val="7"/>
   </w:num>
   <w:num w:numId="3">
     <w:abstractNumId w:val="0"/>
   </w:num>
   <w:num w:numId="4">
-    <w:abstractNumId w:val="11"/>
+    <w:abstractNumId w:val="12"/>
   </w:num>
   <w:num w:numId="5">
-    <w:abstractNumId w:val="7"/>
+    <w:abstractNumId w:val="8"/>
   </w:num>
   <w:num w:numId="6">
-    <w:abstractNumId w:val="5"/>
+    <w:abstractNumId w:val="6"/>
   </w:num>
   <w:num w:numId="7">
     <w:abstractNumId w:val="1"/>
   </w:num>
   <w:num w:numId="8">
-    <w:abstractNumId w:val="9"/>
+    <w:abstractNumId w:val="10"/>
   </w:num>
   <w:num w:numId="9">
     <w:abstractNumId w:val="2"/>
@@ -10064,10 +10805,13 @@
     <w:abstractNumId w:val="3"/>
   </w:num>
   <w:num w:numId="11">
-    <w:abstractNumId w:val="8"/>
+    <w:abstractNumId w:val="9"/>
   </w:num>
   <w:num w:numId="12">
     <w:abstractNumId w:val="4"/>
+  </w:num>
+  <w:num w:numId="13">
+    <w:abstractNumId w:val="5"/>
   </w:num>
 </w:numbering>
 </file>
@@ -11082,8 +11826,8 @@
     <w:rsidRoot w:val="00E40179"/>
     <w:rsid w:val="003A483C"/>
     <w:rsid w:val="00A506A7"/>
+    <w:rsid w:val="00D52122"/>
     <w:rsid w:val="00E40179"/>
-    <w:rsid w:val="00F245FC"/>
   </w:rsids>
   <m:mathPr>
     <m:mathFont m:val="Cambria Math"/>
@@ -11823,7 +12567,7 @@
 </file>
 
 <file path=customXml/itemProps1.xml><?xml version="1.0" encoding="utf-8"?>
-<ds:datastoreItem xmlns:ds="http://schemas.openxmlformats.org/officeDocument/2006/customXml" ds:itemID="{8E500A76-EB07-4C11-B491-240C888776E9}">
+<ds:datastoreItem xmlns:ds="http://schemas.openxmlformats.org/officeDocument/2006/customXml" ds:itemID="{D14AE2C7-4BAC-43BD-B18F-86078A44E11B}">
   <ds:schemaRefs>
     <ds:schemaRef ds:uri="http://schemas.openxmlformats.org/officeDocument/2006/bibliography"/>
   </ds:schemaRefs>

</xml_diff>